<commit_message>
ajout des fichiers qui fonctiones
</commit_message>
<xml_diff>
--- a/tp4/CodeDepart/remise/reponses aux questions.docx
+++ b/tp4/CodeDepart/remise/reponses aux questions.docx
@@ -4,6 +4,415 @@
   <w:body>
     <w:p>
       <w:pPr>
+        <w:jc w:val="center"/>
+        <w:rPr>
+          <w:rFonts w:ascii="Times New Roman" w:hAnsi="Times New Roman" w:cs="Times New Roman"/>
+          <w:sz w:val="24"/>
+          <w:szCs w:val="24"/>
+        </w:rPr>
+      </w:pPr>
+      <w:bookmarkStart w:id="0" w:name="_Hlk497769519"/>
+      <w:bookmarkEnd w:id="0"/>
+      <w:r>
+        <w:rPr>
+          <w:rFonts w:ascii="Times New Roman" w:hAnsi="Times New Roman" w:cs="Times New Roman"/>
+          <w:sz w:val="24"/>
+          <w:szCs w:val="24"/>
+        </w:rPr>
+        <w:t>Laboratoire LOG 2410</w:t>
+      </w:r>
+    </w:p>
+    <w:p>
+      <w:pPr>
+        <w:tabs>
+          <w:tab w:val="left" w:pos="7230"/>
+        </w:tabs>
+        <w:rPr>
+          <w:rFonts w:ascii="Times New Roman" w:hAnsi="Times New Roman" w:cs="Times New Roman"/>
+          <w:b/>
+          <w:sz w:val="24"/>
+          <w:szCs w:val="24"/>
+        </w:rPr>
+      </w:pPr>
+      <w:r>
+        <w:rPr>
+          <w:rFonts w:ascii="Times New Roman" w:hAnsi="Times New Roman" w:cs="Times New Roman"/>
+          <w:b/>
+          <w:sz w:val="24"/>
+          <w:szCs w:val="24"/>
+        </w:rPr>
+        <w:tab/>
+      </w:r>
+    </w:p>
+    <w:p>
+      <w:pPr>
+        <w:tabs>
+          <w:tab w:val="left" w:pos="7230"/>
+        </w:tabs>
+        <w:rPr>
+          <w:rFonts w:ascii="Times New Roman" w:hAnsi="Times New Roman" w:cs="Times New Roman"/>
+          <w:b/>
+          <w:sz w:val="24"/>
+          <w:szCs w:val="24"/>
+        </w:rPr>
+      </w:pPr>
+    </w:p>
+    <w:p>
+      <w:pPr>
+        <w:jc w:val="center"/>
+        <w:rPr>
+          <w:rFonts w:ascii="Times New Roman" w:hAnsi="Times New Roman" w:cs="Times New Roman"/>
+          <w:b/>
+          <w:sz w:val="24"/>
+          <w:szCs w:val="24"/>
+        </w:rPr>
+      </w:pPr>
+      <w:r>
+        <w:rPr>
+          <w:rFonts w:ascii="Times New Roman" w:hAnsi="Times New Roman" w:cs="Times New Roman"/>
+          <w:sz w:val="24"/>
+          <w:szCs w:val="24"/>
+        </w:rPr>
+        <w:t>TP4</w:t>
+      </w:r>
+      <w:r>
+        <w:rPr>
+          <w:rFonts w:ascii="Times New Roman" w:hAnsi="Times New Roman" w:cs="Times New Roman"/>
+          <w:b/>
+          <w:sz w:val="24"/>
+          <w:szCs w:val="24"/>
+        </w:rPr>
+        <w:t xml:space="preserve"> – </w:t>
+      </w:r>
+      <w:r>
+        <w:rPr>
+          <w:rFonts w:ascii="Times New Roman" w:hAnsi="Times New Roman" w:cs="Times New Roman"/>
+          <w:sz w:val="24"/>
+          <w:szCs w:val="24"/>
+          <w:shd w:val="clear" w:color="auto" w:fill="FFFFFF"/>
+        </w:rPr>
+        <w:t>Patrons de conception I</w:t>
+      </w:r>
+    </w:p>
+    <w:p>
+      <w:pPr>
+        <w:jc w:val="center"/>
+        <w:rPr>
+          <w:rFonts w:ascii="Times New Roman" w:hAnsi="Times New Roman" w:cs="Times New Roman"/>
+          <w:b/>
+          <w:sz w:val="24"/>
+          <w:szCs w:val="24"/>
+        </w:rPr>
+      </w:pPr>
+    </w:p>
+    <w:p>
+      <w:pPr>
+        <w:jc w:val="center"/>
+        <w:rPr>
+          <w:rFonts w:ascii="Times New Roman" w:hAnsi="Times New Roman" w:cs="Times New Roman"/>
+          <w:b/>
+          <w:sz w:val="24"/>
+          <w:szCs w:val="24"/>
+        </w:rPr>
+      </w:pPr>
+    </w:p>
+    <w:p>
+      <w:pPr>
+        <w:jc w:val="center"/>
+        <w:rPr>
+          <w:rFonts w:ascii="Times New Roman" w:hAnsi="Times New Roman" w:cs="Times New Roman"/>
+          <w:b/>
+          <w:sz w:val="24"/>
+          <w:szCs w:val="24"/>
+        </w:rPr>
+      </w:pPr>
+    </w:p>
+    <w:p>
+      <w:pPr>
+        <w:jc w:val="center"/>
+        <w:rPr>
+          <w:rFonts w:ascii="Times New Roman" w:hAnsi="Times New Roman" w:cs="Times New Roman"/>
+          <w:b/>
+          <w:sz w:val="24"/>
+          <w:szCs w:val="24"/>
+        </w:rPr>
+      </w:pPr>
+    </w:p>
+    <w:p>
+      <w:pPr>
+        <w:jc w:val="center"/>
+        <w:rPr>
+          <w:rFonts w:ascii="Times New Roman" w:hAnsi="Times New Roman" w:cs="Times New Roman"/>
+          <w:sz w:val="24"/>
+          <w:szCs w:val="24"/>
+        </w:rPr>
+      </w:pPr>
+      <w:r>
+        <w:rPr>
+          <w:rFonts w:ascii="Times New Roman" w:hAnsi="Times New Roman" w:cs="Times New Roman"/>
+          <w:sz w:val="24"/>
+          <w:szCs w:val="24"/>
+        </w:rPr>
+        <w:t>Par </w:t>
+      </w:r>
+    </w:p>
+    <w:p>
+      <w:pPr>
+        <w:jc w:val="center"/>
+        <w:rPr>
+          <w:rFonts w:ascii="Times New Roman" w:hAnsi="Times New Roman" w:cs="Times New Roman"/>
+          <w:sz w:val="24"/>
+          <w:szCs w:val="24"/>
+        </w:rPr>
+      </w:pPr>
+      <w:r>
+        <w:rPr>
+          <w:rFonts w:ascii="Times New Roman" w:hAnsi="Times New Roman" w:cs="Times New Roman"/>
+          <w:sz w:val="24"/>
+          <w:szCs w:val="24"/>
+        </w:rPr>
+        <w:t xml:space="preserve"> Ciliento, Kevin</w:t>
+      </w:r>
+    </w:p>
+    <w:p>
+      <w:pPr>
+        <w:jc w:val="center"/>
+        <w:rPr>
+          <w:rFonts w:ascii="Times New Roman" w:hAnsi="Times New Roman" w:cs="Times New Roman"/>
+          <w:sz w:val="24"/>
+          <w:szCs w:val="24"/>
+        </w:rPr>
+      </w:pPr>
+      <w:r>
+        <w:rPr>
+          <w:rFonts w:ascii="Times New Roman" w:hAnsi="Times New Roman" w:cs="Times New Roman"/>
+          <w:sz w:val="24"/>
+          <w:szCs w:val="24"/>
+        </w:rPr>
+        <w:t>Zhornytskiy, Roman</w:t>
+      </w:r>
+    </w:p>
+    <w:p>
+      <w:pPr>
+        <w:jc w:val="center"/>
+        <w:rPr>
+          <w:rFonts w:ascii="Times New Roman" w:hAnsi="Times New Roman" w:cs="Times New Roman"/>
+          <w:sz w:val="24"/>
+          <w:szCs w:val="24"/>
+        </w:rPr>
+      </w:pPr>
+      <w:r>
+        <w:rPr>
+          <w:rFonts w:ascii="Times New Roman" w:hAnsi="Times New Roman" w:cs="Times New Roman"/>
+          <w:sz w:val="24"/>
+          <w:szCs w:val="24"/>
+        </w:rPr>
+        <w:t>Section : 02 (B2)</w:t>
+      </w:r>
+    </w:p>
+    <w:p>
+      <w:pPr>
+        <w:jc w:val="center"/>
+        <w:rPr>
+          <w:rFonts w:ascii="Times New Roman" w:hAnsi="Times New Roman" w:cs="Times New Roman"/>
+          <w:sz w:val="24"/>
+          <w:szCs w:val="24"/>
+        </w:rPr>
+      </w:pPr>
+      <w:r>
+        <w:rPr>
+          <w:rFonts w:ascii="Times New Roman" w:hAnsi="Times New Roman" w:cs="Times New Roman"/>
+          <w:sz w:val="24"/>
+          <w:szCs w:val="24"/>
+        </w:rPr>
+        <w:t xml:space="preserve"> </w:t>
+      </w:r>
+    </w:p>
+    <w:p>
+      <w:pPr>
+        <w:jc w:val="center"/>
+        <w:rPr>
+          <w:rFonts w:ascii="Times New Roman" w:hAnsi="Times New Roman" w:cs="Times New Roman"/>
+          <w:b/>
+          <w:sz w:val="24"/>
+          <w:szCs w:val="24"/>
+        </w:rPr>
+      </w:pPr>
+    </w:p>
+    <w:p>
+      <w:pPr>
+        <w:rPr>
+          <w:rFonts w:ascii="Times New Roman" w:hAnsi="Times New Roman" w:cs="Times New Roman"/>
+          <w:b/>
+          <w:sz w:val="24"/>
+          <w:szCs w:val="24"/>
+        </w:rPr>
+      </w:pPr>
+    </w:p>
+    <w:p>
+      <w:pPr>
+        <w:rPr>
+          <w:rFonts w:ascii="Times New Roman" w:hAnsi="Times New Roman" w:cs="Times New Roman"/>
+          <w:b/>
+          <w:sz w:val="24"/>
+          <w:szCs w:val="24"/>
+        </w:rPr>
+      </w:pPr>
+    </w:p>
+    <w:p>
+      <w:pPr>
+        <w:rPr>
+          <w:rFonts w:ascii="Times New Roman" w:hAnsi="Times New Roman" w:cs="Times New Roman"/>
+          <w:b/>
+          <w:sz w:val="24"/>
+          <w:szCs w:val="24"/>
+        </w:rPr>
+      </w:pPr>
+    </w:p>
+    <w:p>
+      <w:pPr>
+        <w:rPr>
+          <w:rFonts w:ascii="Times New Roman" w:hAnsi="Times New Roman" w:cs="Times New Roman"/>
+          <w:b/>
+          <w:sz w:val="24"/>
+          <w:szCs w:val="24"/>
+        </w:rPr>
+      </w:pPr>
+    </w:p>
+    <w:p>
+      <w:pPr>
+        <w:jc w:val="center"/>
+        <w:rPr>
+          <w:rFonts w:ascii="Times New Roman" w:hAnsi="Times New Roman" w:cs="Times New Roman"/>
+          <w:sz w:val="24"/>
+          <w:szCs w:val="24"/>
+        </w:rPr>
+      </w:pPr>
+      <w:r>
+        <w:rPr>
+          <w:rFonts w:ascii="Times New Roman" w:hAnsi="Times New Roman" w:cs="Times New Roman"/>
+          <w:sz w:val="24"/>
+          <w:szCs w:val="24"/>
+        </w:rPr>
+        <w:t>Date de remise :</w:t>
+      </w:r>
+      <w:r>
+        <w:rPr>
+          <w:rFonts w:ascii="Times New Roman" w:hAnsi="Times New Roman" w:cs="Times New Roman"/>
+          <w:sz w:val="24"/>
+          <w:szCs w:val="24"/>
+        </w:rPr>
+        <w:t xml:space="preserve"> </w:t>
+      </w:r>
+      <w:r>
+        <w:rPr>
+          <w:rFonts w:ascii="Times New Roman" w:hAnsi="Times New Roman" w:cs="Times New Roman"/>
+          <w:sz w:val="24"/>
+          <w:szCs w:val="24"/>
+        </w:rPr>
+        <w:t>26 mars 2019</w:t>
+      </w:r>
+    </w:p>
+    <w:p>
+      <w:pPr>
+        <w:jc w:val="center"/>
+        <w:rPr>
+          <w:rFonts w:ascii="Times New Roman" w:hAnsi="Times New Roman" w:cs="Times New Roman"/>
+          <w:sz w:val="24"/>
+          <w:szCs w:val="24"/>
+        </w:rPr>
+      </w:pPr>
+    </w:p>
+    <w:p>
+      <w:pPr>
+        <w:jc w:val="center"/>
+        <w:rPr>
+          <w:rFonts w:ascii="Times New Roman" w:hAnsi="Times New Roman" w:cs="Times New Roman"/>
+          <w:sz w:val="24"/>
+          <w:szCs w:val="24"/>
+        </w:rPr>
+      </w:pPr>
+    </w:p>
+    <w:p>
+      <w:pPr>
+        <w:jc w:val="center"/>
+        <w:rPr>
+          <w:rFonts w:ascii="Times New Roman" w:hAnsi="Times New Roman" w:cs="Times New Roman"/>
+          <w:sz w:val="24"/>
+          <w:szCs w:val="24"/>
+        </w:rPr>
+      </w:pPr>
+    </w:p>
+    <w:p>
+      <w:pPr>
+        <w:jc w:val="center"/>
+        <w:rPr>
+          <w:rFonts w:ascii="Times New Roman" w:hAnsi="Times New Roman" w:cs="Times New Roman"/>
+          <w:sz w:val="24"/>
+          <w:szCs w:val="24"/>
+        </w:rPr>
+      </w:pPr>
+    </w:p>
+    <w:p>
+      <w:pPr>
+        <w:jc w:val="center"/>
+        <w:rPr>
+          <w:rFonts w:ascii="Times New Roman" w:hAnsi="Times New Roman" w:cs="Times New Roman"/>
+          <w:sz w:val="24"/>
+          <w:szCs w:val="24"/>
+        </w:rPr>
+      </w:pPr>
+    </w:p>
+    <w:p>
+      <w:pPr>
+        <w:jc w:val="center"/>
+        <w:rPr>
+          <w:rFonts w:ascii="Times New Roman" w:hAnsi="Times New Roman" w:cs="Times New Roman"/>
+          <w:sz w:val="24"/>
+          <w:szCs w:val="24"/>
+        </w:rPr>
+      </w:pPr>
+    </w:p>
+    <w:p>
+      <w:pPr>
+        <w:jc w:val="center"/>
+        <w:rPr>
+          <w:rFonts w:ascii="Times New Roman" w:hAnsi="Times New Roman" w:cs="Times New Roman"/>
+          <w:sz w:val="24"/>
+          <w:szCs w:val="24"/>
+        </w:rPr>
+      </w:pPr>
+    </w:p>
+    <w:p>
+      <w:pPr>
+        <w:jc w:val="center"/>
+        <w:rPr>
+          <w:rFonts w:ascii="Times New Roman" w:hAnsi="Times New Roman" w:cs="Times New Roman"/>
+          <w:sz w:val="24"/>
+          <w:szCs w:val="24"/>
+        </w:rPr>
+      </w:pPr>
+    </w:p>
+    <w:p>
+      <w:pPr>
+        <w:jc w:val="center"/>
+        <w:rPr>
+          <w:rFonts w:ascii="Times New Roman" w:hAnsi="Times New Roman" w:cs="Times New Roman"/>
+          <w:sz w:val="24"/>
+          <w:szCs w:val="24"/>
+        </w:rPr>
+      </w:pPr>
+      <w:r>
+        <w:rPr>
+          <w:rFonts w:ascii="Times New Roman" w:hAnsi="Times New Roman" w:cs="Times New Roman"/>
+          <w:sz w:val="24"/>
+          <w:szCs w:val="24"/>
+        </w:rPr>
+        <w:t>Polytechnique Montréal</w:t>
+      </w:r>
+    </w:p>
+    <w:p>
+      <w:pPr>
         <w:jc w:val="both"/>
         <w:rPr>
           <w:rFonts w:ascii="Arial" w:hAnsi="Arial" w:cs="Arial"/>
@@ -17,6 +426,7 @@
           <w:sz w:val="28"/>
           <w:szCs w:val="28"/>
         </w:rPr>
+        <w:lastRenderedPageBreak/>
         <w:t>Patron Composite</w:t>
       </w:r>
     </w:p>
@@ -75,15 +485,7 @@
           <w:sz w:val="24"/>
           <w:szCs w:val="24"/>
         </w:rPr>
-        <w:t>raiter les objets individuels et les objets multiples, composés r</w:t>
-      </w:r>
-      <w:r>
-        <w:rPr>
-          <w:rFonts w:ascii="Times New Roman" w:hAnsi="Times New Roman" w:cs="Times New Roman"/>
-          <w:sz w:val="24"/>
-          <w:szCs w:val="24"/>
-        </w:rPr>
-        <w:t>écursivement, de façon uniforme »</w:t>
+        <w:t>raiter les objets individuels et les objets multiples, composés récursivement, de façon uniforme »</w:t>
       </w:r>
       <w:r>
         <w:rPr>
@@ -171,61 +573,23 @@
           <w:sz w:val="24"/>
           <w:szCs w:val="24"/>
         </w:rPr>
-        <w:t>(</w:t>
-      </w:r>
-      <w:proofErr w:type="spellStart"/>
-      <w:r>
-        <w:rPr>
-          <w:rFonts w:ascii="Times New Roman" w:hAnsi="Times New Roman" w:cs="Times New Roman"/>
-          <w:sz w:val="24"/>
-          <w:szCs w:val="24"/>
-        </w:rPr>
-        <w:t>RepeatTransform</w:t>
-      </w:r>
-      <w:proofErr w:type="spellEnd"/>
-      <w:r>
-        <w:rPr>
-          <w:rFonts w:ascii="Times New Roman" w:hAnsi="Times New Roman" w:cs="Times New Roman"/>
-          <w:sz w:val="24"/>
-          <w:szCs w:val="24"/>
-        </w:rPr>
-        <w:t xml:space="preserve">, </w:t>
-      </w:r>
-      <w:proofErr w:type="spellStart"/>
-      <w:r>
-        <w:rPr>
-          <w:rFonts w:ascii="Times New Roman" w:hAnsi="Times New Roman" w:cs="Times New Roman"/>
-          <w:sz w:val="24"/>
-          <w:szCs w:val="24"/>
-        </w:rPr>
-        <w:t>InvertTransform</w:t>
-      </w:r>
-      <w:proofErr w:type="spellEnd"/>
-      <w:r>
-        <w:rPr>
-          <w:rFonts w:ascii="Times New Roman" w:hAnsi="Times New Roman" w:cs="Times New Roman"/>
-          <w:sz w:val="24"/>
-          <w:szCs w:val="24"/>
-        </w:rPr>
-        <w:t xml:space="preserve"> et </w:t>
-      </w:r>
-      <w:proofErr w:type="spellStart"/>
-      <w:r>
-        <w:rPr>
-          <w:rFonts w:ascii="Times New Roman" w:hAnsi="Times New Roman" w:cs="Times New Roman"/>
-          <w:sz w:val="24"/>
-          <w:szCs w:val="24"/>
-        </w:rPr>
-        <w:t>CompositeTransform</w:t>
-      </w:r>
-      <w:proofErr w:type="spellEnd"/>
-      <w:r>
-        <w:rPr>
-          <w:rFonts w:ascii="Times New Roman" w:hAnsi="Times New Roman" w:cs="Times New Roman"/>
-          <w:sz w:val="24"/>
-          <w:szCs w:val="24"/>
-        </w:rPr>
-        <w:t>)</w:t>
+        <w:t>(RepeatTransform</w:t>
+      </w:r>
+      <w:r>
+        <w:rPr>
+          <w:rFonts w:ascii="Times New Roman" w:hAnsi="Times New Roman" w:cs="Times New Roman"/>
+          <w:sz w:val="24"/>
+          <w:szCs w:val="24"/>
+        </w:rPr>
+        <w:t xml:space="preserve">, InvertTransform et </w:t>
+      </w:r>
+      <w:r>
+        <w:rPr>
+          <w:rFonts w:ascii="Times New Roman" w:hAnsi="Times New Roman" w:cs="Times New Roman"/>
+          <w:sz w:val="24"/>
+          <w:szCs w:val="24"/>
+        </w:rPr>
+        <w:t>CompositeTransform)</w:t>
       </w:r>
       <w:r>
         <w:rPr>
@@ -243,33 +607,6 @@
         </w:rPr>
         <w:t xml:space="preserve"> </w:t>
       </w:r>
-      <w:r>
-        <w:rPr>
-          <w:rFonts w:ascii="Times New Roman" w:hAnsi="Times New Roman" w:cs="Times New Roman"/>
-          <w:sz w:val="24"/>
-          <w:szCs w:val="24"/>
-          <w:highlight w:val="yellow"/>
-        </w:rPr>
-        <w:t xml:space="preserve">En bref, on veut traiter </w:t>
-      </w:r>
-      <w:r>
-        <w:rPr>
-          <w:rFonts w:ascii="Times New Roman" w:hAnsi="Times New Roman" w:cs="Times New Roman"/>
-          <w:sz w:val="24"/>
-          <w:szCs w:val="24"/>
-          <w:highlight w:val="yellow"/>
-        </w:rPr>
-        <w:t>tous</w:t>
-      </w:r>
-      <w:r>
-        <w:rPr>
-          <w:rFonts w:ascii="Times New Roman" w:hAnsi="Times New Roman" w:cs="Times New Roman"/>
-          <w:sz w:val="24"/>
-          <w:szCs w:val="24"/>
-          <w:highlight w:val="yellow"/>
-        </w:rPr>
-        <w:t xml:space="preserve"> les Chunk de façon uniforme.</w:t>
-      </w:r>
     </w:p>
     <w:p>
       <w:pPr>
@@ -286,10 +623,96 @@
           <w:sz w:val="24"/>
           <w:szCs w:val="24"/>
         </w:rPr>
-        <w:t>b)</w:t>
-      </w:r>
-      <w:bookmarkStart w:id="0" w:name="_GoBack"/>
-      <w:bookmarkEnd w:id="0"/>
+        <w:t>2)</w:t>
+      </w:r>
+      <w:r>
+        <w:rPr>
+          <w:rFonts w:ascii="Times New Roman" w:hAnsi="Times New Roman" w:cs="Times New Roman"/>
+          <w:sz w:val="24"/>
+          <w:szCs w:val="24"/>
+        </w:rPr>
+        <w:t xml:space="preserve"> La classe AbsTran</w:t>
+      </w:r>
+      <w:r>
+        <w:rPr>
+          <w:rFonts w:ascii="Times New Roman" w:hAnsi="Times New Roman" w:cs="Times New Roman"/>
+          <w:sz w:val="24"/>
+          <w:szCs w:val="24"/>
+        </w:rPr>
+        <w:t xml:space="preserve">sform est une classe abstraite et sa responsabilité est de fournir une </w:t>
+      </w:r>
+      <w:r>
+        <w:rPr>
+          <w:rFonts w:ascii="Times New Roman" w:hAnsi="Times New Roman" w:cs="Times New Roman"/>
+          <w:sz w:val="24"/>
+          <w:szCs w:val="24"/>
+        </w:rPr>
+        <w:t>« </w:t>
+      </w:r>
+      <w:r>
+        <w:rPr>
+          <w:rFonts w:ascii="Times New Roman" w:hAnsi="Times New Roman" w:cs="Times New Roman"/>
+          <w:sz w:val="24"/>
+          <w:szCs w:val="24"/>
+        </w:rPr>
+        <w:t>interface</w:t>
+      </w:r>
+      <w:r>
+        <w:rPr>
+          <w:rFonts w:ascii="Times New Roman" w:hAnsi="Times New Roman" w:cs="Times New Roman"/>
+          <w:sz w:val="24"/>
+          <w:szCs w:val="24"/>
+        </w:rPr>
+        <w:t> »</w:t>
+      </w:r>
+      <w:r>
+        <w:rPr>
+          <w:rFonts w:ascii="Times New Roman" w:hAnsi="Times New Roman" w:cs="Times New Roman"/>
+          <w:sz w:val="24"/>
+          <w:szCs w:val="24"/>
+        </w:rPr>
+        <w:t xml:space="preserve"> commune à toutes les transformations possibles</w:t>
+      </w:r>
+      <w:r>
+        <w:rPr>
+          <w:rFonts w:ascii="Times New Roman" w:hAnsi="Times New Roman" w:cs="Times New Roman"/>
+          <w:sz w:val="24"/>
+          <w:szCs w:val="24"/>
+        </w:rPr>
+        <w:t xml:space="preserve">. En d’autres mots, elle </w:t>
+      </w:r>
+      <w:r>
+        <w:rPr>
+          <w:rFonts w:ascii="Times New Roman" w:hAnsi="Times New Roman" w:cs="Times New Roman"/>
+          <w:sz w:val="24"/>
+          <w:szCs w:val="24"/>
+        </w:rPr>
+        <w:t>fournit</w:t>
+      </w:r>
+      <w:r>
+        <w:rPr>
+          <w:rFonts w:ascii="Times New Roman" w:hAnsi="Times New Roman" w:cs="Times New Roman"/>
+          <w:sz w:val="24"/>
+          <w:szCs w:val="24"/>
+        </w:rPr>
+        <w:t xml:space="preserve"> les méthodes </w:t>
+      </w:r>
+      <w:r>
+        <w:rPr>
+          <w:rFonts w:ascii="Times New Roman" w:hAnsi="Times New Roman" w:cs="Times New Roman"/>
+          <w:sz w:val="24"/>
+          <w:szCs w:val="24"/>
+        </w:rPr>
+        <w:t>nécessaires</w:t>
+      </w:r>
+      <w:r>
+        <w:rPr>
+          <w:rFonts w:ascii="Times New Roman" w:hAnsi="Times New Roman" w:cs="Times New Roman"/>
+          <w:sz w:val="24"/>
+          <w:szCs w:val="24"/>
+        </w:rPr>
+        <w:t xml:space="preserve"> pour faire les autres transformations.</w:t>
+      </w:r>
     </w:p>
     <w:p>
       <w:pPr>
@@ -306,7 +729,39 @@
           <w:sz w:val="24"/>
           <w:szCs w:val="24"/>
         </w:rPr>
-        <w:t>2)</w:t>
+        <w:t>La classe AbsAudioFile est une classe abstraite et sa responsabilité est de</w:t>
+      </w:r>
+      <w:r>
+        <w:rPr>
+          <w:rFonts w:ascii="Times New Roman" w:hAnsi="Times New Roman" w:cs="Times New Roman"/>
+          <w:sz w:val="24"/>
+          <w:szCs w:val="24"/>
+        </w:rPr>
+        <w:t xml:space="preserve"> créer l’interface de la classe AudioFile</w:t>
+      </w:r>
+      <w:r>
+        <w:rPr>
+          <w:rFonts w:ascii="Times New Roman" w:hAnsi="Times New Roman" w:cs="Times New Roman"/>
+          <w:sz w:val="24"/>
+          <w:szCs w:val="24"/>
+        </w:rPr>
+        <w:t>………</w:t>
+      </w:r>
+      <w:r>
+        <w:rPr>
+          <w:rFonts w:ascii="Times New Roman" w:hAnsi="Times New Roman" w:cs="Times New Roman"/>
+          <w:sz w:val="24"/>
+          <w:szCs w:val="24"/>
+        </w:rPr>
+        <w:t>à</w:t>
+      </w:r>
+      <w:r>
+        <w:rPr>
+          <w:rFonts w:ascii="Times New Roman" w:hAnsi="Times New Roman" w:cs="Times New Roman"/>
+          <w:sz w:val="24"/>
+          <w:szCs w:val="24"/>
+        </w:rPr>
+        <w:t xml:space="preserve"> voir les notes de cours</w:t>
       </w:r>
     </w:p>
     <w:p>
@@ -326,6 +781,24 @@
         </w:rPr>
         <w:t>3)</w:t>
       </w:r>
+      <w:r>
+        <w:rPr>
+          <w:rFonts w:ascii="Times New Roman" w:hAnsi="Times New Roman" w:cs="Times New Roman"/>
+          <w:sz w:val="24"/>
+          <w:szCs w:val="24"/>
+        </w:rPr>
+        <w:t xml:space="preserve"> La classe CompositeTransform est responsable de la création de l’arbre des composantes</w:t>
+      </w:r>
+      <w:r>
+        <w:rPr>
+          <w:rFonts w:ascii="Times New Roman" w:hAnsi="Times New Roman" w:cs="Times New Roman"/>
+          <w:sz w:val="24"/>
+          <w:szCs w:val="24"/>
+        </w:rPr>
+        <w:t>, car c’est cette classe</w:t>
+      </w:r>
+      <w:bookmarkStart w:id="1" w:name="_GoBack"/>
+      <w:bookmarkEnd w:id="1"/>
     </w:p>
     <w:p>
       <w:pPr>
@@ -434,7 +907,6 @@
         </w:rPr>
         <w:t xml:space="preserve">Patron </w:t>
       </w:r>
-      <w:proofErr w:type="spellStart"/>
       <w:r>
         <w:rPr>
           <w:rFonts w:ascii="Arial" w:hAnsi="Arial" w:cs="Arial"/>
@@ -443,7 +915,6 @@
         </w:rPr>
         <w:t>Iterator</w:t>
       </w:r>
-      <w:proofErr w:type="spellEnd"/>
     </w:p>
     <w:p>
       <w:pPr>

</xml_diff>

<commit_message>
ajout de texte dans le rapport
</commit_message>
<xml_diff>
--- a/tp4/CodeDepart/remise/reponses aux questions.docx
+++ b/tp4/CodeDepart/remise/reponses aux questions.docx
@@ -171,7 +171,25 @@
           <w:sz w:val="24"/>
           <w:szCs w:val="24"/>
         </w:rPr>
-        <w:t xml:space="preserve"> Ciliento, Kevin</w:t>
+        <w:t xml:space="preserve"> </w:t>
+      </w:r>
+      <w:proofErr w:type="spellStart"/>
+      <w:r>
+        <w:rPr>
+          <w:rFonts w:ascii="Times New Roman" w:hAnsi="Times New Roman" w:cs="Times New Roman"/>
+          <w:sz w:val="24"/>
+          <w:szCs w:val="24"/>
+        </w:rPr>
+        <w:t>Ciliento</w:t>
+      </w:r>
+      <w:proofErr w:type="spellEnd"/>
+      <w:r>
+        <w:rPr>
+          <w:rFonts w:ascii="Times New Roman" w:hAnsi="Times New Roman" w:cs="Times New Roman"/>
+          <w:sz w:val="24"/>
+          <w:szCs w:val="24"/>
+        </w:rPr>
+        <w:t>, Kevin</w:t>
       </w:r>
     </w:p>
     <w:p>
@@ -302,15 +320,7 @@
           <w:sz w:val="24"/>
           <w:szCs w:val="24"/>
         </w:rPr>
-        <w:t xml:space="preserve"> </w:t>
-      </w:r>
-      <w:r>
-        <w:rPr>
-          <w:rFonts w:ascii="Times New Roman" w:hAnsi="Times New Roman" w:cs="Times New Roman"/>
-          <w:sz w:val="24"/>
-          <w:szCs w:val="24"/>
-        </w:rPr>
-        <w:t>26 mars 2019</w:t>
+        <w:t xml:space="preserve"> 26 mars 2019</w:t>
       </w:r>
     </w:p>
     <w:p>
@@ -573,23 +583,61 @@
           <w:sz w:val="24"/>
           <w:szCs w:val="24"/>
         </w:rPr>
-        <w:t>(RepeatTransform</w:t>
-      </w:r>
-      <w:r>
-        <w:rPr>
-          <w:rFonts w:ascii="Times New Roman" w:hAnsi="Times New Roman" w:cs="Times New Roman"/>
-          <w:sz w:val="24"/>
-          <w:szCs w:val="24"/>
-        </w:rPr>
-        <w:t xml:space="preserve">, InvertTransform et </w:t>
-      </w:r>
-      <w:r>
-        <w:rPr>
-          <w:rFonts w:ascii="Times New Roman" w:hAnsi="Times New Roman" w:cs="Times New Roman"/>
-          <w:sz w:val="24"/>
-          <w:szCs w:val="24"/>
-        </w:rPr>
-        <w:t>CompositeTransform)</w:t>
+        <w:t>(</w:t>
+      </w:r>
+      <w:proofErr w:type="spellStart"/>
+      <w:r>
+        <w:rPr>
+          <w:rFonts w:ascii="Times New Roman" w:hAnsi="Times New Roman" w:cs="Times New Roman"/>
+          <w:sz w:val="24"/>
+          <w:szCs w:val="24"/>
+        </w:rPr>
+        <w:t>RepeatTransform</w:t>
+      </w:r>
+      <w:proofErr w:type="spellEnd"/>
+      <w:r>
+        <w:rPr>
+          <w:rFonts w:ascii="Times New Roman" w:hAnsi="Times New Roman" w:cs="Times New Roman"/>
+          <w:sz w:val="24"/>
+          <w:szCs w:val="24"/>
+        </w:rPr>
+        <w:t xml:space="preserve">, </w:t>
+      </w:r>
+      <w:proofErr w:type="spellStart"/>
+      <w:r>
+        <w:rPr>
+          <w:rFonts w:ascii="Times New Roman" w:hAnsi="Times New Roman" w:cs="Times New Roman"/>
+          <w:sz w:val="24"/>
+          <w:szCs w:val="24"/>
+        </w:rPr>
+        <w:t>InvertTransform</w:t>
+      </w:r>
+      <w:proofErr w:type="spellEnd"/>
+      <w:r>
+        <w:rPr>
+          <w:rFonts w:ascii="Times New Roman" w:hAnsi="Times New Roman" w:cs="Times New Roman"/>
+          <w:sz w:val="24"/>
+          <w:szCs w:val="24"/>
+        </w:rPr>
+        <w:t xml:space="preserve"> et </w:t>
+      </w:r>
+      <w:proofErr w:type="spellStart"/>
+      <w:r>
+        <w:rPr>
+          <w:rFonts w:ascii="Times New Roman" w:hAnsi="Times New Roman" w:cs="Times New Roman"/>
+          <w:sz w:val="24"/>
+          <w:szCs w:val="24"/>
+        </w:rPr>
+        <w:t>CompositeTransform</w:t>
+      </w:r>
+      <w:proofErr w:type="spellEnd"/>
+      <w:r>
+        <w:rPr>
+          <w:rFonts w:ascii="Times New Roman" w:hAnsi="Times New Roman" w:cs="Times New Roman"/>
+          <w:sz w:val="24"/>
+          <w:szCs w:val="24"/>
+        </w:rPr>
+        <w:t>)</w:t>
       </w:r>
       <w:r>
         <w:rPr>
@@ -620,8 +668,99 @@
       <w:r>
         <w:rPr>
           <w:rFonts w:ascii="Times New Roman" w:hAnsi="Times New Roman" w:cs="Times New Roman"/>
-          <w:sz w:val="24"/>
-          <w:szCs w:val="24"/>
+          <w:noProof/>
+          <w:sz w:val="24"/>
+          <w:szCs w:val="24"/>
+          <w:lang w:eastAsia="fr-CA"/>
+        </w:rPr>
+        <w:drawing>
+          <wp:anchor distT="0" distB="0" distL="114300" distR="114300" simplePos="0" relativeHeight="251658240" behindDoc="1" locked="0" layoutInCell="1" allowOverlap="1" wp14:anchorId="4BE1D6E7" wp14:editId="31FE4292">
+            <wp:simplePos x="0" y="0"/>
+            <wp:positionH relativeFrom="page">
+              <wp:align>left</wp:align>
+            </wp:positionH>
+            <wp:positionV relativeFrom="paragraph">
+              <wp:posOffset>188595</wp:posOffset>
+            </wp:positionV>
+            <wp:extent cx="7754620" cy="5795010"/>
+            <wp:effectExtent l="0" t="0" r="0" b="0"/>
+            <wp:wrapTight wrapText="bothSides">
+              <wp:wrapPolygon edited="0">
+                <wp:start x="0" y="0"/>
+                <wp:lineTo x="0" y="21515"/>
+                <wp:lineTo x="21543" y="21515"/>
+                <wp:lineTo x="21543" y="0"/>
+                <wp:lineTo x="0" y="0"/>
+              </wp:wrapPolygon>
+            </wp:wrapTight>
+            <wp:docPr id="2" name="Image 2"/>
+            <wp:cNvGraphicFramePr>
+              <a:graphicFrameLocks xmlns:a="http://schemas.openxmlformats.org/drawingml/2006/main" noChangeAspect="1"/>
+            </wp:cNvGraphicFramePr>
+            <a:graphic xmlns:a="http://schemas.openxmlformats.org/drawingml/2006/main">
+              <a:graphicData uri="http://schemas.openxmlformats.org/drawingml/2006/picture">
+                <pic:pic xmlns:pic="http://schemas.openxmlformats.org/drawingml/2006/picture">
+                  <pic:nvPicPr>
+                    <pic:cNvPr id="2" name="Capture.PNG"/>
+                    <pic:cNvPicPr/>
+                  </pic:nvPicPr>
+                  <pic:blipFill>
+                    <a:blip r:embed="rId5">
+                      <a:extLst>
+                        <a:ext uri="{28A0092B-C50C-407E-A947-70E740481C1C}">
+                          <a14:useLocalDpi xmlns:a14="http://schemas.microsoft.com/office/drawing/2010/main" val="0"/>
+                        </a:ext>
+                      </a:extLst>
+                    </a:blip>
+                    <a:stretch>
+                      <a:fillRect/>
+                    </a:stretch>
+                  </pic:blipFill>
+                  <pic:spPr>
+                    <a:xfrm>
+                      <a:off x="0" y="0"/>
+                      <a:ext cx="7754620" cy="5795010"/>
+                    </a:xfrm>
+                    <a:prstGeom prst="rect">
+                      <a:avLst/>
+                    </a:prstGeom>
+                  </pic:spPr>
+                </pic:pic>
+              </a:graphicData>
+            </a:graphic>
+            <wp14:sizeRelH relativeFrom="margin">
+              <wp14:pctWidth>0</wp14:pctWidth>
+            </wp14:sizeRelH>
+            <wp14:sizeRelV relativeFrom="margin">
+              <wp14:pctHeight>0</wp14:pctHeight>
+            </wp14:sizeRelV>
+          </wp:anchor>
+        </w:drawing>
+      </w:r>
+      <w:r>
+        <w:rPr>
+          <w:rFonts w:ascii="Times New Roman" w:hAnsi="Times New Roman" w:cs="Times New Roman"/>
+          <w:sz w:val="24"/>
+          <w:szCs w:val="24"/>
+        </w:rPr>
+        <w:t>b)</w:t>
+      </w:r>
+    </w:p>
+    <w:p>
+      <w:pPr>
+        <w:jc w:val="both"/>
+        <w:rPr>
+          <w:rFonts w:ascii="Times New Roman" w:hAnsi="Times New Roman" w:cs="Times New Roman"/>
+          <w:sz w:val="24"/>
+          <w:szCs w:val="24"/>
+        </w:rPr>
+      </w:pPr>
+      <w:r>
+        <w:rPr>
+          <w:rFonts w:ascii="Times New Roman" w:hAnsi="Times New Roman" w:cs="Times New Roman"/>
+          <w:sz w:val="24"/>
+          <w:szCs w:val="24"/>
+          <w:highlight w:val="yellow"/>
         </w:rPr>
         <w:t>2)</w:t>
       </w:r>
@@ -631,15 +770,33 @@
           <w:sz w:val="24"/>
           <w:szCs w:val="24"/>
         </w:rPr>
-        <w:t xml:space="preserve"> La classe AbsTran</w:t>
-      </w:r>
-      <w:r>
-        <w:rPr>
-          <w:rFonts w:ascii="Times New Roman" w:hAnsi="Times New Roman" w:cs="Times New Roman"/>
-          <w:sz w:val="24"/>
-          <w:szCs w:val="24"/>
-        </w:rPr>
-        <w:t xml:space="preserve">sform est une classe abstraite et sa responsabilité est de fournir une </w:t>
+        <w:t xml:space="preserve"> La classe </w:t>
+      </w:r>
+      <w:proofErr w:type="spellStart"/>
+      <w:r>
+        <w:rPr>
+          <w:rFonts w:ascii="Times New Roman" w:hAnsi="Times New Roman" w:cs="Times New Roman"/>
+          <w:sz w:val="24"/>
+          <w:szCs w:val="24"/>
+        </w:rPr>
+        <w:t>AbsTran</w:t>
+      </w:r>
+      <w:r>
+        <w:rPr>
+          <w:rFonts w:ascii="Times New Roman" w:hAnsi="Times New Roman" w:cs="Times New Roman"/>
+          <w:sz w:val="24"/>
+          <w:szCs w:val="24"/>
+        </w:rPr>
+        <w:t>sform</w:t>
+      </w:r>
+      <w:proofErr w:type="spellEnd"/>
+      <w:r>
+        <w:rPr>
+          <w:rFonts w:ascii="Times New Roman" w:hAnsi="Times New Roman" w:cs="Times New Roman"/>
+          <w:sz w:val="24"/>
+          <w:szCs w:val="24"/>
+        </w:rPr>
+        <w:t xml:space="preserve"> est une classe abstraite et sa responsabilité est de fournir une </w:t>
       </w:r>
       <w:r>
         <w:rPr>
@@ -679,126 +836,184 @@
           <w:sz w:val="24"/>
           <w:szCs w:val="24"/>
         </w:rPr>
-        <w:t xml:space="preserve">. En d’autres mots, elle </w:t>
-      </w:r>
-      <w:r>
-        <w:rPr>
-          <w:rFonts w:ascii="Times New Roman" w:hAnsi="Times New Roman" w:cs="Times New Roman"/>
-          <w:sz w:val="24"/>
-          <w:szCs w:val="24"/>
-        </w:rPr>
-        <w:t>fournit</w:t>
-      </w:r>
-      <w:r>
-        <w:rPr>
-          <w:rFonts w:ascii="Times New Roman" w:hAnsi="Times New Roman" w:cs="Times New Roman"/>
-          <w:sz w:val="24"/>
-          <w:szCs w:val="24"/>
-        </w:rPr>
-        <w:t xml:space="preserve"> les méthodes </w:t>
-      </w:r>
-      <w:r>
-        <w:rPr>
-          <w:rFonts w:ascii="Times New Roman" w:hAnsi="Times New Roman" w:cs="Times New Roman"/>
-          <w:sz w:val="24"/>
-          <w:szCs w:val="24"/>
-        </w:rPr>
-        <w:t>nécessaires</w:t>
-      </w:r>
-      <w:r>
-        <w:rPr>
-          <w:rFonts w:ascii="Times New Roman" w:hAnsi="Times New Roman" w:cs="Times New Roman"/>
-          <w:sz w:val="24"/>
-          <w:szCs w:val="24"/>
-        </w:rPr>
-        <w:t xml:space="preserve"> pour faire les autres transformations.</w:t>
-      </w:r>
-    </w:p>
-    <w:p>
-      <w:pPr>
-        <w:jc w:val="both"/>
-        <w:rPr>
-          <w:rFonts w:ascii="Times New Roman" w:hAnsi="Times New Roman" w:cs="Times New Roman"/>
-          <w:sz w:val="24"/>
-          <w:szCs w:val="24"/>
-        </w:rPr>
-      </w:pPr>
-      <w:r>
-        <w:rPr>
-          <w:rFonts w:ascii="Times New Roman" w:hAnsi="Times New Roman" w:cs="Times New Roman"/>
-          <w:sz w:val="24"/>
-          <w:szCs w:val="24"/>
-        </w:rPr>
-        <w:t>La classe AbsAudioFile est une classe abstraite et sa responsabilité est de</w:t>
-      </w:r>
-      <w:r>
-        <w:rPr>
-          <w:rFonts w:ascii="Times New Roman" w:hAnsi="Times New Roman" w:cs="Times New Roman"/>
-          <w:sz w:val="24"/>
-          <w:szCs w:val="24"/>
-        </w:rPr>
-        <w:t xml:space="preserve"> créer l’interface de la classe AudioFile</w:t>
-      </w:r>
-      <w:r>
-        <w:rPr>
-          <w:rFonts w:ascii="Times New Roman" w:hAnsi="Times New Roman" w:cs="Times New Roman"/>
-          <w:sz w:val="24"/>
-          <w:szCs w:val="24"/>
-        </w:rPr>
-        <w:t>………</w:t>
-      </w:r>
-      <w:r>
-        <w:rPr>
-          <w:rFonts w:ascii="Times New Roman" w:hAnsi="Times New Roman" w:cs="Times New Roman"/>
-          <w:sz w:val="24"/>
-          <w:szCs w:val="24"/>
-        </w:rPr>
-        <w:t>à</w:t>
-      </w:r>
-      <w:r>
-        <w:rPr>
-          <w:rFonts w:ascii="Times New Roman" w:hAnsi="Times New Roman" w:cs="Times New Roman"/>
-          <w:sz w:val="24"/>
-          <w:szCs w:val="24"/>
-        </w:rPr>
-        <w:t xml:space="preserve"> voir les notes de cours</w:t>
-      </w:r>
-    </w:p>
-    <w:p>
-      <w:pPr>
-        <w:jc w:val="both"/>
-        <w:rPr>
-          <w:rFonts w:ascii="Times New Roman" w:hAnsi="Times New Roman" w:cs="Times New Roman"/>
-          <w:sz w:val="24"/>
-          <w:szCs w:val="24"/>
-        </w:rPr>
-      </w:pPr>
-      <w:r>
-        <w:rPr>
-          <w:rFonts w:ascii="Times New Roman" w:hAnsi="Times New Roman" w:cs="Times New Roman"/>
-          <w:sz w:val="24"/>
-          <w:szCs w:val="24"/>
-        </w:rPr>
-        <w:t>3)</w:t>
-      </w:r>
-      <w:r>
-        <w:rPr>
-          <w:rFonts w:ascii="Times New Roman" w:hAnsi="Times New Roman" w:cs="Times New Roman"/>
-          <w:sz w:val="24"/>
-          <w:szCs w:val="24"/>
-        </w:rPr>
-        <w:t xml:space="preserve"> La classe CompositeTransform est responsable de la création de l’arbre des composantes</w:t>
-      </w:r>
-      <w:r>
-        <w:rPr>
-          <w:rFonts w:ascii="Times New Roman" w:hAnsi="Times New Roman" w:cs="Times New Roman"/>
-          <w:sz w:val="24"/>
-          <w:szCs w:val="24"/>
-        </w:rPr>
-        <w:t>, car c’est cette classe</w:t>
+        <w:t>.</w:t>
       </w:r>
       <w:bookmarkStart w:id="1" w:name="_GoBack"/>
       <w:bookmarkEnd w:id="1"/>
+      <w:r>
+        <w:rPr>
+          <w:rFonts w:ascii="Times New Roman" w:hAnsi="Times New Roman" w:cs="Times New Roman"/>
+          <w:sz w:val="24"/>
+          <w:szCs w:val="24"/>
+        </w:rPr>
+        <w:t xml:space="preserve"> En d’autres mots, elle </w:t>
+      </w:r>
+      <w:r>
+        <w:rPr>
+          <w:rFonts w:ascii="Times New Roman" w:hAnsi="Times New Roman" w:cs="Times New Roman"/>
+          <w:sz w:val="24"/>
+          <w:szCs w:val="24"/>
+        </w:rPr>
+        <w:t>fournit</w:t>
+      </w:r>
+      <w:r>
+        <w:rPr>
+          <w:rFonts w:ascii="Times New Roman" w:hAnsi="Times New Roman" w:cs="Times New Roman"/>
+          <w:sz w:val="24"/>
+          <w:szCs w:val="24"/>
+        </w:rPr>
+        <w:t xml:space="preserve"> les méthodes </w:t>
+      </w:r>
+      <w:r>
+        <w:rPr>
+          <w:rFonts w:ascii="Times New Roman" w:hAnsi="Times New Roman" w:cs="Times New Roman"/>
+          <w:sz w:val="24"/>
+          <w:szCs w:val="24"/>
+        </w:rPr>
+        <w:t>nécessaires</w:t>
+      </w:r>
+      <w:r>
+        <w:rPr>
+          <w:rFonts w:ascii="Times New Roman" w:hAnsi="Times New Roman" w:cs="Times New Roman"/>
+          <w:sz w:val="24"/>
+          <w:szCs w:val="24"/>
+        </w:rPr>
+        <w:t xml:space="preserve"> pour faire les autres transformations.</w:t>
+      </w:r>
+    </w:p>
+    <w:p>
+      <w:pPr>
+        <w:jc w:val="both"/>
+        <w:rPr>
+          <w:rFonts w:ascii="Times New Roman" w:hAnsi="Times New Roman" w:cs="Times New Roman"/>
+          <w:sz w:val="24"/>
+          <w:szCs w:val="24"/>
+        </w:rPr>
+      </w:pPr>
+      <w:r>
+        <w:rPr>
+          <w:rFonts w:ascii="Times New Roman" w:hAnsi="Times New Roman" w:cs="Times New Roman"/>
+          <w:sz w:val="24"/>
+          <w:szCs w:val="24"/>
+        </w:rPr>
+        <w:lastRenderedPageBreak/>
+        <w:t xml:space="preserve">La classe </w:t>
+      </w:r>
+      <w:proofErr w:type="spellStart"/>
+      <w:r>
+        <w:rPr>
+          <w:rFonts w:ascii="Times New Roman" w:hAnsi="Times New Roman" w:cs="Times New Roman"/>
+          <w:sz w:val="24"/>
+          <w:szCs w:val="24"/>
+        </w:rPr>
+        <w:t>AbsAudioFile</w:t>
+      </w:r>
+      <w:proofErr w:type="spellEnd"/>
+      <w:r>
+        <w:rPr>
+          <w:rFonts w:ascii="Times New Roman" w:hAnsi="Times New Roman" w:cs="Times New Roman"/>
+          <w:sz w:val="24"/>
+          <w:szCs w:val="24"/>
+        </w:rPr>
+        <w:t xml:space="preserve"> est une classe abstraite et sa responsabilité est de</w:t>
+      </w:r>
+      <w:r>
+        <w:rPr>
+          <w:rFonts w:ascii="Times New Roman" w:hAnsi="Times New Roman" w:cs="Times New Roman"/>
+          <w:sz w:val="24"/>
+          <w:szCs w:val="24"/>
+        </w:rPr>
+        <w:t xml:space="preserve"> créer l’interface de la classe </w:t>
+      </w:r>
+      <w:proofErr w:type="spellStart"/>
+      <w:r>
+        <w:rPr>
+          <w:rFonts w:ascii="Times New Roman" w:hAnsi="Times New Roman" w:cs="Times New Roman"/>
+          <w:sz w:val="24"/>
+          <w:szCs w:val="24"/>
+        </w:rPr>
+        <w:t>AudioFile</w:t>
+      </w:r>
+      <w:proofErr w:type="spellEnd"/>
+      <w:r>
+        <w:rPr>
+          <w:rFonts w:ascii="Times New Roman" w:hAnsi="Times New Roman" w:cs="Times New Roman"/>
+          <w:sz w:val="24"/>
+          <w:szCs w:val="24"/>
+        </w:rPr>
+        <w:t>………</w:t>
+      </w:r>
+      <w:r>
+        <w:rPr>
+          <w:rFonts w:ascii="Times New Roman" w:hAnsi="Times New Roman" w:cs="Times New Roman"/>
+          <w:sz w:val="24"/>
+          <w:szCs w:val="24"/>
+          <w:highlight w:val="yellow"/>
+        </w:rPr>
+        <w:t>à</w:t>
+      </w:r>
+      <w:r>
+        <w:rPr>
+          <w:rFonts w:ascii="Times New Roman" w:hAnsi="Times New Roman" w:cs="Times New Roman"/>
+          <w:sz w:val="24"/>
+          <w:szCs w:val="24"/>
+          <w:highlight w:val="yellow"/>
+        </w:rPr>
+        <w:t xml:space="preserve"> voir les notes de cours</w:t>
+      </w:r>
+    </w:p>
+    <w:p>
+      <w:pPr>
+        <w:jc w:val="both"/>
+        <w:rPr>
+          <w:rFonts w:ascii="Times New Roman" w:hAnsi="Times New Roman" w:cs="Times New Roman"/>
+          <w:sz w:val="24"/>
+          <w:szCs w:val="24"/>
+        </w:rPr>
+      </w:pPr>
+      <w:r>
+        <w:rPr>
+          <w:rFonts w:ascii="Times New Roman" w:hAnsi="Times New Roman" w:cs="Times New Roman"/>
+          <w:sz w:val="24"/>
+          <w:szCs w:val="24"/>
+        </w:rPr>
+        <w:t>3)</w:t>
+      </w:r>
+      <w:r>
+        <w:rPr>
+          <w:rFonts w:ascii="Times New Roman" w:hAnsi="Times New Roman" w:cs="Times New Roman"/>
+          <w:sz w:val="24"/>
+          <w:szCs w:val="24"/>
+        </w:rPr>
+        <w:t xml:space="preserve"> La classe </w:t>
+      </w:r>
+      <w:proofErr w:type="spellStart"/>
+      <w:r>
+        <w:rPr>
+          <w:rFonts w:ascii="Times New Roman" w:hAnsi="Times New Roman" w:cs="Times New Roman"/>
+          <w:sz w:val="24"/>
+          <w:szCs w:val="24"/>
+          <w:highlight w:val="yellow"/>
+        </w:rPr>
+        <w:t>CompositeTransform</w:t>
+      </w:r>
+      <w:proofErr w:type="spellEnd"/>
+      <w:r>
+        <w:rPr>
+          <w:rFonts w:ascii="Times New Roman" w:hAnsi="Times New Roman" w:cs="Times New Roman"/>
+          <w:sz w:val="24"/>
+          <w:szCs w:val="24"/>
+        </w:rPr>
+        <w:t xml:space="preserve"> est responsable de la création de l’arbre des composantes</w:t>
+      </w:r>
+      <w:r>
+        <w:rPr>
+          <w:rFonts w:ascii="Times New Roman" w:hAnsi="Times New Roman" w:cs="Times New Roman"/>
+          <w:sz w:val="24"/>
+          <w:szCs w:val="24"/>
+        </w:rPr>
+        <w:t>, car c’est cette classe</w:t>
+      </w:r>
     </w:p>
     <w:p>
       <w:pPr>
@@ -853,6 +1068,14 @@
         </w:rPr>
         <w:t>1) a)</w:t>
       </w:r>
+      <w:r>
+        <w:rPr>
+          <w:rFonts w:ascii="Times New Roman" w:hAnsi="Times New Roman" w:cs="Times New Roman"/>
+          <w:sz w:val="24"/>
+          <w:szCs w:val="24"/>
+        </w:rPr>
+        <w:t xml:space="preserve"> Généralement l’intention du patron Proxy est de « fournir un remplaçant ou une doublure pour un autre objet afin de contrôler l’accès à ce dernier ». Alors, dans ce cas l’intention de ce patron est de </w:t>
+      </w:r>
     </w:p>
     <w:p>
       <w:pPr>
@@ -907,6 +1130,7 @@
         </w:rPr>
         <w:t xml:space="preserve">Patron </w:t>
       </w:r>
+      <w:proofErr w:type="spellStart"/>
       <w:r>
         <w:rPr>
           <w:rFonts w:ascii="Arial" w:hAnsi="Arial" w:cs="Arial"/>
@@ -915,6 +1139,7 @@
         </w:rPr>
         <w:t>Iterator</w:t>
       </w:r>
+      <w:proofErr w:type="spellEnd"/>
     </w:p>
     <w:p>
       <w:pPr>
@@ -932,6 +1157,40 @@
           <w:szCs w:val="24"/>
         </w:rPr>
         <w:t>2) a)</w:t>
+      </w:r>
+      <w:r>
+        <w:rPr>
+          <w:rFonts w:ascii="Times New Roman" w:hAnsi="Times New Roman" w:cs="Times New Roman"/>
+          <w:sz w:val="24"/>
+          <w:szCs w:val="24"/>
+        </w:rPr>
+        <w:t xml:space="preserve"> Généralement l’intention du patron </w:t>
+      </w:r>
+      <w:proofErr w:type="spellStart"/>
+      <w:r>
+        <w:rPr>
+          <w:rFonts w:ascii="Times New Roman" w:hAnsi="Times New Roman" w:cs="Times New Roman"/>
+          <w:sz w:val="24"/>
+          <w:szCs w:val="24"/>
+        </w:rPr>
+        <w:t>Iterator</w:t>
+      </w:r>
+      <w:proofErr w:type="spellEnd"/>
+      <w:r>
+        <w:rPr>
+          <w:rFonts w:ascii="Times New Roman" w:hAnsi="Times New Roman" w:cs="Times New Roman"/>
+          <w:sz w:val="24"/>
+          <w:szCs w:val="24"/>
+        </w:rPr>
+        <w:t xml:space="preserve"> est de « fournir une méthode d’accès séquentielle aux éléments d’un objet agrégat (liste, vecteur, etc.) sans exposer sa structure interne ». Alors</w:t>
+      </w:r>
+      <w:r>
+        <w:rPr>
+          <w:rFonts w:ascii="Times New Roman" w:hAnsi="Times New Roman" w:cs="Times New Roman"/>
+          <w:sz w:val="24"/>
+          <w:szCs w:val="24"/>
+        </w:rPr>
+        <w:t xml:space="preserve">, dans ce cas </w:t>
       </w:r>
     </w:p>
     <w:p>

</xml_diff>

<commit_message>
avancement dans le questionaire,il reste juste à completer la premiere question
</commit_message>
<xml_diff>
--- a/tp4/CodeDepart/remise/reponses aux questions.docx
+++ b/tp4/CodeDepart/remise/reponses aux questions.docx
@@ -1,6 +1,6 @@
 
 <file path=word/document.xml><?xml version="1.0" encoding="utf-8"?>
-<w:document xmlns:wpc="http://schemas.microsoft.com/office/word/2010/wordprocessingCanvas" xmlns:cx="http://schemas.microsoft.com/office/drawing/2014/chartex" xmlns:mc="http://schemas.openxmlformats.org/markup-compatibility/2006" xmlns:o="urn:schemas-microsoft-com:office:office" xmlns:r="http://schemas.openxmlformats.org/officeDocument/2006/relationships" xmlns:m="http://schemas.openxmlformats.org/officeDocument/2006/math" xmlns:v="urn:schemas-microsoft-com:vml" xmlns:wp14="http://schemas.microsoft.com/office/word/2010/wordprocessingDrawing" xmlns:wp="http://schemas.openxmlformats.org/drawingml/2006/wordprocessingDrawing" xmlns:w10="urn:schemas-microsoft-com:office:word" xmlns:w="http://schemas.openxmlformats.org/wordprocessingml/2006/main" xmlns:w14="http://schemas.microsoft.com/office/word/2010/wordml" xmlns:w15="http://schemas.microsoft.com/office/word/2012/wordml" xmlns:w16se="http://schemas.microsoft.com/office/word/2015/wordml/symex" xmlns:wpg="http://schemas.microsoft.com/office/word/2010/wordprocessingGroup" xmlns:wpi="http://schemas.microsoft.com/office/word/2010/wordprocessingInk" xmlns:wne="http://schemas.microsoft.com/office/word/2006/wordml" xmlns:wps="http://schemas.microsoft.com/office/word/2010/wordprocessingShape" mc:Ignorable="w14 w15 w16se wp14">
+<w:document xmlns:wpc="http://schemas.microsoft.com/office/word/2010/wordprocessingCanvas" xmlns:cx="http://schemas.microsoft.com/office/drawing/2014/chartex" xmlns:cx1="http://schemas.microsoft.com/office/drawing/2015/9/8/chartex" xmlns:cx2="http://schemas.microsoft.com/office/drawing/2015/10/21/chartex" xmlns:cx3="http://schemas.microsoft.com/office/drawing/2016/5/9/chartex" xmlns:cx4="http://schemas.microsoft.com/office/drawing/2016/5/10/chartex" xmlns:cx5="http://schemas.microsoft.com/office/drawing/2016/5/11/chartex" xmlns:cx6="http://schemas.microsoft.com/office/drawing/2016/5/12/chartex" xmlns:cx7="http://schemas.microsoft.com/office/drawing/2016/5/13/chartex" xmlns:cx8="http://schemas.microsoft.com/office/drawing/2016/5/14/chartex" xmlns:mc="http://schemas.openxmlformats.org/markup-compatibility/2006" xmlns:aink="http://schemas.microsoft.com/office/drawing/2016/ink" xmlns:am3d="http://schemas.microsoft.com/office/drawing/2017/model3d" xmlns:o="urn:schemas-microsoft-com:office:office" xmlns:r="http://schemas.openxmlformats.org/officeDocument/2006/relationships" xmlns:m="http://schemas.openxmlformats.org/officeDocument/2006/math" xmlns:v="urn:schemas-microsoft-com:vml" xmlns:wp14="http://schemas.microsoft.com/office/word/2010/wordprocessingDrawing" xmlns:wp="http://schemas.openxmlformats.org/drawingml/2006/wordprocessingDrawing" xmlns:w10="urn:schemas-microsoft-com:office:word" xmlns:w="http://schemas.openxmlformats.org/wordprocessingml/2006/main" xmlns:w14="http://schemas.microsoft.com/office/word/2010/wordml" xmlns:w15="http://schemas.microsoft.com/office/word/2012/wordml" xmlns:w16cid="http://schemas.microsoft.com/office/word/2016/wordml/cid" xmlns:w16se="http://schemas.microsoft.com/office/word/2015/wordml/symex" xmlns:wpg="http://schemas.microsoft.com/office/word/2010/wordprocessingGroup" xmlns:wpi="http://schemas.microsoft.com/office/word/2010/wordprocessingInk" xmlns:wne="http://schemas.microsoft.com/office/word/2006/wordml" xmlns:wps="http://schemas.microsoft.com/office/word/2010/wordprocessingShape" mc:Ignorable="w14 w15 w16se w16cid wp14">
   <w:body>
     <w:p>
       <w:pPr>
@@ -621,23 +621,13 @@
         </w:rPr>
         <w:t xml:space="preserve"> et </w:t>
       </w:r>
-      <w:proofErr w:type="spellStart"/>
-      <w:r>
-        <w:rPr>
-          <w:rFonts w:ascii="Times New Roman" w:hAnsi="Times New Roman" w:cs="Times New Roman"/>
-          <w:sz w:val="24"/>
-          <w:szCs w:val="24"/>
-        </w:rPr>
-        <w:t>CompositeTransform</w:t>
-      </w:r>
-      <w:proofErr w:type="spellEnd"/>
-      <w:r>
-        <w:rPr>
-          <w:rFonts w:ascii="Times New Roman" w:hAnsi="Times New Roman" w:cs="Times New Roman"/>
-          <w:sz w:val="24"/>
-          <w:szCs w:val="24"/>
-        </w:rPr>
-        <w:t>)</w:t>
+      <w:r>
+        <w:rPr>
+          <w:rFonts w:ascii="Times New Roman" w:hAnsi="Times New Roman" w:cs="Times New Roman"/>
+          <w:sz w:val="24"/>
+          <w:szCs w:val="24"/>
+        </w:rPr>
+        <w:t>CompositeTransform)</w:t>
       </w:r>
       <w:r>
         <w:rPr>
@@ -770,33 +760,15 @@
           <w:sz w:val="24"/>
           <w:szCs w:val="24"/>
         </w:rPr>
-        <w:t xml:space="preserve"> La classe </w:t>
-      </w:r>
-      <w:proofErr w:type="spellStart"/>
-      <w:r>
-        <w:rPr>
-          <w:rFonts w:ascii="Times New Roman" w:hAnsi="Times New Roman" w:cs="Times New Roman"/>
-          <w:sz w:val="24"/>
-          <w:szCs w:val="24"/>
-        </w:rPr>
-        <w:t>AbsTran</w:t>
-      </w:r>
-      <w:r>
-        <w:rPr>
-          <w:rFonts w:ascii="Times New Roman" w:hAnsi="Times New Roman" w:cs="Times New Roman"/>
-          <w:sz w:val="24"/>
-          <w:szCs w:val="24"/>
-        </w:rPr>
-        <w:t>sform</w:t>
-      </w:r>
-      <w:proofErr w:type="spellEnd"/>
-      <w:r>
-        <w:rPr>
-          <w:rFonts w:ascii="Times New Roman" w:hAnsi="Times New Roman" w:cs="Times New Roman"/>
-          <w:sz w:val="24"/>
-          <w:szCs w:val="24"/>
-        </w:rPr>
-        <w:t xml:space="preserve"> est une classe abstraite et sa responsabilité est de fournir une </w:t>
+        <w:t xml:space="preserve"> La classe AbsTran</w:t>
+      </w:r>
+      <w:r>
+        <w:rPr>
+          <w:rFonts w:ascii="Times New Roman" w:hAnsi="Times New Roman" w:cs="Times New Roman"/>
+          <w:sz w:val="24"/>
+          <w:szCs w:val="24"/>
+        </w:rPr>
+        <w:t xml:space="preserve">sform est une classe abstraite et sa responsabilité est de fournir une </w:t>
       </w:r>
       <w:r>
         <w:rPr>
@@ -836,17 +808,7 @@
           <w:sz w:val="24"/>
           <w:szCs w:val="24"/>
         </w:rPr>
-        <w:t>.</w:t>
-      </w:r>
-      <w:bookmarkStart w:id="1" w:name="_GoBack"/>
-      <w:bookmarkEnd w:id="1"/>
-      <w:r>
-        <w:rPr>
-          <w:rFonts w:ascii="Times New Roman" w:hAnsi="Times New Roman" w:cs="Times New Roman"/>
-          <w:sz w:val="24"/>
-          <w:szCs w:val="24"/>
-        </w:rPr>
-        <w:t xml:space="preserve"> En d’autres mots, elle </w:t>
+        <w:t xml:space="preserve">. En d’autres mots, elle </w:t>
       </w:r>
       <w:r>
         <w:rPr>
@@ -987,7 +949,6 @@
         </w:rPr>
         <w:t xml:space="preserve"> La classe </w:t>
       </w:r>
-      <w:proofErr w:type="spellStart"/>
       <w:r>
         <w:rPr>
           <w:rFonts w:ascii="Times New Roman" w:hAnsi="Times New Roman" w:cs="Times New Roman"/>
@@ -997,7 +958,6 @@
         </w:rPr>
         <w:t>CompositeTransform</w:t>
       </w:r>
-      <w:proofErr w:type="spellEnd"/>
       <w:r>
         <w:rPr>
           <w:rFonts w:ascii="Times New Roman" w:hAnsi="Times New Roman" w:cs="Times New Roman"/>
@@ -1074,7 +1034,51 @@
           <w:sz w:val="24"/>
           <w:szCs w:val="24"/>
         </w:rPr>
-        <w:t xml:space="preserve"> Généralement l’intention du patron Proxy est de « fournir un remplaçant ou une doublure pour un autre objet afin de contrôler l’accès à ce dernier ». Alors, dans ce cas l’intention de ce patron est de </w:t>
+        <w:t xml:space="preserve"> Généralement l’intention du patron Proxy est de « fournir un remplaçant ou une doublure pour un autre objet afin de contrôler l’accès à ce dernier ». Alors, dans ce cas </w:t>
+      </w:r>
+      <w:r>
+        <w:rPr>
+          <w:rFonts w:ascii="Times New Roman" w:hAnsi="Times New Roman" w:cs="Times New Roman"/>
+          <w:sz w:val="24"/>
+          <w:szCs w:val="24"/>
+        </w:rPr>
+        <w:t xml:space="preserve">on offre une doublure à la classe </w:t>
+      </w:r>
+      <w:proofErr w:type="spellStart"/>
+      <w:r>
+        <w:rPr>
+          <w:rFonts w:ascii="Times New Roman" w:hAnsi="Times New Roman" w:cs="Times New Roman"/>
+          <w:sz w:val="24"/>
+          <w:szCs w:val="24"/>
+        </w:rPr>
+        <w:t>AudioFile</w:t>
+      </w:r>
+      <w:proofErr w:type="spellEnd"/>
+      <w:r>
+        <w:rPr>
+          <w:rFonts w:ascii="Times New Roman" w:hAnsi="Times New Roman" w:cs="Times New Roman"/>
+          <w:sz w:val="24"/>
+          <w:szCs w:val="24"/>
+        </w:rPr>
+        <w:t xml:space="preserve"> avec la classe </w:t>
+      </w:r>
+      <w:proofErr w:type="spellStart"/>
+      <w:r>
+        <w:rPr>
+          <w:rFonts w:ascii="Times New Roman" w:hAnsi="Times New Roman" w:cs="Times New Roman"/>
+          <w:sz w:val="24"/>
+          <w:szCs w:val="24"/>
+        </w:rPr>
+        <w:t>MemAudioFile</w:t>
+      </w:r>
+      <w:proofErr w:type="spellEnd"/>
+      <w:r>
+        <w:rPr>
+          <w:rFonts w:ascii="Times New Roman" w:hAnsi="Times New Roman" w:cs="Times New Roman"/>
+          <w:sz w:val="24"/>
+          <w:szCs w:val="24"/>
+        </w:rPr>
+        <w:t>.</w:t>
       </w:r>
     </w:p>
     <w:p>
@@ -1130,7 +1134,6 @@
         </w:rPr>
         <w:t xml:space="preserve">Patron </w:t>
       </w:r>
-      <w:proofErr w:type="spellStart"/>
       <w:r>
         <w:rPr>
           <w:rFonts w:ascii="Arial" w:hAnsi="Arial" w:cs="Arial"/>
@@ -1139,7 +1142,8 @@
         </w:rPr>
         <w:t>Iterator</w:t>
       </w:r>
-      <w:proofErr w:type="spellEnd"/>
+      <w:bookmarkStart w:id="1" w:name="_GoBack"/>
+      <w:bookmarkEnd w:id="1"/>
     </w:p>
     <w:p>
       <w:pPr>
@@ -1164,25 +1168,7 @@
           <w:sz w:val="24"/>
           <w:szCs w:val="24"/>
         </w:rPr>
-        <w:t xml:space="preserve"> Généralement l’intention du patron </w:t>
-      </w:r>
-      <w:proofErr w:type="spellStart"/>
-      <w:r>
-        <w:rPr>
-          <w:rFonts w:ascii="Times New Roman" w:hAnsi="Times New Roman" w:cs="Times New Roman"/>
-          <w:sz w:val="24"/>
-          <w:szCs w:val="24"/>
-        </w:rPr>
-        <w:t>Iterator</w:t>
-      </w:r>
-      <w:proofErr w:type="spellEnd"/>
-      <w:r>
-        <w:rPr>
-          <w:rFonts w:ascii="Times New Roman" w:hAnsi="Times New Roman" w:cs="Times New Roman"/>
-          <w:sz w:val="24"/>
-          <w:szCs w:val="24"/>
-        </w:rPr>
-        <w:t xml:space="preserve"> est de « fournir une méthode d’accès séquentielle aux éléments d’un objet agrégat (liste, vecteur, etc.) sans exposer sa structure interne ». Alors</w:t>
+        <w:t xml:space="preserve"> Généralement l’intention du patron Iterator est de « fournir une méthode d’accès séquentielle aux éléments d’un objet agrégat (liste, vecteur, etc.) sans exposer sa structure interne ». Alors</w:t>
       </w:r>
       <w:r>
         <w:rPr>
@@ -1192,29 +1178,191 @@
         </w:rPr>
         <w:t xml:space="preserve">, dans ce cas </w:t>
       </w:r>
-    </w:p>
-    <w:p>
-      <w:pPr>
+      <w:r>
+        <w:rPr>
+          <w:rFonts w:ascii="Times New Roman" w:hAnsi="Times New Roman" w:cs="Times New Roman"/>
+          <w:sz w:val="24"/>
+          <w:szCs w:val="24"/>
+        </w:rPr>
+        <w:t xml:space="preserve">la </w:t>
+      </w:r>
+      <w:r>
+        <w:rPr>
+          <w:rFonts w:ascii="Times New Roman" w:hAnsi="Times New Roman" w:cs="Times New Roman"/>
+          <w:sz w:val="24"/>
+          <w:szCs w:val="24"/>
+        </w:rPr>
+        <w:t>classe</w:t>
+      </w:r>
+      <w:r>
+        <w:rPr>
+          <w:rFonts w:ascii="Times New Roman" w:hAnsi="Times New Roman" w:cs="Times New Roman"/>
+          <w:sz w:val="24"/>
+          <w:szCs w:val="24"/>
+        </w:rPr>
+        <w:t xml:space="preserve"> TransformContainer </w:t>
+      </w:r>
+      <w:r>
+        <w:rPr>
+          <w:rFonts w:ascii="Times New Roman" w:hAnsi="Times New Roman" w:cs="Times New Roman"/>
+          <w:sz w:val="24"/>
+          <w:szCs w:val="24"/>
+        </w:rPr>
+        <w:t xml:space="preserve">fournit une méthode d’accès aux éléments sans exposer </w:t>
+      </w:r>
+      <w:r>
+        <w:rPr>
+          <w:rFonts w:ascii="Times New Roman" w:hAnsi="Times New Roman" w:cs="Times New Roman"/>
+          <w:sz w:val="24"/>
+          <w:szCs w:val="24"/>
+        </w:rPr>
+        <w:t>le fait que</w:t>
+      </w:r>
+      <w:r>
+        <w:rPr>
+          <w:rFonts w:ascii="Times New Roman" w:hAnsi="Times New Roman" w:cs="Times New Roman"/>
+          <w:sz w:val="24"/>
+          <w:szCs w:val="24"/>
+        </w:rPr>
+        <w:t xml:space="preserve"> la structure interne est un vecteur avec des pointeurs uniques.</w:t>
+      </w:r>
+    </w:p>
+    <w:p>
+      <w:pPr>
+        <w:pStyle w:val="Default"/>
         <w:jc w:val="both"/>
         <w:rPr>
-          <w:rFonts w:ascii="Times New Roman" w:hAnsi="Times New Roman" w:cs="Times New Roman"/>
-          <w:sz w:val="24"/>
-          <w:szCs w:val="24"/>
-        </w:rPr>
-      </w:pPr>
-      <w:r>
-        <w:rPr>
-          <w:rFonts w:ascii="Times New Roman" w:hAnsi="Times New Roman" w:cs="Times New Roman"/>
-          <w:sz w:val="24"/>
-          <w:szCs w:val="24"/>
+          <w:rFonts w:asciiTheme="majorBidi" w:hAnsiTheme="majorBidi" w:cstheme="majorBidi"/>
+        </w:rPr>
+      </w:pPr>
+      <w:r>
+        <w:rPr>
+          <w:rFonts w:ascii="Times New Roman" w:hAnsi="Times New Roman" w:cs="Times New Roman"/>
         </w:rPr>
         <w:t>b)</w:t>
       </w:r>
-    </w:p>
-    <w:p>
-      <w:pPr>
+      <w:r>
+        <w:rPr>
+          <w:rFonts w:ascii="Times New Roman" w:hAnsi="Times New Roman" w:cs="Times New Roman"/>
+        </w:rPr>
+        <w:t xml:space="preserve"> </w:t>
+      </w:r>
+      <w:r>
+        <w:rPr>
+          <w:rFonts w:asciiTheme="majorBidi" w:hAnsiTheme="majorBidi" w:cstheme="majorBidi"/>
+        </w:rPr>
+        <w:t xml:space="preserve">La classe de conteneur de la STL utilisée pour stocker les enfants dans la classe Composite </w:t>
+      </w:r>
+      <w:r>
+        <w:rPr>
+          <w:rFonts w:asciiTheme="majorBidi" w:hAnsiTheme="majorBidi" w:cstheme="majorBidi"/>
+        </w:rPr>
+        <w:t>est la classe « TransformContainer »</w:t>
+      </w:r>
+      <w:r>
+        <w:rPr>
+          <w:rFonts w:asciiTheme="majorBidi" w:hAnsiTheme="majorBidi" w:cstheme="majorBidi"/>
+        </w:rPr>
+        <w:t>.</w:t>
+      </w:r>
+      <w:r>
+        <w:rPr>
+          <w:rFonts w:asciiTheme="majorBidi" w:hAnsiTheme="majorBidi" w:cstheme="majorBidi"/>
+        </w:rPr>
+        <w:t xml:space="preserve"> </w:t>
+      </w:r>
+    </w:p>
+    <w:p>
+      <w:pPr>
+        <w:pStyle w:val="Default"/>
         <w:jc w:val="both"/>
         <w:rPr>
+          <w:rFonts w:asciiTheme="majorBidi" w:hAnsiTheme="majorBidi" w:cstheme="majorBidi"/>
+        </w:rPr>
+      </w:pPr>
+    </w:p>
+    <w:p>
+      <w:pPr>
+        <w:pStyle w:val="Default"/>
+        <w:jc w:val="both"/>
+        <w:rPr>
+          <w:rFonts w:asciiTheme="majorBidi" w:hAnsiTheme="majorBidi" w:cstheme="majorBidi"/>
+        </w:rPr>
+      </w:pPr>
+      <w:r>
+        <w:rPr>
+          <w:rFonts w:asciiTheme="majorBidi" w:hAnsiTheme="majorBidi" w:cstheme="majorBidi"/>
+        </w:rPr>
+        <w:t>L</w:t>
+      </w:r>
+      <w:r>
+        <w:rPr>
+          <w:rFonts w:asciiTheme="majorBidi" w:hAnsiTheme="majorBidi" w:cstheme="majorBidi"/>
+        </w:rPr>
+        <w:t xml:space="preserve">es classes des Iterators utilisés dans la conception </w:t>
+      </w:r>
+      <w:r>
+        <w:rPr>
+          <w:rFonts w:asciiTheme="majorBidi" w:hAnsiTheme="majorBidi" w:cstheme="majorBidi"/>
+        </w:rPr>
+        <w:t>sont « TransformIterator », « TransformBaseIterator », « </w:t>
+      </w:r>
+      <w:r>
+        <w:rPr>
+          <w:rFonts w:asciiTheme="majorBidi" w:hAnsiTheme="majorBidi" w:cstheme="majorBidi"/>
+        </w:rPr>
+        <w:t>TransformIterator</w:t>
+      </w:r>
+      <w:r>
+        <w:rPr>
+          <w:rFonts w:asciiTheme="majorBidi" w:hAnsiTheme="majorBidi" w:cstheme="majorBidi"/>
+        </w:rPr>
+        <w:t>_const » et « </w:t>
+      </w:r>
+      <w:r>
+        <w:rPr>
+          <w:rFonts w:asciiTheme="majorBidi" w:hAnsiTheme="majorBidi" w:cstheme="majorBidi"/>
+        </w:rPr>
+        <w:t>TransformBaseIterator</w:t>
+      </w:r>
+      <w:r>
+        <w:rPr>
+          <w:rFonts w:asciiTheme="majorBidi" w:hAnsiTheme="majorBidi" w:cstheme="majorBidi"/>
+        </w:rPr>
+        <w:t>_const »</w:t>
+      </w:r>
+      <w:r>
+        <w:rPr>
+          <w:rFonts w:asciiTheme="majorBidi" w:hAnsiTheme="majorBidi" w:cstheme="majorBidi"/>
+        </w:rPr>
+        <w:t xml:space="preserve"> pour ce qui </w:t>
+      </w:r>
+      <w:r>
+        <w:rPr>
+          <w:rFonts w:asciiTheme="majorBidi" w:hAnsiTheme="majorBidi" w:cstheme="majorBidi"/>
+        </w:rPr>
+        <w:t>concerne</w:t>
+      </w:r>
+      <w:r>
+        <w:rPr>
+          <w:rFonts w:asciiTheme="majorBidi" w:hAnsiTheme="majorBidi" w:cstheme="majorBidi"/>
+        </w:rPr>
+        <w:t xml:space="preserve"> la classe CompositeTransform.</w:t>
+      </w:r>
+    </w:p>
+    <w:p>
+      <w:pPr>
+        <w:pStyle w:val="Default"/>
+        <w:jc w:val="both"/>
+        <w:rPr>
+          <w:rFonts w:asciiTheme="majorBidi" w:hAnsiTheme="majorBidi" w:cstheme="majorBidi"/>
+        </w:rPr>
+      </w:pPr>
+    </w:p>
+    <w:p>
+      <w:pPr>
+        <w:jc w:val="both"/>
+        <w:rPr>
           <w:rFonts w:ascii="Times New Roman" w:hAnsi="Times New Roman" w:cs="Times New Roman"/>
           <w:sz w:val="24"/>
           <w:szCs w:val="24"/>
@@ -1228,6 +1376,54 @@
         </w:rPr>
         <w:t>3)</w:t>
       </w:r>
+      <w:r>
+        <w:rPr>
+          <w:rFonts w:ascii="Times New Roman" w:hAnsi="Times New Roman" w:cs="Times New Roman"/>
+          <w:sz w:val="24"/>
+          <w:szCs w:val="24"/>
+        </w:rPr>
+        <w:t xml:space="preserve"> Le rôle de cet </w:t>
+      </w:r>
+      <w:r>
+        <w:rPr>
+          <w:rFonts w:ascii="Times New Roman" w:hAnsi="Times New Roman" w:cs="Times New Roman"/>
+          <w:sz w:val="24"/>
+          <w:szCs w:val="24"/>
+        </w:rPr>
+        <w:t>attribut</w:t>
+      </w:r>
+      <w:r>
+        <w:rPr>
+          <w:rFonts w:ascii="Times New Roman" w:hAnsi="Times New Roman" w:cs="Times New Roman"/>
+          <w:sz w:val="24"/>
+          <w:szCs w:val="24"/>
+        </w:rPr>
+        <w:t xml:space="preserve"> est de</w:t>
+      </w:r>
+      <w:r>
+        <w:rPr>
+          <w:rFonts w:ascii="Times New Roman" w:hAnsi="Times New Roman" w:cs="Times New Roman"/>
+          <w:sz w:val="24"/>
+          <w:szCs w:val="24"/>
+        </w:rPr>
+        <w:t xml:space="preserve"> permettre aux fonctions non virtuelles pures</w:t>
+      </w:r>
+      <w:r>
+        <w:rPr>
+          <w:rFonts w:ascii="Times New Roman" w:hAnsi="Times New Roman" w:cs="Times New Roman"/>
+          <w:sz w:val="24"/>
+          <w:szCs w:val="24"/>
+        </w:rPr>
+        <w:t xml:space="preserve"> (comme begin et end)</w:t>
+      </w:r>
+      <w:r>
+        <w:rPr>
+          <w:rFonts w:ascii="Times New Roman" w:hAnsi="Times New Roman" w:cs="Times New Roman"/>
+          <w:sz w:val="24"/>
+          <w:szCs w:val="24"/>
+        </w:rPr>
+        <w:t xml:space="preserve"> de retourner des itérateurs valides.</w:t>
+      </w:r>
     </w:p>
     <w:p>
       <w:pPr>
@@ -1244,8 +1440,314 @@
           <w:sz w:val="24"/>
           <w:szCs w:val="24"/>
         </w:rPr>
+        <w:t>L’attribut est déclaré comme</w:t>
+      </w:r>
+      <w:r>
+        <w:rPr>
+          <w:rFonts w:ascii="Times New Roman" w:hAnsi="Times New Roman" w:cs="Times New Roman"/>
+          <w:sz w:val="24"/>
+          <w:szCs w:val="24"/>
+        </w:rPr>
+        <w:t xml:space="preserve"> privé, car on ne veut pas que les enfants qui hérite de cette classe aille accès à ce conteneur et il est statique, car</w:t>
+      </w:r>
+      <w:r>
+        <w:rPr>
+          <w:rFonts w:ascii="Times New Roman" w:hAnsi="Times New Roman" w:cs="Times New Roman"/>
+          <w:sz w:val="24"/>
+          <w:szCs w:val="24"/>
+        </w:rPr>
+        <w:t xml:space="preserve"> on veut</w:t>
+      </w:r>
+      <w:r>
+        <w:rPr>
+          <w:rFonts w:ascii="Times New Roman" w:hAnsi="Times New Roman" w:cs="Times New Roman"/>
+          <w:sz w:val="24"/>
+          <w:szCs w:val="24"/>
+        </w:rPr>
+        <w:t xml:space="preserve"> que cet attribut soit</w:t>
+      </w:r>
+      <w:r>
+        <w:rPr>
+          <w:rFonts w:ascii="Times New Roman" w:hAnsi="Times New Roman" w:cs="Times New Roman"/>
+          <w:sz w:val="24"/>
+          <w:szCs w:val="24"/>
+        </w:rPr>
+        <w:t xml:space="preserve"> </w:t>
+      </w:r>
+      <w:r>
+        <w:rPr>
+          <w:rFonts w:ascii="Times New Roman" w:hAnsi="Times New Roman" w:cs="Times New Roman"/>
+          <w:sz w:val="24"/>
+          <w:szCs w:val="24"/>
+        </w:rPr>
+        <w:t>pareil</w:t>
+      </w:r>
+      <w:r>
+        <w:rPr>
+          <w:rFonts w:ascii="Times New Roman" w:hAnsi="Times New Roman" w:cs="Times New Roman"/>
+          <w:sz w:val="24"/>
+          <w:szCs w:val="24"/>
+        </w:rPr>
+        <w:t xml:space="preserve"> pour toutes ces classes</w:t>
+      </w:r>
+      <w:r>
+        <w:rPr>
+          <w:rFonts w:ascii="Times New Roman" w:hAnsi="Times New Roman" w:cs="Times New Roman"/>
+          <w:sz w:val="24"/>
+          <w:szCs w:val="24"/>
+        </w:rPr>
+        <w:t>.</w:t>
+      </w:r>
+    </w:p>
+    <w:p>
+      <w:pPr>
+        <w:jc w:val="both"/>
+        <w:rPr>
+          <w:rFonts w:ascii="Times New Roman" w:hAnsi="Times New Roman" w:cs="Times New Roman"/>
+          <w:sz w:val="24"/>
+          <w:szCs w:val="24"/>
+        </w:rPr>
+      </w:pPr>
+      <w:r>
+        <w:rPr>
+          <w:rFonts w:ascii="Times New Roman" w:hAnsi="Times New Roman" w:cs="Times New Roman"/>
+          <w:sz w:val="24"/>
+          <w:szCs w:val="24"/>
+        </w:rPr>
         <w:t>4)</w:t>
       </w:r>
+      <w:r>
+        <w:rPr>
+          <w:rFonts w:ascii="Times New Roman" w:hAnsi="Times New Roman" w:cs="Times New Roman"/>
+          <w:sz w:val="24"/>
+          <w:szCs w:val="24"/>
+        </w:rPr>
+        <w:t xml:space="preserve"> Si on change</w:t>
+      </w:r>
+      <w:r>
+        <w:rPr>
+          <w:rFonts w:ascii="Times New Roman" w:hAnsi="Times New Roman" w:cs="Times New Roman"/>
+          <w:sz w:val="24"/>
+          <w:szCs w:val="24"/>
+        </w:rPr>
+        <w:t xml:space="preserve"> la classe TransformCo</w:t>
+      </w:r>
+      <w:r>
+        <w:rPr>
+          <w:rFonts w:ascii="Times New Roman" w:hAnsi="Times New Roman" w:cs="Times New Roman"/>
+          <w:sz w:val="24"/>
+          <w:szCs w:val="24"/>
+        </w:rPr>
+        <w:t>ntainer</w:t>
+      </w:r>
+      <w:r>
+        <w:rPr>
+          <w:rFonts w:ascii="Times New Roman" w:hAnsi="Times New Roman" w:cs="Times New Roman"/>
+          <w:sz w:val="24"/>
+          <w:szCs w:val="24"/>
+        </w:rPr>
+        <w:t xml:space="preserve"> par une autre classe </w:t>
+      </w:r>
+      <w:r>
+        <w:rPr>
+          <w:rFonts w:ascii="Times New Roman" w:hAnsi="Times New Roman" w:cs="Times New Roman"/>
+          <w:sz w:val="24"/>
+          <w:szCs w:val="24"/>
+        </w:rPr>
+        <w:t>avec un nom différent</w:t>
+      </w:r>
+      <w:r>
+        <w:rPr>
+          <w:rFonts w:ascii="Times New Roman" w:hAnsi="Times New Roman" w:cs="Times New Roman"/>
+          <w:sz w:val="24"/>
+          <w:szCs w:val="24"/>
+        </w:rPr>
+        <w:t xml:space="preserve"> comme « Container »</w:t>
+      </w:r>
+      <w:r>
+        <w:rPr>
+          <w:rFonts w:ascii="Times New Roman" w:hAnsi="Times New Roman" w:cs="Times New Roman"/>
+          <w:sz w:val="24"/>
+          <w:szCs w:val="24"/>
+        </w:rPr>
+        <w:t xml:space="preserve">, alors, il </w:t>
+      </w:r>
+      <w:r>
+        <w:rPr>
+          <w:rFonts w:ascii="Times New Roman" w:hAnsi="Times New Roman" w:cs="Times New Roman"/>
+          <w:sz w:val="24"/>
+          <w:szCs w:val="24"/>
+        </w:rPr>
+        <w:t xml:space="preserve">faudrait changer aussi </w:t>
+      </w:r>
+      <w:r>
+        <w:rPr>
+          <w:rFonts w:ascii="Times New Roman" w:hAnsi="Times New Roman" w:cs="Times New Roman"/>
+          <w:sz w:val="24"/>
+          <w:szCs w:val="24"/>
+        </w:rPr>
+        <w:t>toutes les instances</w:t>
+      </w:r>
+      <w:r>
+        <w:rPr>
+          <w:rFonts w:ascii="Times New Roman" w:hAnsi="Times New Roman" w:cs="Times New Roman"/>
+          <w:sz w:val="24"/>
+          <w:szCs w:val="24"/>
+        </w:rPr>
+        <w:t xml:space="preserve"> de la classe « </w:t>
+      </w:r>
+      <w:r>
+        <w:rPr>
+          <w:rFonts w:ascii="Times New Roman" w:hAnsi="Times New Roman" w:cs="Times New Roman"/>
+          <w:sz w:val="24"/>
+          <w:szCs w:val="24"/>
+        </w:rPr>
+        <w:t>TransformContainer</w:t>
+      </w:r>
+      <w:r>
+        <w:rPr>
+          <w:rFonts w:ascii="Times New Roman" w:hAnsi="Times New Roman" w:cs="Times New Roman"/>
+          <w:sz w:val="24"/>
+          <w:szCs w:val="24"/>
+        </w:rPr>
+        <w:t xml:space="preserve"> </w:t>
+      </w:r>
+      <w:r>
+        <w:rPr>
+          <w:rFonts w:ascii="Times New Roman" w:hAnsi="Times New Roman" w:cs="Times New Roman"/>
+          <w:sz w:val="24"/>
+          <w:szCs w:val="24"/>
+        </w:rPr>
+        <w:t>» par la classe « </w:t>
+      </w:r>
+      <w:r>
+        <w:rPr>
+          <w:rFonts w:ascii="Times New Roman" w:hAnsi="Times New Roman" w:cs="Times New Roman"/>
+          <w:sz w:val="24"/>
+          <w:szCs w:val="24"/>
+        </w:rPr>
+        <w:t>Container</w:t>
+      </w:r>
+      <w:r>
+        <w:rPr>
+          <w:rFonts w:ascii="Times New Roman" w:hAnsi="Times New Roman" w:cs="Times New Roman"/>
+          <w:sz w:val="24"/>
+          <w:szCs w:val="24"/>
+        </w:rPr>
+        <w:t> »</w:t>
+      </w:r>
+      <w:r>
+        <w:rPr>
+          <w:rFonts w:ascii="Times New Roman" w:hAnsi="Times New Roman" w:cs="Times New Roman"/>
+          <w:sz w:val="24"/>
+          <w:szCs w:val="24"/>
+        </w:rPr>
+        <w:t xml:space="preserve"> dans le fichier « TransformContainer.h »</w:t>
+      </w:r>
+      <w:r>
+        <w:rPr>
+          <w:rFonts w:ascii="Times New Roman" w:hAnsi="Times New Roman" w:cs="Times New Roman"/>
+          <w:sz w:val="24"/>
+          <w:szCs w:val="24"/>
+        </w:rPr>
+        <w:t>. De plus, il faut aussi changer le nom du conteneur de la classe « A</w:t>
+      </w:r>
+      <w:r>
+        <w:rPr>
+          <w:rFonts w:ascii="Times New Roman" w:hAnsi="Times New Roman" w:cs="Times New Roman"/>
+          <w:sz w:val="24"/>
+          <w:szCs w:val="24"/>
+        </w:rPr>
+        <w:t>bsTransform</w:t>
+      </w:r>
+      <w:r>
+        <w:rPr>
+          <w:rFonts w:ascii="Times New Roman" w:hAnsi="Times New Roman" w:cs="Times New Roman"/>
+          <w:sz w:val="24"/>
+          <w:szCs w:val="24"/>
+        </w:rPr>
+        <w:t> »</w:t>
+      </w:r>
+      <w:r>
+        <w:rPr>
+          <w:rFonts w:ascii="Times New Roman" w:hAnsi="Times New Roman" w:cs="Times New Roman"/>
+          <w:sz w:val="24"/>
+          <w:szCs w:val="24"/>
+        </w:rPr>
+        <w:t>.</w:t>
+      </w:r>
+      <w:r>
+        <w:rPr>
+          <w:rFonts w:ascii="Times New Roman" w:hAnsi="Times New Roman" w:cs="Times New Roman"/>
+          <w:sz w:val="24"/>
+          <w:szCs w:val="24"/>
+        </w:rPr>
+        <w:t xml:space="preserve"> </w:t>
+      </w:r>
+      <w:r>
+        <w:rPr>
+          <w:rFonts w:ascii="Times New Roman" w:hAnsi="Times New Roman" w:cs="Times New Roman"/>
+          <w:sz w:val="24"/>
+          <w:szCs w:val="24"/>
+        </w:rPr>
+        <w:t>Finalement</w:t>
+      </w:r>
+      <w:r>
+        <w:rPr>
+          <w:rFonts w:ascii="Times New Roman" w:hAnsi="Times New Roman" w:cs="Times New Roman"/>
+          <w:sz w:val="24"/>
+          <w:szCs w:val="24"/>
+        </w:rPr>
+        <w:t xml:space="preserve">, il faut aussi modifier </w:t>
+      </w:r>
+      <w:r>
+        <w:rPr>
+          <w:rFonts w:ascii="Times New Roman" w:hAnsi="Times New Roman" w:cs="Times New Roman"/>
+          <w:sz w:val="24"/>
+          <w:szCs w:val="24"/>
+        </w:rPr>
+        <w:t>l’</w:t>
+      </w:r>
+      <w:r>
+        <w:rPr>
+          <w:rFonts w:ascii="Times New Roman" w:hAnsi="Times New Roman" w:cs="Times New Roman"/>
+          <w:sz w:val="24"/>
+          <w:szCs w:val="24"/>
+        </w:rPr>
+        <w:t>instance de la classe « </w:t>
+      </w:r>
+      <w:r>
+        <w:rPr>
+          <w:rFonts w:ascii="Times New Roman" w:hAnsi="Times New Roman" w:cs="Times New Roman"/>
+          <w:sz w:val="24"/>
+          <w:szCs w:val="24"/>
+        </w:rPr>
+        <w:t>TransformContainer</w:t>
+      </w:r>
+      <w:r>
+        <w:rPr>
+          <w:rFonts w:ascii="Times New Roman" w:hAnsi="Times New Roman" w:cs="Times New Roman"/>
+          <w:sz w:val="24"/>
+          <w:szCs w:val="24"/>
+        </w:rPr>
+        <w:t> » par « </w:t>
+      </w:r>
+      <w:r>
+        <w:rPr>
+          <w:rFonts w:ascii="Times New Roman" w:hAnsi="Times New Roman" w:cs="Times New Roman"/>
+          <w:sz w:val="24"/>
+          <w:szCs w:val="24"/>
+        </w:rPr>
+        <w:t>Container</w:t>
+      </w:r>
+      <w:r>
+        <w:rPr>
+          <w:rFonts w:ascii="Times New Roman" w:hAnsi="Times New Roman" w:cs="Times New Roman"/>
+          <w:sz w:val="24"/>
+          <w:szCs w:val="24"/>
+        </w:rPr>
+        <w:t> » dans le fichier « AbsTransform.cpp ».</w:t>
+      </w:r>
     </w:p>
     <w:p>
       <w:pPr>
@@ -1262,7 +1764,228 @@
           <w:sz w:val="24"/>
           <w:szCs w:val="24"/>
         </w:rPr>
+        <w:t xml:space="preserve">À cause </w:t>
+      </w:r>
+      <w:r>
+        <w:rPr>
+          <w:rFonts w:ascii="Times New Roman" w:hAnsi="Times New Roman" w:cs="Times New Roman"/>
+          <w:sz w:val="24"/>
+          <w:szCs w:val="24"/>
+        </w:rPr>
+        <w:t>du fait qu’il y a beaucoup de changement à effectuer</w:t>
+      </w:r>
+      <w:r>
+        <w:rPr>
+          <w:rFonts w:ascii="Times New Roman" w:hAnsi="Times New Roman" w:cs="Times New Roman"/>
+          <w:sz w:val="24"/>
+          <w:szCs w:val="24"/>
+        </w:rPr>
+        <w:t xml:space="preserve"> après le changement </w:t>
+      </w:r>
+      <w:r>
+        <w:rPr>
+          <w:rFonts w:ascii="Times New Roman" w:hAnsi="Times New Roman" w:cs="Times New Roman"/>
+          <w:sz w:val="24"/>
+          <w:szCs w:val="24"/>
+        </w:rPr>
+        <w:t>du nom du conteneur, alors cela veut dire que la conception proposée ne respecte pas le principe d’encapsulation, car s’il le respectait on aurait un seul changement à effectuer</w:t>
+      </w:r>
+      <w:r>
+        <w:rPr>
+          <w:rFonts w:ascii="Times New Roman" w:hAnsi="Times New Roman" w:cs="Times New Roman"/>
+          <w:sz w:val="24"/>
+          <w:szCs w:val="24"/>
+        </w:rPr>
+        <w:t xml:space="preserve"> (le nom de la classe)</w:t>
+      </w:r>
+      <w:r>
+        <w:rPr>
+          <w:rFonts w:ascii="Times New Roman" w:hAnsi="Times New Roman" w:cs="Times New Roman"/>
+          <w:sz w:val="24"/>
+          <w:szCs w:val="24"/>
+        </w:rPr>
+        <w:t>.</w:t>
+      </w:r>
+    </w:p>
+    <w:p>
+      <w:pPr>
+        <w:jc w:val="both"/>
+        <w:rPr>
+          <w:rFonts w:ascii="Times New Roman" w:hAnsi="Times New Roman" w:cs="Times New Roman"/>
+          <w:sz w:val="24"/>
+          <w:szCs w:val="24"/>
+        </w:rPr>
+      </w:pPr>
+      <w:r>
+        <w:rPr>
+          <w:rFonts w:ascii="Times New Roman" w:hAnsi="Times New Roman" w:cs="Times New Roman"/>
+          <w:sz w:val="24"/>
+          <w:szCs w:val="24"/>
+        </w:rPr>
+        <w:lastRenderedPageBreak/>
         <w:t>5)</w:t>
+      </w:r>
+      <w:r>
+        <w:rPr>
+          <w:rFonts w:ascii="Times New Roman" w:hAnsi="Times New Roman" w:cs="Times New Roman"/>
+          <w:sz w:val="24"/>
+          <w:szCs w:val="24"/>
+        </w:rPr>
+        <w:t xml:space="preserve"> Un avantage </w:t>
+      </w:r>
+      <w:r>
+        <w:rPr>
+          <w:rFonts w:ascii="Times New Roman" w:hAnsi="Times New Roman" w:cs="Times New Roman"/>
+          <w:sz w:val="24"/>
+          <w:szCs w:val="24"/>
+        </w:rPr>
+        <w:t>de ces surcharge</w:t>
+      </w:r>
+      <w:r>
+        <w:rPr>
+          <w:rFonts w:ascii="Times New Roman" w:hAnsi="Times New Roman" w:cs="Times New Roman"/>
+          <w:sz w:val="24"/>
+          <w:szCs w:val="24"/>
+        </w:rPr>
+        <w:t>s</w:t>
+      </w:r>
+      <w:r>
+        <w:rPr>
+          <w:rFonts w:ascii="Times New Roman" w:hAnsi="Times New Roman" w:cs="Times New Roman"/>
+          <w:sz w:val="24"/>
+          <w:szCs w:val="24"/>
+        </w:rPr>
+        <w:t xml:space="preserve"> est</w:t>
+      </w:r>
+      <w:r>
+        <w:rPr>
+          <w:rFonts w:ascii="Times New Roman" w:hAnsi="Times New Roman" w:cs="Times New Roman"/>
+          <w:sz w:val="24"/>
+          <w:szCs w:val="24"/>
+        </w:rPr>
+        <w:t xml:space="preserve"> que ces opérateur</w:t>
+      </w:r>
+      <w:r>
+        <w:rPr>
+          <w:rFonts w:ascii="Times New Roman" w:hAnsi="Times New Roman" w:cs="Times New Roman"/>
+          <w:sz w:val="24"/>
+          <w:szCs w:val="24"/>
+        </w:rPr>
+        <w:t>s</w:t>
+      </w:r>
+      <w:r>
+        <w:rPr>
+          <w:rFonts w:ascii="Times New Roman" w:hAnsi="Times New Roman" w:cs="Times New Roman"/>
+          <w:sz w:val="24"/>
+          <w:szCs w:val="24"/>
+        </w:rPr>
+        <w:t xml:space="preserve"> sont très intuitifs </w:t>
+      </w:r>
+      <w:r>
+        <w:rPr>
+          <w:rFonts w:ascii="Times New Roman" w:hAnsi="Times New Roman" w:cs="Times New Roman"/>
+          <w:sz w:val="24"/>
+          <w:szCs w:val="24"/>
+        </w:rPr>
+        <w:t>aux programmeurs</w:t>
+      </w:r>
+      <w:r>
+        <w:rPr>
+          <w:rFonts w:ascii="Times New Roman" w:hAnsi="Times New Roman" w:cs="Times New Roman"/>
+          <w:sz w:val="24"/>
+          <w:szCs w:val="24"/>
+        </w:rPr>
+        <w:t xml:space="preserve">, alors les gens qui vont utiliser ces classes vont comprendre </w:t>
+      </w:r>
+      <w:r>
+        <w:rPr>
+          <w:rFonts w:ascii="Times New Roman" w:hAnsi="Times New Roman" w:cs="Times New Roman"/>
+          <w:sz w:val="24"/>
+          <w:szCs w:val="24"/>
+        </w:rPr>
+        <w:t>la signification</w:t>
+      </w:r>
+      <w:r>
+        <w:rPr>
+          <w:rFonts w:ascii="Times New Roman" w:hAnsi="Times New Roman" w:cs="Times New Roman"/>
+          <w:sz w:val="24"/>
+          <w:szCs w:val="24"/>
+        </w:rPr>
+        <w:t xml:space="preserve"> de </w:t>
+      </w:r>
+      <w:r>
+        <w:rPr>
+          <w:rFonts w:ascii="Times New Roman" w:hAnsi="Times New Roman" w:cs="Times New Roman"/>
+          <w:sz w:val="24"/>
+          <w:szCs w:val="24"/>
+        </w:rPr>
+        <w:t>ces opérateurs</w:t>
+      </w:r>
+      <w:r>
+        <w:rPr>
+          <w:rFonts w:ascii="Times New Roman" w:hAnsi="Times New Roman" w:cs="Times New Roman"/>
+          <w:sz w:val="24"/>
+          <w:szCs w:val="24"/>
+        </w:rPr>
+        <w:t xml:space="preserve"> très facilement</w:t>
+      </w:r>
+      <w:r>
+        <w:rPr>
+          <w:rFonts w:ascii="Times New Roman" w:hAnsi="Times New Roman" w:cs="Times New Roman"/>
+          <w:sz w:val="24"/>
+          <w:szCs w:val="24"/>
+        </w:rPr>
+        <w:t xml:space="preserve">, car ces opérateurs sont les opérateurs de base sur </w:t>
+      </w:r>
+      <w:r>
+        <w:rPr>
+          <w:rFonts w:ascii="Times New Roman" w:hAnsi="Times New Roman" w:cs="Times New Roman"/>
+          <w:sz w:val="24"/>
+          <w:szCs w:val="24"/>
+        </w:rPr>
+        <w:t>les vrais conteneurs</w:t>
+      </w:r>
+      <w:r>
+        <w:rPr>
+          <w:rFonts w:ascii="Times New Roman" w:hAnsi="Times New Roman" w:cs="Times New Roman"/>
+          <w:sz w:val="24"/>
+          <w:szCs w:val="24"/>
+        </w:rPr>
+        <w:t>.</w:t>
+      </w:r>
+    </w:p>
+    <w:p>
+      <w:pPr>
+        <w:jc w:val="both"/>
+        <w:rPr>
+          <w:rFonts w:ascii="Times New Roman" w:hAnsi="Times New Roman" w:cs="Times New Roman"/>
+          <w:sz w:val="24"/>
+          <w:szCs w:val="24"/>
+        </w:rPr>
+      </w:pPr>
+      <w:r>
+        <w:rPr>
+          <w:rFonts w:ascii="Times New Roman" w:hAnsi="Times New Roman" w:cs="Times New Roman"/>
+          <w:sz w:val="24"/>
+          <w:szCs w:val="24"/>
+        </w:rPr>
+        <w:t>L’inconvénient est le fait qu’on doit implémenter manuellement ces opérateur</w:t>
+      </w:r>
+      <w:r>
+        <w:rPr>
+          <w:rFonts w:ascii="Times New Roman" w:hAnsi="Times New Roman" w:cs="Times New Roman"/>
+          <w:sz w:val="24"/>
+          <w:szCs w:val="24"/>
+        </w:rPr>
+        <w:t>s pour rendre l’utilisation de ce</w:t>
+      </w:r>
+      <w:r>
+        <w:rPr>
+          <w:rFonts w:ascii="Times New Roman" w:hAnsi="Times New Roman" w:cs="Times New Roman"/>
+          <w:sz w:val="24"/>
+          <w:szCs w:val="24"/>
+        </w:rPr>
+        <w:t>tte classe facile à utiliser.</w:t>
       </w:r>
     </w:p>
     <w:p>
@@ -1306,8 +2029,110 @@
 </file>
 
 <file path=word/numbering.xml><?xml version="1.0" encoding="utf-8"?>
-<w:numbering xmlns:wpc="http://schemas.microsoft.com/office/word/2010/wordprocessingCanvas" xmlns:cx="http://schemas.microsoft.com/office/drawing/2014/chartex" xmlns:mc="http://schemas.openxmlformats.org/markup-compatibility/2006" xmlns:o="urn:schemas-microsoft-com:office:office" xmlns:r="http://schemas.openxmlformats.org/officeDocument/2006/relationships" xmlns:m="http://schemas.openxmlformats.org/officeDocument/2006/math" xmlns:v="urn:schemas-microsoft-com:vml" xmlns:wp14="http://schemas.microsoft.com/office/word/2010/wordprocessingDrawing" xmlns:wp="http://schemas.openxmlformats.org/drawingml/2006/wordprocessingDrawing" xmlns:w10="urn:schemas-microsoft-com:office:word" xmlns:w="http://schemas.openxmlformats.org/wordprocessingml/2006/main" xmlns:w14="http://schemas.microsoft.com/office/word/2010/wordml" xmlns:w15="http://schemas.microsoft.com/office/word/2012/wordml" xmlns:w16se="http://schemas.microsoft.com/office/word/2015/wordml/symex" xmlns:wpg="http://schemas.microsoft.com/office/word/2010/wordprocessingGroup" xmlns:wpi="http://schemas.microsoft.com/office/word/2010/wordprocessingInk" xmlns:wne="http://schemas.microsoft.com/office/word/2006/wordml" xmlns:wps="http://schemas.microsoft.com/office/word/2010/wordprocessingShape" mc:Ignorable="w14 w15 w16se wp14">
+<w:numbering xmlns:wpc="http://schemas.microsoft.com/office/word/2010/wordprocessingCanvas" xmlns:cx="http://schemas.microsoft.com/office/drawing/2014/chartex" xmlns:cx1="http://schemas.microsoft.com/office/drawing/2015/9/8/chartex" xmlns:cx2="http://schemas.microsoft.com/office/drawing/2015/10/21/chartex" xmlns:cx3="http://schemas.microsoft.com/office/drawing/2016/5/9/chartex" xmlns:cx4="http://schemas.microsoft.com/office/drawing/2016/5/10/chartex" xmlns:cx5="http://schemas.microsoft.com/office/drawing/2016/5/11/chartex" xmlns:cx6="http://schemas.microsoft.com/office/drawing/2016/5/12/chartex" xmlns:cx7="http://schemas.microsoft.com/office/drawing/2016/5/13/chartex" xmlns:cx8="http://schemas.microsoft.com/office/drawing/2016/5/14/chartex" xmlns:mc="http://schemas.openxmlformats.org/markup-compatibility/2006" xmlns:aink="http://schemas.microsoft.com/office/drawing/2016/ink" xmlns:am3d="http://schemas.microsoft.com/office/drawing/2017/model3d" xmlns:o="urn:schemas-microsoft-com:office:office" xmlns:r="http://schemas.openxmlformats.org/officeDocument/2006/relationships" xmlns:m="http://schemas.openxmlformats.org/officeDocument/2006/math" xmlns:v="urn:schemas-microsoft-com:vml" xmlns:wp14="http://schemas.microsoft.com/office/word/2010/wordprocessingDrawing" xmlns:wp="http://schemas.openxmlformats.org/drawingml/2006/wordprocessingDrawing" xmlns:w10="urn:schemas-microsoft-com:office:word" xmlns:w="http://schemas.openxmlformats.org/wordprocessingml/2006/main" xmlns:w14="http://schemas.microsoft.com/office/word/2010/wordml" xmlns:w15="http://schemas.microsoft.com/office/word/2012/wordml" xmlns:w16cid="http://schemas.microsoft.com/office/word/2016/wordml/cid" xmlns:w16se="http://schemas.microsoft.com/office/word/2015/wordml/symex" xmlns:wpg="http://schemas.microsoft.com/office/word/2010/wordprocessingGroup" xmlns:wpi="http://schemas.microsoft.com/office/word/2010/wordprocessingInk" xmlns:wne="http://schemas.microsoft.com/office/word/2006/wordml" xmlns:wps="http://schemas.microsoft.com/office/word/2010/wordprocessingShape" mc:Ignorable="w14 w15 w16se w16cid wp14">
   <w:abstractNum w:abstractNumId="0" w15:restartNumberingAfterBreak="0">
+    <w:nsid w:val="D88AA36F"/>
+    <w:multiLevelType w:val="hybridMultilevel"/>
+    <w:tmpl w:val="02974203"/>
+    <w:lvl w:ilvl="0" w:tplc="FFFFFFFF">
+      <w:start w:val="1"/>
+      <w:numFmt w:val="ideographDigital"/>
+      <w:lvlText w:val=""/>
+      <w:lvlJc w:val="left"/>
+    </w:lvl>
+    <w:lvl w:ilvl="1" w:tplc="FFFFFFFF">
+      <w:numFmt w:val="decimal"/>
+      <w:lvlText w:val=""/>
+      <w:lvlJc w:val="left"/>
+    </w:lvl>
+    <w:lvl w:ilvl="2" w:tplc="FFFFFFFF">
+      <w:numFmt w:val="decimal"/>
+      <w:lvlText w:val=""/>
+      <w:lvlJc w:val="left"/>
+    </w:lvl>
+    <w:lvl w:ilvl="3" w:tplc="FFFFFFFF">
+      <w:numFmt w:val="decimal"/>
+      <w:lvlText w:val=""/>
+      <w:lvlJc w:val="left"/>
+    </w:lvl>
+    <w:lvl w:ilvl="4" w:tplc="FFFFFFFF">
+      <w:numFmt w:val="decimal"/>
+      <w:lvlText w:val=""/>
+      <w:lvlJc w:val="left"/>
+    </w:lvl>
+    <w:lvl w:ilvl="5" w:tplc="FFFFFFFF">
+      <w:numFmt w:val="decimal"/>
+      <w:lvlText w:val=""/>
+      <w:lvlJc w:val="left"/>
+    </w:lvl>
+    <w:lvl w:ilvl="6" w:tplc="FFFFFFFF">
+      <w:numFmt w:val="decimal"/>
+      <w:lvlText w:val=""/>
+      <w:lvlJc w:val="left"/>
+    </w:lvl>
+    <w:lvl w:ilvl="7" w:tplc="FFFFFFFF">
+      <w:numFmt w:val="decimal"/>
+      <w:lvlText w:val=""/>
+      <w:lvlJc w:val="left"/>
+    </w:lvl>
+    <w:lvl w:ilvl="8" w:tplc="FFFFFFFF">
+      <w:numFmt w:val="decimal"/>
+      <w:lvlText w:val=""/>
+      <w:lvlJc w:val="left"/>
+    </w:lvl>
+  </w:abstractNum>
+  <w:abstractNum w:abstractNumId="1" w15:restartNumberingAfterBreak="0">
+    <w:nsid w:val="2406C71D"/>
+    <w:multiLevelType w:val="hybridMultilevel"/>
+    <w:tmpl w:val="BA11683D"/>
+    <w:lvl w:ilvl="0" w:tplc="FFFFFFFF">
+      <w:start w:val="1"/>
+      <w:numFmt w:val="ideographDigital"/>
+      <w:lvlText w:val=""/>
+      <w:lvlJc w:val="left"/>
+    </w:lvl>
+    <w:lvl w:ilvl="1" w:tplc="FFFFFFFF">
+      <w:numFmt w:val="decimal"/>
+      <w:lvlText w:val=""/>
+      <w:lvlJc w:val="left"/>
+    </w:lvl>
+    <w:lvl w:ilvl="2" w:tplc="FFFFFFFF">
+      <w:numFmt w:val="decimal"/>
+      <w:lvlText w:val=""/>
+      <w:lvlJc w:val="left"/>
+    </w:lvl>
+    <w:lvl w:ilvl="3" w:tplc="FFFFFFFF">
+      <w:numFmt w:val="decimal"/>
+      <w:lvlText w:val=""/>
+      <w:lvlJc w:val="left"/>
+    </w:lvl>
+    <w:lvl w:ilvl="4" w:tplc="FFFFFFFF">
+      <w:numFmt w:val="decimal"/>
+      <w:lvlText w:val=""/>
+      <w:lvlJc w:val="left"/>
+    </w:lvl>
+    <w:lvl w:ilvl="5" w:tplc="FFFFFFFF">
+      <w:numFmt w:val="decimal"/>
+      <w:lvlText w:val=""/>
+      <w:lvlJc w:val="left"/>
+    </w:lvl>
+    <w:lvl w:ilvl="6" w:tplc="FFFFFFFF">
+      <w:numFmt w:val="decimal"/>
+      <w:lvlText w:val=""/>
+      <w:lvlJc w:val="left"/>
+    </w:lvl>
+    <w:lvl w:ilvl="7" w:tplc="FFFFFFFF">
+      <w:numFmt w:val="decimal"/>
+      <w:lvlText w:val=""/>
+      <w:lvlJc w:val="left"/>
+    </w:lvl>
+    <w:lvl w:ilvl="8" w:tplc="FFFFFFFF">
+      <w:numFmt w:val="decimal"/>
+      <w:lvlText w:val=""/>
+      <w:lvlJc w:val="left"/>
+    </w:lvl>
+  </w:abstractNum>
+  <w:abstractNum w:abstractNumId="2" w15:restartNumberingAfterBreak="0">
     <w:nsid w:val="514A5B3A"/>
     <w:multiLevelType w:val="hybridMultilevel"/>
     <w:tmpl w:val="25CC6652"/>
@@ -1397,13 +2222,19 @@
     </w:lvl>
   </w:abstractNum>
   <w:num w:numId="1">
+    <w:abstractNumId w:val="2"/>
+  </w:num>
+  <w:num w:numId="2">
     <w:abstractNumId w:val="0"/>
+  </w:num>
+  <w:num w:numId="3">
+    <w:abstractNumId w:val="1"/>
   </w:num>
 </w:numbering>
 </file>
 
 <file path=word/styles.xml><?xml version="1.0" encoding="utf-8"?>
-<w:styles xmlns:mc="http://schemas.openxmlformats.org/markup-compatibility/2006" xmlns:r="http://schemas.openxmlformats.org/officeDocument/2006/relationships" xmlns:w="http://schemas.openxmlformats.org/wordprocessingml/2006/main" xmlns:w14="http://schemas.microsoft.com/office/word/2010/wordml" xmlns:w15="http://schemas.microsoft.com/office/word/2012/wordml" xmlns:w16se="http://schemas.microsoft.com/office/word/2015/wordml/symex" mc:Ignorable="w14 w15 w16se">
+<w:styles xmlns:mc="http://schemas.openxmlformats.org/markup-compatibility/2006" xmlns:r="http://schemas.openxmlformats.org/officeDocument/2006/relationships" xmlns:w="http://schemas.openxmlformats.org/wordprocessingml/2006/main" xmlns:w14="http://schemas.microsoft.com/office/word/2010/wordml" xmlns:w15="http://schemas.microsoft.com/office/word/2012/wordml" xmlns:w16cid="http://schemas.microsoft.com/office/word/2016/wordml/cid" xmlns:w16se="http://schemas.microsoft.com/office/word/2015/wordml/symex" mc:Ignorable="w14 w15 w16se w16cid">
   <w:docDefaults>
     <w:rPrDefault>
       <w:rPr>
@@ -1419,7 +2250,7 @@
       </w:pPr>
     </w:pPrDefault>
   </w:docDefaults>
-  <w:latentStyles w:defLockedState="0" w:defUIPriority="99" w:defSemiHidden="0" w:defUnhideWhenUsed="0" w:defQFormat="0" w:count="371">
+  <w:latentStyles w:defLockedState="0" w:defUIPriority="99" w:defSemiHidden="0" w:defUnhideWhenUsed="0" w:defQFormat="0" w:count="375">
     <w:lsdException w:name="Normal" w:uiPriority="0" w:qFormat="1"/>
     <w:lsdException w:name="heading 1" w:uiPriority="9" w:qFormat="1"/>
     <w:lsdException w:name="heading 2" w:semiHidden="1" w:uiPriority="9" w:unhideWhenUsed="1" w:qFormat="1"/>
@@ -1525,7 +2356,6 @@
     <w:lsdException w:name="HTML Sample" w:semiHidden="1" w:unhideWhenUsed="1"/>
     <w:lsdException w:name="HTML Typewriter" w:semiHidden="1" w:unhideWhenUsed="1"/>
     <w:lsdException w:name="HTML Variable" w:semiHidden="1" w:unhideWhenUsed="1"/>
-    <w:lsdException w:name="Normal Table" w:semiHidden="1" w:unhideWhenUsed="1"/>
     <w:lsdException w:name="annotation subject" w:semiHidden="1" w:unhideWhenUsed="1"/>
     <w:lsdException w:name="No List" w:semiHidden="1" w:unhideWhenUsed="1"/>
     <w:lsdException w:name="Outline List 1" w:semiHidden="1" w:unhideWhenUsed="1"/>
@@ -1569,10 +2399,8 @@
     <w:lsdException w:name="Table Elegant" w:semiHidden="1" w:unhideWhenUsed="1"/>
     <w:lsdException w:name="Table Professional" w:semiHidden="1" w:unhideWhenUsed="1"/>
     <w:lsdException w:name="Table Subtle 1" w:semiHidden="1" w:unhideWhenUsed="1"/>
-    <w:lsdException w:name="Table Subtle 2" w:semiHidden="1" w:unhideWhenUsed="1"/>
     <w:lsdException w:name="Table Web 1" w:semiHidden="1" w:unhideWhenUsed="1"/>
     <w:lsdException w:name="Table Web 2" w:semiHidden="1" w:unhideWhenUsed="1"/>
-    <w:lsdException w:name="Table Web 3" w:semiHidden="1" w:unhideWhenUsed="1"/>
     <w:lsdException w:name="Balloon Text" w:semiHidden="1" w:unhideWhenUsed="1"/>
     <w:lsdException w:name="Table Grid" w:uiPriority="39"/>
     <w:lsdException w:name="Table Theme" w:semiHidden="1" w:unhideWhenUsed="1"/>
@@ -1791,18 +2619,22 @@
     <w:lsdException w:name="List Table 5 Dark Accent 6" w:uiPriority="50"/>
     <w:lsdException w:name="List Table 6 Colorful Accent 6" w:uiPriority="51"/>
     <w:lsdException w:name="List Table 7 Colorful Accent 6" w:uiPriority="52"/>
+    <w:lsdException w:name="Mention" w:semiHidden="1" w:unhideWhenUsed="1"/>
+    <w:lsdException w:name="Smart Hyperlink" w:semiHidden="1" w:unhideWhenUsed="1"/>
+    <w:lsdException w:name="Hashtag" w:semiHidden="1" w:unhideWhenUsed="1"/>
+    <w:lsdException w:name="Unresolved Mention" w:semiHidden="1" w:unhideWhenUsed="1"/>
   </w:latentStyles>
   <w:style w:type="paragraph" w:default="1" w:styleId="Normal">
     <w:name w:val="Normal"/>
     <w:qFormat/>
   </w:style>
-  <w:style w:type="character" w:default="1" w:styleId="Policepardfaut">
+  <w:style w:type="character" w:default="1" w:styleId="DefaultParagraphFont">
     <w:name w:val="Default Paragraph Font"/>
     <w:uiPriority w:val="1"/>
     <w:semiHidden/>
     <w:unhideWhenUsed/>
   </w:style>
-  <w:style w:type="table" w:default="1" w:styleId="TableauNormal">
+  <w:style w:type="table" w:default="1" w:styleId="TableNormal">
     <w:name w:val="Normal Table"/>
     <w:uiPriority w:val="99"/>
     <w:semiHidden/>
@@ -1817,13 +2649,13 @@
       </w:tblCellMar>
     </w:tblPr>
   </w:style>
-  <w:style w:type="numbering" w:default="1" w:styleId="Aucuneliste">
+  <w:style w:type="numbering" w:default="1" w:styleId="NoList">
     <w:name w:val="No List"/>
     <w:uiPriority w:val="99"/>
     <w:semiHidden/>
     <w:unhideWhenUsed/>
   </w:style>
-  <w:style w:type="paragraph" w:styleId="Paragraphedeliste">
+  <w:style w:type="paragraph" w:styleId="ListParagraph">
     <w:name w:val="List Paragraph"/>
     <w:basedOn w:val="Normal"/>
     <w:uiPriority w:val="34"/>
@@ -1833,6 +2665,23 @@
       <w:ind w:left="720"/>
       <w:contextualSpacing/>
     </w:pPr>
+  </w:style>
+  <w:style w:type="paragraph" w:customStyle="1" w:styleId="Default">
+    <w:name w:val="Default"/>
+    <w:rsid w:val="00B15A67"/>
+    <w:pPr>
+      <w:autoSpaceDE w:val="0"/>
+      <w:autoSpaceDN w:val="0"/>
+      <w:adjustRightInd w:val="0"/>
+      <w:spacing w:after="0" w:line="240" w:lineRule="auto"/>
+    </w:pPr>
+    <w:rPr>
+      <w:rFonts w:ascii="Calibri" w:hAnsi="Calibri" w:cs="Calibri"/>
+      <w:color w:val="000000"/>
+      <w:sz w:val="24"/>
+      <w:szCs w:val="24"/>
+      <w:lang w:bidi="he-IL"/>
+    </w:rPr>
   </w:style>
 </w:styles>
 </file>

</xml_diff>

<commit_message>
il reste juste à finir la question 1
</commit_message>
<xml_diff>
--- a/tp4/CodeDepart/remise/reponses aux questions.docx
+++ b/tp4/CodeDepart/remise/reponses aux questions.docx
@@ -1,6 +1,6 @@
 
 <file path=word/document.xml><?xml version="1.0" encoding="utf-8"?>
-<w:document xmlns:wpc="http://schemas.microsoft.com/office/word/2010/wordprocessingCanvas" xmlns:cx="http://schemas.microsoft.com/office/drawing/2014/chartex" xmlns:cx1="http://schemas.microsoft.com/office/drawing/2015/9/8/chartex" xmlns:cx2="http://schemas.microsoft.com/office/drawing/2015/10/21/chartex" xmlns:cx3="http://schemas.microsoft.com/office/drawing/2016/5/9/chartex" xmlns:cx4="http://schemas.microsoft.com/office/drawing/2016/5/10/chartex" xmlns:cx5="http://schemas.microsoft.com/office/drawing/2016/5/11/chartex" xmlns:cx6="http://schemas.microsoft.com/office/drawing/2016/5/12/chartex" xmlns:cx7="http://schemas.microsoft.com/office/drawing/2016/5/13/chartex" xmlns:cx8="http://schemas.microsoft.com/office/drawing/2016/5/14/chartex" xmlns:mc="http://schemas.openxmlformats.org/markup-compatibility/2006" xmlns:aink="http://schemas.microsoft.com/office/drawing/2016/ink" xmlns:am3d="http://schemas.microsoft.com/office/drawing/2017/model3d" xmlns:o="urn:schemas-microsoft-com:office:office" xmlns:r="http://schemas.openxmlformats.org/officeDocument/2006/relationships" xmlns:m="http://schemas.openxmlformats.org/officeDocument/2006/math" xmlns:v="urn:schemas-microsoft-com:vml" xmlns:wp14="http://schemas.microsoft.com/office/word/2010/wordprocessingDrawing" xmlns:wp="http://schemas.openxmlformats.org/drawingml/2006/wordprocessingDrawing" xmlns:w10="urn:schemas-microsoft-com:office:word" xmlns:w="http://schemas.openxmlformats.org/wordprocessingml/2006/main" xmlns:w14="http://schemas.microsoft.com/office/word/2010/wordml" xmlns:w15="http://schemas.microsoft.com/office/word/2012/wordml" xmlns:w16cid="http://schemas.microsoft.com/office/word/2016/wordml/cid" xmlns:w16se="http://schemas.microsoft.com/office/word/2015/wordml/symex" xmlns:wpg="http://schemas.microsoft.com/office/word/2010/wordprocessingGroup" xmlns:wpi="http://schemas.microsoft.com/office/word/2010/wordprocessingInk" xmlns:wne="http://schemas.microsoft.com/office/word/2006/wordml" xmlns:wps="http://schemas.microsoft.com/office/word/2010/wordprocessingShape" mc:Ignorable="w14 w15 w16se w16cid wp14">
+<w:document xmlns:wpc="http://schemas.microsoft.com/office/word/2010/wordprocessingCanvas" xmlns:cx="http://schemas.microsoft.com/office/drawing/2014/chartex" xmlns:mc="http://schemas.openxmlformats.org/markup-compatibility/2006" xmlns:o="urn:schemas-microsoft-com:office:office" xmlns:r="http://schemas.openxmlformats.org/officeDocument/2006/relationships" xmlns:m="http://schemas.openxmlformats.org/officeDocument/2006/math" xmlns:v="urn:schemas-microsoft-com:vml" xmlns:wp14="http://schemas.microsoft.com/office/word/2010/wordprocessingDrawing" xmlns:wp="http://schemas.openxmlformats.org/drawingml/2006/wordprocessingDrawing" xmlns:w10="urn:schemas-microsoft-com:office:word" xmlns:w="http://schemas.openxmlformats.org/wordprocessingml/2006/main" xmlns:w14="http://schemas.microsoft.com/office/word/2010/wordml" xmlns:w15="http://schemas.microsoft.com/office/word/2012/wordml" xmlns:w16se="http://schemas.microsoft.com/office/word/2015/wordml/symex" xmlns:wpg="http://schemas.microsoft.com/office/word/2010/wordprocessingGroup" xmlns:wpi="http://schemas.microsoft.com/office/word/2010/wordprocessingInk" xmlns:wne="http://schemas.microsoft.com/office/word/2006/wordml" xmlns:wps="http://schemas.microsoft.com/office/word/2010/wordprocessingShape" mc:Ignorable="w14 w15 w16se wp14">
   <w:body>
     <w:p>
       <w:pPr>
@@ -621,13 +621,23 @@
         </w:rPr>
         <w:t xml:space="preserve"> et </w:t>
       </w:r>
-      <w:r>
-        <w:rPr>
-          <w:rFonts w:ascii="Times New Roman" w:hAnsi="Times New Roman" w:cs="Times New Roman"/>
-          <w:sz w:val="24"/>
-          <w:szCs w:val="24"/>
-        </w:rPr>
-        <w:t>CompositeTransform)</w:t>
+      <w:proofErr w:type="spellStart"/>
+      <w:r>
+        <w:rPr>
+          <w:rFonts w:ascii="Times New Roman" w:hAnsi="Times New Roman" w:cs="Times New Roman"/>
+          <w:sz w:val="24"/>
+          <w:szCs w:val="24"/>
+        </w:rPr>
+        <w:t>CompositeTransform</w:t>
+      </w:r>
+      <w:proofErr w:type="spellEnd"/>
+      <w:r>
+        <w:rPr>
+          <w:rFonts w:ascii="Times New Roman" w:hAnsi="Times New Roman" w:cs="Times New Roman"/>
+          <w:sz w:val="24"/>
+          <w:szCs w:val="24"/>
+        </w:rPr>
+        <w:t>)</w:t>
       </w:r>
       <w:r>
         <w:rPr>
@@ -1096,7 +1106,58 @@
           <w:sz w:val="24"/>
           <w:szCs w:val="24"/>
         </w:rPr>
+        <w:lastRenderedPageBreak/>
         <w:t>b)</w:t>
+      </w:r>
+      <w:r>
+        <w:rPr>
+          <w:rFonts w:ascii="Times New Roman" w:hAnsi="Times New Roman" w:cs="Times New Roman"/>
+          <w:noProof/>
+          <w:sz w:val="24"/>
+          <w:szCs w:val="24"/>
+          <w:lang w:eastAsia="fr-CA"/>
+        </w:rPr>
+        <w:drawing>
+          <wp:inline distT="0" distB="0" distL="0" distR="0">
+            <wp:extent cx="5972810" cy="6672580"/>
+            <wp:effectExtent l="0" t="0" r="8890" b="0"/>
+            <wp:docPr id="1" name="Image 1"/>
+            <wp:cNvGraphicFramePr>
+              <a:graphicFrameLocks xmlns:a="http://schemas.openxmlformats.org/drawingml/2006/main" noChangeAspect="1"/>
+            </wp:cNvGraphicFramePr>
+            <a:graphic xmlns:a="http://schemas.openxmlformats.org/drawingml/2006/main">
+              <a:graphicData uri="http://schemas.openxmlformats.org/drawingml/2006/picture">
+                <pic:pic xmlns:pic="http://schemas.openxmlformats.org/drawingml/2006/picture">
+                  <pic:nvPicPr>
+                    <pic:cNvPr id="1" name="proxy.PNG"/>
+                    <pic:cNvPicPr/>
+                  </pic:nvPicPr>
+                  <pic:blipFill>
+                    <a:blip r:embed="rId6">
+                      <a:extLst>
+                        <a:ext uri="{28A0092B-C50C-407E-A947-70E740481C1C}">
+                          <a14:useLocalDpi xmlns:a14="http://schemas.microsoft.com/office/drawing/2010/main" val="0"/>
+                        </a:ext>
+                      </a:extLst>
+                    </a:blip>
+                    <a:stretch>
+                      <a:fillRect/>
+                    </a:stretch>
+                  </pic:blipFill>
+                  <pic:spPr>
+                    <a:xfrm>
+                      <a:off x="0" y="0"/>
+                      <a:ext cx="5972810" cy="6672580"/>
+                    </a:xfrm>
+                    <a:prstGeom prst="rect">
+                      <a:avLst/>
+                    </a:prstGeom>
+                  </pic:spPr>
+                </pic:pic>
+              </a:graphicData>
+            </a:graphic>
+          </wp:inline>
+        </w:drawing>
       </w:r>
     </w:p>
     <w:p>
@@ -1142,793 +1203,737 @@
         </w:rPr>
         <w:t>Iterator</w:t>
       </w:r>
+    </w:p>
+    <w:p>
+      <w:pPr>
+        <w:jc w:val="both"/>
+        <w:rPr>
+          <w:rFonts w:ascii="Times New Roman" w:hAnsi="Times New Roman" w:cs="Times New Roman"/>
+          <w:sz w:val="24"/>
+          <w:szCs w:val="24"/>
+        </w:rPr>
+      </w:pPr>
+      <w:r>
+        <w:rPr>
+          <w:rFonts w:ascii="Times New Roman" w:hAnsi="Times New Roman" w:cs="Times New Roman"/>
+          <w:sz w:val="24"/>
+          <w:szCs w:val="24"/>
+        </w:rPr>
+        <w:t>2) a)</w:t>
+      </w:r>
+      <w:r>
+        <w:rPr>
+          <w:rFonts w:ascii="Times New Roman" w:hAnsi="Times New Roman" w:cs="Times New Roman"/>
+          <w:sz w:val="24"/>
+          <w:szCs w:val="24"/>
+        </w:rPr>
+        <w:t xml:space="preserve"> Généralement l’intention du patron Iterator est de « fournir une méthode d’accès séquentielle aux éléments d’un objet agrégat (liste, vecteur, etc.) sans exposer sa structure interne ». Alors</w:t>
+      </w:r>
+      <w:r>
+        <w:rPr>
+          <w:rFonts w:ascii="Times New Roman" w:hAnsi="Times New Roman" w:cs="Times New Roman"/>
+          <w:sz w:val="24"/>
+          <w:szCs w:val="24"/>
+        </w:rPr>
+        <w:t xml:space="preserve">, dans </w:t>
+      </w:r>
+      <w:r>
+        <w:rPr>
+          <w:rFonts w:ascii="Times New Roman" w:hAnsi="Times New Roman" w:cs="Times New Roman"/>
+          <w:sz w:val="24"/>
+          <w:szCs w:val="24"/>
+        </w:rPr>
+        <w:lastRenderedPageBreak/>
+        <w:t xml:space="preserve">ce cas </w:t>
+      </w:r>
+      <w:r>
+        <w:rPr>
+          <w:rFonts w:ascii="Times New Roman" w:hAnsi="Times New Roman" w:cs="Times New Roman"/>
+          <w:sz w:val="24"/>
+          <w:szCs w:val="24"/>
+        </w:rPr>
+        <w:t xml:space="preserve">la </w:t>
+      </w:r>
+      <w:r>
+        <w:rPr>
+          <w:rFonts w:ascii="Times New Roman" w:hAnsi="Times New Roman" w:cs="Times New Roman"/>
+          <w:sz w:val="24"/>
+          <w:szCs w:val="24"/>
+        </w:rPr>
+        <w:t>classe</w:t>
+      </w:r>
+      <w:r>
+        <w:rPr>
+          <w:rFonts w:ascii="Times New Roman" w:hAnsi="Times New Roman" w:cs="Times New Roman"/>
+          <w:sz w:val="24"/>
+          <w:szCs w:val="24"/>
+        </w:rPr>
+        <w:t xml:space="preserve"> TransformContainer </w:t>
+      </w:r>
+      <w:r>
+        <w:rPr>
+          <w:rFonts w:ascii="Times New Roman" w:hAnsi="Times New Roman" w:cs="Times New Roman"/>
+          <w:sz w:val="24"/>
+          <w:szCs w:val="24"/>
+        </w:rPr>
+        <w:t xml:space="preserve">fournit une méthode d’accès aux éléments sans exposer </w:t>
+      </w:r>
+      <w:r>
+        <w:rPr>
+          <w:rFonts w:ascii="Times New Roman" w:hAnsi="Times New Roman" w:cs="Times New Roman"/>
+          <w:sz w:val="24"/>
+          <w:szCs w:val="24"/>
+        </w:rPr>
+        <w:t>le fait que</w:t>
+      </w:r>
+      <w:r>
+        <w:rPr>
+          <w:rFonts w:ascii="Times New Roman" w:hAnsi="Times New Roman" w:cs="Times New Roman"/>
+          <w:sz w:val="24"/>
+          <w:szCs w:val="24"/>
+        </w:rPr>
+        <w:t xml:space="preserve"> la structure interne est un vecteur avec des pointeurs uniques.</w:t>
+      </w:r>
+    </w:p>
+    <w:p>
+      <w:pPr>
+        <w:pStyle w:val="Default"/>
+        <w:jc w:val="both"/>
+        <w:rPr>
+          <w:rFonts w:asciiTheme="majorBidi" w:hAnsiTheme="majorBidi" w:cstheme="majorBidi"/>
+        </w:rPr>
+      </w:pPr>
+      <w:r>
+        <w:rPr>
+          <w:rFonts w:ascii="Times New Roman" w:hAnsi="Times New Roman" w:cs="Times New Roman"/>
+        </w:rPr>
+        <w:t>b)</w:t>
+      </w:r>
+      <w:r>
+        <w:rPr>
+          <w:rFonts w:ascii="Times New Roman" w:hAnsi="Times New Roman" w:cs="Times New Roman"/>
+        </w:rPr>
+        <w:t xml:space="preserve"> </w:t>
+      </w:r>
+      <w:r>
+        <w:rPr>
+          <w:rFonts w:asciiTheme="majorBidi" w:hAnsiTheme="majorBidi" w:cstheme="majorBidi"/>
+        </w:rPr>
+        <w:t>La classe de conteneur de la STL utilisée pour stocker les enfants dans la classe Composite est la classe « TransformContainer »</w:t>
+      </w:r>
+      <w:r>
+        <w:rPr>
+          <w:rFonts w:asciiTheme="majorBidi" w:hAnsiTheme="majorBidi" w:cstheme="majorBidi"/>
+        </w:rPr>
+        <w:t>.</w:t>
+      </w:r>
+      <w:r>
+        <w:rPr>
+          <w:rFonts w:asciiTheme="majorBidi" w:hAnsiTheme="majorBidi" w:cstheme="majorBidi"/>
+        </w:rPr>
+        <w:t xml:space="preserve"> </w:t>
+      </w:r>
+    </w:p>
+    <w:p>
+      <w:pPr>
+        <w:pStyle w:val="Default"/>
+        <w:jc w:val="both"/>
+        <w:rPr>
+          <w:rFonts w:asciiTheme="majorBidi" w:hAnsiTheme="majorBidi" w:cstheme="majorBidi"/>
+        </w:rPr>
+      </w:pPr>
+    </w:p>
+    <w:p>
+      <w:pPr>
+        <w:pStyle w:val="Default"/>
+        <w:jc w:val="both"/>
+        <w:rPr>
+          <w:rFonts w:asciiTheme="majorBidi" w:hAnsiTheme="majorBidi" w:cstheme="majorBidi"/>
+        </w:rPr>
+      </w:pPr>
+      <w:r>
+        <w:rPr>
+          <w:rFonts w:asciiTheme="majorBidi" w:hAnsiTheme="majorBidi" w:cstheme="majorBidi"/>
+        </w:rPr>
+        <w:t xml:space="preserve">Les classes des Iterators utilisés dans la conception </w:t>
+      </w:r>
+      <w:r>
+        <w:rPr>
+          <w:rFonts w:asciiTheme="majorBidi" w:hAnsiTheme="majorBidi" w:cstheme="majorBidi"/>
+        </w:rPr>
+        <w:t>sont « TransformIterator », « TransformBaseIterator », « </w:t>
+      </w:r>
+      <w:r>
+        <w:rPr>
+          <w:rFonts w:asciiTheme="majorBidi" w:hAnsiTheme="majorBidi" w:cstheme="majorBidi"/>
+        </w:rPr>
+        <w:t>TransformIterator</w:t>
+      </w:r>
+      <w:r>
+        <w:rPr>
+          <w:rFonts w:asciiTheme="majorBidi" w:hAnsiTheme="majorBidi" w:cstheme="majorBidi"/>
+        </w:rPr>
+        <w:t>_const » et « TransformBaseIterator_const »</w:t>
+      </w:r>
+      <w:r>
+        <w:rPr>
+          <w:rFonts w:asciiTheme="majorBidi" w:hAnsiTheme="majorBidi" w:cstheme="majorBidi"/>
+        </w:rPr>
+        <w:t xml:space="preserve"> pour ce qui </w:t>
+      </w:r>
+      <w:r>
+        <w:rPr>
+          <w:rFonts w:asciiTheme="majorBidi" w:hAnsiTheme="majorBidi" w:cstheme="majorBidi"/>
+        </w:rPr>
+        <w:t>concerne</w:t>
+      </w:r>
+      <w:r>
+        <w:rPr>
+          <w:rFonts w:asciiTheme="majorBidi" w:hAnsiTheme="majorBidi" w:cstheme="majorBidi"/>
+        </w:rPr>
+        <w:t xml:space="preserve"> la classe CompositeTransform.</w:t>
+      </w:r>
+    </w:p>
+    <w:p>
+      <w:pPr>
+        <w:pStyle w:val="Default"/>
+        <w:jc w:val="both"/>
+        <w:rPr>
+          <w:rFonts w:asciiTheme="majorBidi" w:hAnsiTheme="majorBidi" w:cstheme="majorBidi"/>
+        </w:rPr>
+      </w:pPr>
+    </w:p>
+    <w:p>
+      <w:pPr>
+        <w:jc w:val="both"/>
+        <w:rPr>
+          <w:rFonts w:ascii="Times New Roman" w:hAnsi="Times New Roman" w:cs="Times New Roman"/>
+          <w:sz w:val="24"/>
+          <w:szCs w:val="24"/>
+        </w:rPr>
+      </w:pPr>
+      <w:r>
+        <w:rPr>
+          <w:rFonts w:ascii="Times New Roman" w:hAnsi="Times New Roman" w:cs="Times New Roman"/>
+          <w:sz w:val="24"/>
+          <w:szCs w:val="24"/>
+        </w:rPr>
+        <w:t>3)</w:t>
+      </w:r>
+      <w:r>
+        <w:rPr>
+          <w:rFonts w:ascii="Times New Roman" w:hAnsi="Times New Roman" w:cs="Times New Roman"/>
+          <w:sz w:val="24"/>
+          <w:szCs w:val="24"/>
+        </w:rPr>
+        <w:t xml:space="preserve"> Le rôle de cet </w:t>
+      </w:r>
+      <w:r>
+        <w:rPr>
+          <w:rFonts w:ascii="Times New Roman" w:hAnsi="Times New Roman" w:cs="Times New Roman"/>
+          <w:sz w:val="24"/>
+          <w:szCs w:val="24"/>
+        </w:rPr>
+        <w:t>attribut</w:t>
+      </w:r>
+      <w:r>
+        <w:rPr>
+          <w:rFonts w:ascii="Times New Roman" w:hAnsi="Times New Roman" w:cs="Times New Roman"/>
+          <w:sz w:val="24"/>
+          <w:szCs w:val="24"/>
+        </w:rPr>
+        <w:t xml:space="preserve"> est de</w:t>
+      </w:r>
+      <w:r>
+        <w:rPr>
+          <w:rFonts w:ascii="Times New Roman" w:hAnsi="Times New Roman" w:cs="Times New Roman"/>
+          <w:sz w:val="24"/>
+          <w:szCs w:val="24"/>
+        </w:rPr>
+        <w:t xml:space="preserve"> permettre aux fonctions non virtuelles pures</w:t>
+      </w:r>
+      <w:r>
+        <w:rPr>
+          <w:rFonts w:ascii="Times New Roman" w:hAnsi="Times New Roman" w:cs="Times New Roman"/>
+          <w:sz w:val="24"/>
+          <w:szCs w:val="24"/>
+        </w:rPr>
+        <w:t xml:space="preserve"> (comme begin et end)</w:t>
+      </w:r>
+      <w:r>
+        <w:rPr>
+          <w:rFonts w:ascii="Times New Roman" w:hAnsi="Times New Roman" w:cs="Times New Roman"/>
+          <w:sz w:val="24"/>
+          <w:szCs w:val="24"/>
+        </w:rPr>
+        <w:t xml:space="preserve"> de retourner des itérateurs valides.</w:t>
+      </w:r>
+    </w:p>
+    <w:p>
+      <w:pPr>
+        <w:jc w:val="both"/>
+        <w:rPr>
+          <w:rFonts w:ascii="Times New Roman" w:hAnsi="Times New Roman" w:cs="Times New Roman"/>
+          <w:sz w:val="24"/>
+          <w:szCs w:val="24"/>
+        </w:rPr>
+      </w:pPr>
+      <w:r>
+        <w:rPr>
+          <w:rFonts w:ascii="Times New Roman" w:hAnsi="Times New Roman" w:cs="Times New Roman"/>
+          <w:sz w:val="24"/>
+          <w:szCs w:val="24"/>
+        </w:rPr>
+        <w:t>L’attribut est déclaré comme</w:t>
+      </w:r>
+      <w:r>
+        <w:rPr>
+          <w:rFonts w:ascii="Times New Roman" w:hAnsi="Times New Roman" w:cs="Times New Roman"/>
+          <w:sz w:val="24"/>
+          <w:szCs w:val="24"/>
+        </w:rPr>
+        <w:t xml:space="preserve"> privé, car on ne veut pas que les enfants qui hérite de cette classe aille accès à ce conteneur et il est statique, car</w:t>
+      </w:r>
+      <w:r>
+        <w:rPr>
+          <w:rFonts w:ascii="Times New Roman" w:hAnsi="Times New Roman" w:cs="Times New Roman"/>
+          <w:sz w:val="24"/>
+          <w:szCs w:val="24"/>
+        </w:rPr>
+        <w:t xml:space="preserve"> on veut</w:t>
+      </w:r>
+      <w:r>
+        <w:rPr>
+          <w:rFonts w:ascii="Times New Roman" w:hAnsi="Times New Roman" w:cs="Times New Roman"/>
+          <w:sz w:val="24"/>
+          <w:szCs w:val="24"/>
+        </w:rPr>
+        <w:t xml:space="preserve"> que cet attribut soit</w:t>
+      </w:r>
+      <w:r>
+        <w:rPr>
+          <w:rFonts w:ascii="Times New Roman" w:hAnsi="Times New Roman" w:cs="Times New Roman"/>
+          <w:sz w:val="24"/>
+          <w:szCs w:val="24"/>
+        </w:rPr>
+        <w:t xml:space="preserve"> </w:t>
+      </w:r>
+      <w:r>
+        <w:rPr>
+          <w:rFonts w:ascii="Times New Roman" w:hAnsi="Times New Roman" w:cs="Times New Roman"/>
+          <w:sz w:val="24"/>
+          <w:szCs w:val="24"/>
+        </w:rPr>
+        <w:t>pareil</w:t>
+      </w:r>
+      <w:r>
+        <w:rPr>
+          <w:rFonts w:ascii="Times New Roman" w:hAnsi="Times New Roman" w:cs="Times New Roman"/>
+          <w:sz w:val="24"/>
+          <w:szCs w:val="24"/>
+        </w:rPr>
+        <w:t xml:space="preserve"> pour toutes ces classes</w:t>
+      </w:r>
+      <w:r>
+        <w:rPr>
+          <w:rFonts w:ascii="Times New Roman" w:hAnsi="Times New Roman" w:cs="Times New Roman"/>
+          <w:sz w:val="24"/>
+          <w:szCs w:val="24"/>
+        </w:rPr>
+        <w:t>.</w:t>
+      </w:r>
+    </w:p>
+    <w:p>
+      <w:pPr>
+        <w:jc w:val="both"/>
+        <w:rPr>
+          <w:rFonts w:ascii="Times New Roman" w:hAnsi="Times New Roman" w:cs="Times New Roman"/>
+          <w:sz w:val="24"/>
+          <w:szCs w:val="24"/>
+        </w:rPr>
+      </w:pPr>
+      <w:r>
+        <w:rPr>
+          <w:rFonts w:ascii="Times New Roman" w:hAnsi="Times New Roman" w:cs="Times New Roman"/>
+          <w:sz w:val="24"/>
+          <w:szCs w:val="24"/>
+        </w:rPr>
+        <w:t>4)</w:t>
+      </w:r>
+      <w:r>
+        <w:rPr>
+          <w:rFonts w:ascii="Times New Roman" w:hAnsi="Times New Roman" w:cs="Times New Roman"/>
+          <w:sz w:val="24"/>
+          <w:szCs w:val="24"/>
+        </w:rPr>
+        <w:t xml:space="preserve"> Si on change</w:t>
+      </w:r>
+      <w:r>
+        <w:rPr>
+          <w:rFonts w:ascii="Times New Roman" w:hAnsi="Times New Roman" w:cs="Times New Roman"/>
+          <w:sz w:val="24"/>
+          <w:szCs w:val="24"/>
+        </w:rPr>
+        <w:t xml:space="preserve"> la classe TransformCo</w:t>
+      </w:r>
+      <w:r>
+        <w:rPr>
+          <w:rFonts w:ascii="Times New Roman" w:hAnsi="Times New Roman" w:cs="Times New Roman"/>
+          <w:sz w:val="24"/>
+          <w:szCs w:val="24"/>
+        </w:rPr>
+        <w:t>ntainer</w:t>
+      </w:r>
+      <w:r>
+        <w:rPr>
+          <w:rFonts w:ascii="Times New Roman" w:hAnsi="Times New Roman" w:cs="Times New Roman"/>
+          <w:sz w:val="24"/>
+          <w:szCs w:val="24"/>
+        </w:rPr>
+        <w:t xml:space="preserve"> par une autre classe </w:t>
+      </w:r>
+      <w:r>
+        <w:rPr>
+          <w:rFonts w:ascii="Times New Roman" w:hAnsi="Times New Roman" w:cs="Times New Roman"/>
+          <w:sz w:val="24"/>
+          <w:szCs w:val="24"/>
+        </w:rPr>
+        <w:t>avec un nom différent</w:t>
+      </w:r>
+      <w:r>
+        <w:rPr>
+          <w:rFonts w:ascii="Times New Roman" w:hAnsi="Times New Roman" w:cs="Times New Roman"/>
+          <w:sz w:val="24"/>
+          <w:szCs w:val="24"/>
+        </w:rPr>
+        <w:t xml:space="preserve"> comme « Container »</w:t>
+      </w:r>
+      <w:r>
+        <w:rPr>
+          <w:rFonts w:ascii="Times New Roman" w:hAnsi="Times New Roman" w:cs="Times New Roman"/>
+          <w:sz w:val="24"/>
+          <w:szCs w:val="24"/>
+        </w:rPr>
+        <w:t xml:space="preserve">, alors, il </w:t>
+      </w:r>
+      <w:r>
+        <w:rPr>
+          <w:rFonts w:ascii="Times New Roman" w:hAnsi="Times New Roman" w:cs="Times New Roman"/>
+          <w:sz w:val="24"/>
+          <w:szCs w:val="24"/>
+        </w:rPr>
+        <w:t xml:space="preserve">faudrait changer aussi </w:t>
+      </w:r>
+      <w:r>
+        <w:rPr>
+          <w:rFonts w:ascii="Times New Roman" w:hAnsi="Times New Roman" w:cs="Times New Roman"/>
+          <w:sz w:val="24"/>
+          <w:szCs w:val="24"/>
+        </w:rPr>
+        <w:t>toutes les instances</w:t>
+      </w:r>
+      <w:r>
+        <w:rPr>
+          <w:rFonts w:ascii="Times New Roman" w:hAnsi="Times New Roman" w:cs="Times New Roman"/>
+          <w:sz w:val="24"/>
+          <w:szCs w:val="24"/>
+        </w:rPr>
+        <w:t xml:space="preserve"> de la classe « </w:t>
+      </w:r>
+      <w:r>
+        <w:rPr>
+          <w:rFonts w:ascii="Times New Roman" w:hAnsi="Times New Roman" w:cs="Times New Roman"/>
+          <w:sz w:val="24"/>
+          <w:szCs w:val="24"/>
+        </w:rPr>
+        <w:t>TransformContainer</w:t>
+      </w:r>
+      <w:r>
+        <w:rPr>
+          <w:rFonts w:ascii="Times New Roman" w:hAnsi="Times New Roman" w:cs="Times New Roman"/>
+          <w:sz w:val="24"/>
+          <w:szCs w:val="24"/>
+        </w:rPr>
+        <w:t xml:space="preserve"> </w:t>
+      </w:r>
+      <w:r>
+        <w:rPr>
+          <w:rFonts w:ascii="Times New Roman" w:hAnsi="Times New Roman" w:cs="Times New Roman"/>
+          <w:sz w:val="24"/>
+          <w:szCs w:val="24"/>
+        </w:rPr>
+        <w:t>» par la classe « Container »</w:t>
+      </w:r>
+      <w:r>
+        <w:rPr>
+          <w:rFonts w:ascii="Times New Roman" w:hAnsi="Times New Roman" w:cs="Times New Roman"/>
+          <w:sz w:val="24"/>
+          <w:szCs w:val="24"/>
+        </w:rPr>
+        <w:t xml:space="preserve"> dans le fichier « TransformContainer.h »</w:t>
+      </w:r>
+      <w:r>
+        <w:rPr>
+          <w:rFonts w:ascii="Times New Roman" w:hAnsi="Times New Roman" w:cs="Times New Roman"/>
+          <w:sz w:val="24"/>
+          <w:szCs w:val="24"/>
+        </w:rPr>
+        <w:t>. De plus, il faut aussi changer le nom du conteneur de la classe « A</w:t>
+      </w:r>
+      <w:r>
+        <w:rPr>
+          <w:rFonts w:ascii="Times New Roman" w:hAnsi="Times New Roman" w:cs="Times New Roman"/>
+          <w:sz w:val="24"/>
+          <w:szCs w:val="24"/>
+        </w:rPr>
+        <w:t>bsTransform</w:t>
+      </w:r>
+      <w:r>
+        <w:rPr>
+          <w:rFonts w:ascii="Times New Roman" w:hAnsi="Times New Roman" w:cs="Times New Roman"/>
+          <w:sz w:val="24"/>
+          <w:szCs w:val="24"/>
+        </w:rPr>
+        <w:t> »</w:t>
+      </w:r>
+      <w:r>
+        <w:rPr>
+          <w:rFonts w:ascii="Times New Roman" w:hAnsi="Times New Roman" w:cs="Times New Roman"/>
+          <w:sz w:val="24"/>
+          <w:szCs w:val="24"/>
+        </w:rPr>
+        <w:t>.</w:t>
+      </w:r>
+      <w:r>
+        <w:rPr>
+          <w:rFonts w:ascii="Times New Roman" w:hAnsi="Times New Roman" w:cs="Times New Roman"/>
+          <w:sz w:val="24"/>
+          <w:szCs w:val="24"/>
+        </w:rPr>
+        <w:t xml:space="preserve"> </w:t>
+      </w:r>
+      <w:r>
+        <w:rPr>
+          <w:rFonts w:ascii="Times New Roman" w:hAnsi="Times New Roman" w:cs="Times New Roman"/>
+          <w:sz w:val="24"/>
+          <w:szCs w:val="24"/>
+        </w:rPr>
+        <w:t>Finalement</w:t>
+      </w:r>
+      <w:r>
+        <w:rPr>
+          <w:rFonts w:ascii="Times New Roman" w:hAnsi="Times New Roman" w:cs="Times New Roman"/>
+          <w:sz w:val="24"/>
+          <w:szCs w:val="24"/>
+        </w:rPr>
+        <w:t xml:space="preserve">, il faut aussi modifier </w:t>
+      </w:r>
+      <w:r>
+        <w:rPr>
+          <w:rFonts w:ascii="Times New Roman" w:hAnsi="Times New Roman" w:cs="Times New Roman"/>
+          <w:sz w:val="24"/>
+          <w:szCs w:val="24"/>
+        </w:rPr>
+        <w:t>l’</w:t>
+      </w:r>
+      <w:r>
+        <w:rPr>
+          <w:rFonts w:ascii="Times New Roman" w:hAnsi="Times New Roman" w:cs="Times New Roman"/>
+          <w:sz w:val="24"/>
+          <w:szCs w:val="24"/>
+        </w:rPr>
+        <w:t>instance de la classe « TransformContainer » par « Container » dans le fichier « AbsTransform.cpp ».</w:t>
+      </w:r>
+    </w:p>
+    <w:p>
+      <w:pPr>
+        <w:jc w:val="both"/>
+        <w:rPr>
+          <w:rFonts w:ascii="Times New Roman" w:hAnsi="Times New Roman" w:cs="Times New Roman"/>
+          <w:sz w:val="24"/>
+          <w:szCs w:val="24"/>
+        </w:rPr>
+      </w:pPr>
+      <w:r>
+        <w:rPr>
+          <w:rFonts w:ascii="Times New Roman" w:hAnsi="Times New Roman" w:cs="Times New Roman"/>
+          <w:sz w:val="24"/>
+          <w:szCs w:val="24"/>
+        </w:rPr>
+        <w:t xml:space="preserve">À cause </w:t>
+      </w:r>
+      <w:r>
+        <w:rPr>
+          <w:rFonts w:ascii="Times New Roman" w:hAnsi="Times New Roman" w:cs="Times New Roman"/>
+          <w:sz w:val="24"/>
+          <w:szCs w:val="24"/>
+        </w:rPr>
+        <w:t>du fait qu’il y a beaucoup de changement à effectuer</w:t>
+      </w:r>
+      <w:r>
+        <w:rPr>
+          <w:rFonts w:ascii="Times New Roman" w:hAnsi="Times New Roman" w:cs="Times New Roman"/>
+          <w:sz w:val="24"/>
+          <w:szCs w:val="24"/>
+        </w:rPr>
+        <w:t xml:space="preserve"> après le changement </w:t>
+      </w:r>
+      <w:r>
+        <w:rPr>
+          <w:rFonts w:ascii="Times New Roman" w:hAnsi="Times New Roman" w:cs="Times New Roman"/>
+          <w:sz w:val="24"/>
+          <w:szCs w:val="24"/>
+        </w:rPr>
+        <w:t>du nom du conteneur, alors cela veut dire que la conception proposée ne respecte pas le principe d’encapsulation, car s’il le respectait on aurait un seul changement à effectuer</w:t>
+      </w:r>
+      <w:r>
+        <w:rPr>
+          <w:rFonts w:ascii="Times New Roman" w:hAnsi="Times New Roman" w:cs="Times New Roman"/>
+          <w:sz w:val="24"/>
+          <w:szCs w:val="24"/>
+        </w:rPr>
+        <w:t xml:space="preserve"> (le nom de la classe)</w:t>
+      </w:r>
+      <w:r>
+        <w:rPr>
+          <w:rFonts w:ascii="Times New Roman" w:hAnsi="Times New Roman" w:cs="Times New Roman"/>
+          <w:sz w:val="24"/>
+          <w:szCs w:val="24"/>
+        </w:rPr>
+        <w:t>.</w:t>
+      </w:r>
+    </w:p>
+    <w:p>
+      <w:pPr>
+        <w:jc w:val="both"/>
+        <w:rPr>
+          <w:rFonts w:ascii="Times New Roman" w:hAnsi="Times New Roman" w:cs="Times New Roman"/>
+          <w:sz w:val="24"/>
+          <w:szCs w:val="24"/>
+        </w:rPr>
+      </w:pPr>
+      <w:r>
+        <w:rPr>
+          <w:rFonts w:ascii="Times New Roman" w:hAnsi="Times New Roman" w:cs="Times New Roman"/>
+          <w:sz w:val="24"/>
+          <w:szCs w:val="24"/>
+        </w:rPr>
+        <w:t>5)</w:t>
+      </w:r>
+      <w:r>
+        <w:rPr>
+          <w:rFonts w:ascii="Times New Roman" w:hAnsi="Times New Roman" w:cs="Times New Roman"/>
+          <w:sz w:val="24"/>
+          <w:szCs w:val="24"/>
+        </w:rPr>
+        <w:t xml:space="preserve"> Un avantage </w:t>
+      </w:r>
+      <w:r>
+        <w:rPr>
+          <w:rFonts w:ascii="Times New Roman" w:hAnsi="Times New Roman" w:cs="Times New Roman"/>
+          <w:sz w:val="24"/>
+          <w:szCs w:val="24"/>
+        </w:rPr>
+        <w:t>de ces surcharge</w:t>
+      </w:r>
+      <w:r>
+        <w:rPr>
+          <w:rFonts w:ascii="Times New Roman" w:hAnsi="Times New Roman" w:cs="Times New Roman"/>
+          <w:sz w:val="24"/>
+          <w:szCs w:val="24"/>
+        </w:rPr>
+        <w:t>s</w:t>
+      </w:r>
+      <w:r>
+        <w:rPr>
+          <w:rFonts w:ascii="Times New Roman" w:hAnsi="Times New Roman" w:cs="Times New Roman"/>
+          <w:sz w:val="24"/>
+          <w:szCs w:val="24"/>
+        </w:rPr>
+        <w:t xml:space="preserve"> est</w:t>
+      </w:r>
+      <w:r>
+        <w:rPr>
+          <w:rFonts w:ascii="Times New Roman" w:hAnsi="Times New Roman" w:cs="Times New Roman"/>
+          <w:sz w:val="24"/>
+          <w:szCs w:val="24"/>
+        </w:rPr>
+        <w:t xml:space="preserve"> que ces opérateur</w:t>
+      </w:r>
+      <w:r>
+        <w:rPr>
+          <w:rFonts w:ascii="Times New Roman" w:hAnsi="Times New Roman" w:cs="Times New Roman"/>
+          <w:sz w:val="24"/>
+          <w:szCs w:val="24"/>
+        </w:rPr>
+        <w:t>s</w:t>
+      </w:r>
+      <w:r>
+        <w:rPr>
+          <w:rFonts w:ascii="Times New Roman" w:hAnsi="Times New Roman" w:cs="Times New Roman"/>
+          <w:sz w:val="24"/>
+          <w:szCs w:val="24"/>
+        </w:rPr>
+        <w:t xml:space="preserve"> sont très intuitifs </w:t>
+      </w:r>
+      <w:r>
+        <w:rPr>
+          <w:rFonts w:ascii="Times New Roman" w:hAnsi="Times New Roman" w:cs="Times New Roman"/>
+          <w:sz w:val="24"/>
+          <w:szCs w:val="24"/>
+        </w:rPr>
+        <w:t>aux programmeurs</w:t>
+      </w:r>
+      <w:r>
+        <w:rPr>
+          <w:rFonts w:ascii="Times New Roman" w:hAnsi="Times New Roman" w:cs="Times New Roman"/>
+          <w:sz w:val="24"/>
+          <w:szCs w:val="24"/>
+        </w:rPr>
+        <w:t>, alors les gens qui vont utiliser ces classes vont comprendre</w:t>
+      </w:r>
+      <w:r>
+        <w:rPr>
+          <w:rFonts w:ascii="Times New Roman" w:hAnsi="Times New Roman" w:cs="Times New Roman"/>
+          <w:sz w:val="24"/>
+          <w:szCs w:val="24"/>
+        </w:rPr>
+        <w:t xml:space="preserve"> rapidement</w:t>
+      </w:r>
+      <w:r>
+        <w:rPr>
+          <w:rFonts w:ascii="Times New Roman" w:hAnsi="Times New Roman" w:cs="Times New Roman"/>
+          <w:sz w:val="24"/>
+          <w:szCs w:val="24"/>
+        </w:rPr>
+        <w:t xml:space="preserve"> </w:t>
+      </w:r>
+      <w:r>
+        <w:rPr>
+          <w:rFonts w:ascii="Times New Roman" w:hAnsi="Times New Roman" w:cs="Times New Roman"/>
+          <w:sz w:val="24"/>
+          <w:szCs w:val="24"/>
+        </w:rPr>
+        <w:t>la signification</w:t>
+      </w:r>
+      <w:r>
+        <w:rPr>
+          <w:rFonts w:ascii="Times New Roman" w:hAnsi="Times New Roman" w:cs="Times New Roman"/>
+          <w:sz w:val="24"/>
+          <w:szCs w:val="24"/>
+        </w:rPr>
+        <w:t xml:space="preserve"> de </w:t>
+      </w:r>
+      <w:r>
+        <w:rPr>
+          <w:rFonts w:ascii="Times New Roman" w:hAnsi="Times New Roman" w:cs="Times New Roman"/>
+          <w:sz w:val="24"/>
+          <w:szCs w:val="24"/>
+        </w:rPr>
+        <w:t>ces opérateurs</w:t>
+      </w:r>
       <w:bookmarkStart w:id="1" w:name="_GoBack"/>
       <w:bookmarkEnd w:id="1"/>
-    </w:p>
-    <w:p>
-      <w:pPr>
-        <w:jc w:val="both"/>
-        <w:rPr>
-          <w:rFonts w:ascii="Times New Roman" w:hAnsi="Times New Roman" w:cs="Times New Roman"/>
-          <w:sz w:val="24"/>
-          <w:szCs w:val="24"/>
-        </w:rPr>
-      </w:pPr>
-      <w:r>
-        <w:rPr>
-          <w:rFonts w:ascii="Times New Roman" w:hAnsi="Times New Roman" w:cs="Times New Roman"/>
-          <w:sz w:val="24"/>
-          <w:szCs w:val="24"/>
-        </w:rPr>
-        <w:t>2) a)</w:t>
-      </w:r>
-      <w:r>
-        <w:rPr>
-          <w:rFonts w:ascii="Times New Roman" w:hAnsi="Times New Roman" w:cs="Times New Roman"/>
-          <w:sz w:val="24"/>
-          <w:szCs w:val="24"/>
-        </w:rPr>
-        <w:t xml:space="preserve"> Généralement l’intention du patron Iterator est de « fournir une méthode d’accès séquentielle aux éléments d’un objet agrégat (liste, vecteur, etc.) sans exposer sa structure interne ». Alors</w:t>
-      </w:r>
-      <w:r>
-        <w:rPr>
-          <w:rFonts w:ascii="Times New Roman" w:hAnsi="Times New Roman" w:cs="Times New Roman"/>
-          <w:sz w:val="24"/>
-          <w:szCs w:val="24"/>
-        </w:rPr>
-        <w:t xml:space="preserve">, dans ce cas </w:t>
-      </w:r>
-      <w:r>
-        <w:rPr>
-          <w:rFonts w:ascii="Times New Roman" w:hAnsi="Times New Roman" w:cs="Times New Roman"/>
-          <w:sz w:val="24"/>
-          <w:szCs w:val="24"/>
-        </w:rPr>
-        <w:t xml:space="preserve">la </w:t>
-      </w:r>
-      <w:r>
-        <w:rPr>
-          <w:rFonts w:ascii="Times New Roman" w:hAnsi="Times New Roman" w:cs="Times New Roman"/>
-          <w:sz w:val="24"/>
-          <w:szCs w:val="24"/>
-        </w:rPr>
-        <w:t>classe</w:t>
-      </w:r>
-      <w:r>
-        <w:rPr>
-          <w:rFonts w:ascii="Times New Roman" w:hAnsi="Times New Roman" w:cs="Times New Roman"/>
-          <w:sz w:val="24"/>
-          <w:szCs w:val="24"/>
-        </w:rPr>
-        <w:t xml:space="preserve"> TransformContainer </w:t>
-      </w:r>
-      <w:r>
-        <w:rPr>
-          <w:rFonts w:ascii="Times New Roman" w:hAnsi="Times New Roman" w:cs="Times New Roman"/>
-          <w:sz w:val="24"/>
-          <w:szCs w:val="24"/>
-        </w:rPr>
-        <w:t xml:space="preserve">fournit une méthode d’accès aux éléments sans exposer </w:t>
-      </w:r>
-      <w:r>
-        <w:rPr>
-          <w:rFonts w:ascii="Times New Roman" w:hAnsi="Times New Roman" w:cs="Times New Roman"/>
-          <w:sz w:val="24"/>
-          <w:szCs w:val="24"/>
-        </w:rPr>
-        <w:t>le fait que</w:t>
-      </w:r>
-      <w:r>
-        <w:rPr>
-          <w:rFonts w:ascii="Times New Roman" w:hAnsi="Times New Roman" w:cs="Times New Roman"/>
-          <w:sz w:val="24"/>
-          <w:szCs w:val="24"/>
-        </w:rPr>
-        <w:t xml:space="preserve"> la structure interne est un vecteur avec des pointeurs uniques.</w:t>
-      </w:r>
-    </w:p>
-    <w:p>
-      <w:pPr>
-        <w:pStyle w:val="Default"/>
-        <w:jc w:val="both"/>
-        <w:rPr>
-          <w:rFonts w:asciiTheme="majorBidi" w:hAnsiTheme="majorBidi" w:cstheme="majorBidi"/>
-        </w:rPr>
-      </w:pPr>
-      <w:r>
-        <w:rPr>
-          <w:rFonts w:ascii="Times New Roman" w:hAnsi="Times New Roman" w:cs="Times New Roman"/>
-        </w:rPr>
-        <w:t>b)</w:t>
-      </w:r>
-      <w:r>
-        <w:rPr>
-          <w:rFonts w:ascii="Times New Roman" w:hAnsi="Times New Roman" w:cs="Times New Roman"/>
-        </w:rPr>
-        <w:t xml:space="preserve"> </w:t>
-      </w:r>
-      <w:r>
-        <w:rPr>
-          <w:rFonts w:asciiTheme="majorBidi" w:hAnsiTheme="majorBidi" w:cstheme="majorBidi"/>
-        </w:rPr>
-        <w:t xml:space="preserve">La classe de conteneur de la STL utilisée pour stocker les enfants dans la classe Composite </w:t>
-      </w:r>
-      <w:r>
-        <w:rPr>
-          <w:rFonts w:asciiTheme="majorBidi" w:hAnsiTheme="majorBidi" w:cstheme="majorBidi"/>
-        </w:rPr>
-        <w:t>est la classe « TransformContainer »</w:t>
-      </w:r>
-      <w:r>
-        <w:rPr>
-          <w:rFonts w:asciiTheme="majorBidi" w:hAnsiTheme="majorBidi" w:cstheme="majorBidi"/>
-        </w:rPr>
-        <w:t>.</w:t>
-      </w:r>
-      <w:r>
-        <w:rPr>
-          <w:rFonts w:asciiTheme="majorBidi" w:hAnsiTheme="majorBidi" w:cstheme="majorBidi"/>
-        </w:rPr>
-        <w:t xml:space="preserve"> </w:t>
-      </w:r>
-    </w:p>
-    <w:p>
-      <w:pPr>
-        <w:pStyle w:val="Default"/>
-        <w:jc w:val="both"/>
-        <w:rPr>
-          <w:rFonts w:asciiTheme="majorBidi" w:hAnsiTheme="majorBidi" w:cstheme="majorBidi"/>
-        </w:rPr>
-      </w:pPr>
-    </w:p>
-    <w:p>
-      <w:pPr>
-        <w:pStyle w:val="Default"/>
-        <w:jc w:val="both"/>
-        <w:rPr>
-          <w:rFonts w:asciiTheme="majorBidi" w:hAnsiTheme="majorBidi" w:cstheme="majorBidi"/>
-        </w:rPr>
-      </w:pPr>
-      <w:r>
-        <w:rPr>
-          <w:rFonts w:asciiTheme="majorBidi" w:hAnsiTheme="majorBidi" w:cstheme="majorBidi"/>
-        </w:rPr>
-        <w:t>L</w:t>
-      </w:r>
-      <w:r>
-        <w:rPr>
-          <w:rFonts w:asciiTheme="majorBidi" w:hAnsiTheme="majorBidi" w:cstheme="majorBidi"/>
-        </w:rPr>
-        <w:t xml:space="preserve">es classes des Iterators utilisés dans la conception </w:t>
-      </w:r>
-      <w:r>
-        <w:rPr>
-          <w:rFonts w:asciiTheme="majorBidi" w:hAnsiTheme="majorBidi" w:cstheme="majorBidi"/>
-        </w:rPr>
-        <w:t>sont « TransformIterator », « TransformBaseIterator », « </w:t>
-      </w:r>
-      <w:r>
-        <w:rPr>
-          <w:rFonts w:asciiTheme="majorBidi" w:hAnsiTheme="majorBidi" w:cstheme="majorBidi"/>
-        </w:rPr>
-        <w:t>TransformIterator</w:t>
-      </w:r>
-      <w:r>
-        <w:rPr>
-          <w:rFonts w:asciiTheme="majorBidi" w:hAnsiTheme="majorBidi" w:cstheme="majorBidi"/>
-        </w:rPr>
-        <w:t>_const » et « </w:t>
-      </w:r>
-      <w:r>
-        <w:rPr>
-          <w:rFonts w:asciiTheme="majorBidi" w:hAnsiTheme="majorBidi" w:cstheme="majorBidi"/>
-        </w:rPr>
-        <w:t>TransformBaseIterator</w:t>
-      </w:r>
-      <w:r>
-        <w:rPr>
-          <w:rFonts w:asciiTheme="majorBidi" w:hAnsiTheme="majorBidi" w:cstheme="majorBidi"/>
-        </w:rPr>
-        <w:t>_const »</w:t>
-      </w:r>
-      <w:r>
-        <w:rPr>
-          <w:rFonts w:asciiTheme="majorBidi" w:hAnsiTheme="majorBidi" w:cstheme="majorBidi"/>
-        </w:rPr>
-        <w:t xml:space="preserve"> pour ce qui </w:t>
-      </w:r>
-      <w:r>
-        <w:rPr>
-          <w:rFonts w:asciiTheme="majorBidi" w:hAnsiTheme="majorBidi" w:cstheme="majorBidi"/>
-        </w:rPr>
-        <w:t>concerne</w:t>
-      </w:r>
-      <w:r>
-        <w:rPr>
-          <w:rFonts w:asciiTheme="majorBidi" w:hAnsiTheme="majorBidi" w:cstheme="majorBidi"/>
-        </w:rPr>
-        <w:t xml:space="preserve"> la classe CompositeTransform.</w:t>
-      </w:r>
-    </w:p>
-    <w:p>
-      <w:pPr>
-        <w:pStyle w:val="Default"/>
-        <w:jc w:val="both"/>
-        <w:rPr>
-          <w:rFonts w:asciiTheme="majorBidi" w:hAnsiTheme="majorBidi" w:cstheme="majorBidi"/>
-        </w:rPr>
-      </w:pPr>
-    </w:p>
-    <w:p>
-      <w:pPr>
-        <w:jc w:val="both"/>
-        <w:rPr>
-          <w:rFonts w:ascii="Times New Roman" w:hAnsi="Times New Roman" w:cs="Times New Roman"/>
-          <w:sz w:val="24"/>
-          <w:szCs w:val="24"/>
-        </w:rPr>
-      </w:pPr>
-      <w:r>
-        <w:rPr>
-          <w:rFonts w:ascii="Times New Roman" w:hAnsi="Times New Roman" w:cs="Times New Roman"/>
-          <w:sz w:val="24"/>
-          <w:szCs w:val="24"/>
-        </w:rPr>
-        <w:t>3)</w:t>
-      </w:r>
-      <w:r>
-        <w:rPr>
-          <w:rFonts w:ascii="Times New Roman" w:hAnsi="Times New Roman" w:cs="Times New Roman"/>
-          <w:sz w:val="24"/>
-          <w:szCs w:val="24"/>
-        </w:rPr>
-        <w:t xml:space="preserve"> Le rôle de cet </w:t>
-      </w:r>
-      <w:r>
-        <w:rPr>
-          <w:rFonts w:ascii="Times New Roman" w:hAnsi="Times New Roman" w:cs="Times New Roman"/>
-          <w:sz w:val="24"/>
-          <w:szCs w:val="24"/>
-        </w:rPr>
-        <w:t>attribut</w:t>
-      </w:r>
-      <w:r>
-        <w:rPr>
-          <w:rFonts w:ascii="Times New Roman" w:hAnsi="Times New Roman" w:cs="Times New Roman"/>
-          <w:sz w:val="24"/>
-          <w:szCs w:val="24"/>
-        </w:rPr>
-        <w:t xml:space="preserve"> est de</w:t>
-      </w:r>
-      <w:r>
-        <w:rPr>
-          <w:rFonts w:ascii="Times New Roman" w:hAnsi="Times New Roman" w:cs="Times New Roman"/>
-          <w:sz w:val="24"/>
-          <w:szCs w:val="24"/>
-        </w:rPr>
-        <w:t xml:space="preserve"> permettre aux fonctions non virtuelles pures</w:t>
-      </w:r>
-      <w:r>
-        <w:rPr>
-          <w:rFonts w:ascii="Times New Roman" w:hAnsi="Times New Roman" w:cs="Times New Roman"/>
-          <w:sz w:val="24"/>
-          <w:szCs w:val="24"/>
-        </w:rPr>
-        <w:t xml:space="preserve"> (comme begin et end)</w:t>
-      </w:r>
-      <w:r>
-        <w:rPr>
-          <w:rFonts w:ascii="Times New Roman" w:hAnsi="Times New Roman" w:cs="Times New Roman"/>
-          <w:sz w:val="24"/>
-          <w:szCs w:val="24"/>
-        </w:rPr>
-        <w:t xml:space="preserve"> de retourner des itérateurs valides.</w:t>
-      </w:r>
-    </w:p>
-    <w:p>
-      <w:pPr>
-        <w:jc w:val="both"/>
-        <w:rPr>
-          <w:rFonts w:ascii="Times New Roman" w:hAnsi="Times New Roman" w:cs="Times New Roman"/>
-          <w:sz w:val="24"/>
-          <w:szCs w:val="24"/>
-        </w:rPr>
-      </w:pPr>
-      <w:r>
-        <w:rPr>
-          <w:rFonts w:ascii="Times New Roman" w:hAnsi="Times New Roman" w:cs="Times New Roman"/>
-          <w:sz w:val="24"/>
-          <w:szCs w:val="24"/>
-        </w:rPr>
-        <w:t>L’attribut est déclaré comme</w:t>
-      </w:r>
-      <w:r>
-        <w:rPr>
-          <w:rFonts w:ascii="Times New Roman" w:hAnsi="Times New Roman" w:cs="Times New Roman"/>
-          <w:sz w:val="24"/>
-          <w:szCs w:val="24"/>
-        </w:rPr>
-        <w:t xml:space="preserve"> privé, car on ne veut pas que les enfants qui hérite de cette classe aille accès à ce conteneur et il est statique, car</w:t>
-      </w:r>
-      <w:r>
-        <w:rPr>
-          <w:rFonts w:ascii="Times New Roman" w:hAnsi="Times New Roman" w:cs="Times New Roman"/>
-          <w:sz w:val="24"/>
-          <w:szCs w:val="24"/>
-        </w:rPr>
-        <w:t xml:space="preserve"> on veut</w:t>
-      </w:r>
-      <w:r>
-        <w:rPr>
-          <w:rFonts w:ascii="Times New Roman" w:hAnsi="Times New Roman" w:cs="Times New Roman"/>
-          <w:sz w:val="24"/>
-          <w:szCs w:val="24"/>
-        </w:rPr>
-        <w:t xml:space="preserve"> que cet attribut soit</w:t>
-      </w:r>
-      <w:r>
-        <w:rPr>
-          <w:rFonts w:ascii="Times New Roman" w:hAnsi="Times New Roman" w:cs="Times New Roman"/>
-          <w:sz w:val="24"/>
-          <w:szCs w:val="24"/>
-        </w:rPr>
-        <w:t xml:space="preserve"> </w:t>
-      </w:r>
-      <w:r>
-        <w:rPr>
-          <w:rFonts w:ascii="Times New Roman" w:hAnsi="Times New Roman" w:cs="Times New Roman"/>
-          <w:sz w:val="24"/>
-          <w:szCs w:val="24"/>
-        </w:rPr>
-        <w:t>pareil</w:t>
-      </w:r>
-      <w:r>
-        <w:rPr>
-          <w:rFonts w:ascii="Times New Roman" w:hAnsi="Times New Roman" w:cs="Times New Roman"/>
-          <w:sz w:val="24"/>
-          <w:szCs w:val="24"/>
-        </w:rPr>
-        <w:t xml:space="preserve"> pour toutes ces classes</w:t>
-      </w:r>
-      <w:r>
-        <w:rPr>
-          <w:rFonts w:ascii="Times New Roman" w:hAnsi="Times New Roman" w:cs="Times New Roman"/>
-          <w:sz w:val="24"/>
-          <w:szCs w:val="24"/>
-        </w:rPr>
-        <w:t>.</w:t>
-      </w:r>
-    </w:p>
-    <w:p>
-      <w:pPr>
-        <w:jc w:val="both"/>
-        <w:rPr>
-          <w:rFonts w:ascii="Times New Roman" w:hAnsi="Times New Roman" w:cs="Times New Roman"/>
-          <w:sz w:val="24"/>
-          <w:szCs w:val="24"/>
-        </w:rPr>
-      </w:pPr>
-      <w:r>
-        <w:rPr>
-          <w:rFonts w:ascii="Times New Roman" w:hAnsi="Times New Roman" w:cs="Times New Roman"/>
-          <w:sz w:val="24"/>
-          <w:szCs w:val="24"/>
-        </w:rPr>
-        <w:t>4)</w:t>
-      </w:r>
-      <w:r>
-        <w:rPr>
-          <w:rFonts w:ascii="Times New Roman" w:hAnsi="Times New Roman" w:cs="Times New Roman"/>
-          <w:sz w:val="24"/>
-          <w:szCs w:val="24"/>
-        </w:rPr>
-        <w:t xml:space="preserve"> Si on change</w:t>
-      </w:r>
-      <w:r>
-        <w:rPr>
-          <w:rFonts w:ascii="Times New Roman" w:hAnsi="Times New Roman" w:cs="Times New Roman"/>
-          <w:sz w:val="24"/>
-          <w:szCs w:val="24"/>
-        </w:rPr>
-        <w:t xml:space="preserve"> la classe TransformCo</w:t>
-      </w:r>
-      <w:r>
-        <w:rPr>
-          <w:rFonts w:ascii="Times New Roman" w:hAnsi="Times New Roman" w:cs="Times New Roman"/>
-          <w:sz w:val="24"/>
-          <w:szCs w:val="24"/>
-        </w:rPr>
-        <w:t>ntainer</w:t>
-      </w:r>
-      <w:r>
-        <w:rPr>
-          <w:rFonts w:ascii="Times New Roman" w:hAnsi="Times New Roman" w:cs="Times New Roman"/>
-          <w:sz w:val="24"/>
-          <w:szCs w:val="24"/>
-        </w:rPr>
-        <w:t xml:space="preserve"> par une autre classe </w:t>
-      </w:r>
-      <w:r>
-        <w:rPr>
-          <w:rFonts w:ascii="Times New Roman" w:hAnsi="Times New Roman" w:cs="Times New Roman"/>
-          <w:sz w:val="24"/>
-          <w:szCs w:val="24"/>
-        </w:rPr>
-        <w:t>avec un nom différent</w:t>
-      </w:r>
-      <w:r>
-        <w:rPr>
-          <w:rFonts w:ascii="Times New Roman" w:hAnsi="Times New Roman" w:cs="Times New Roman"/>
-          <w:sz w:val="24"/>
-          <w:szCs w:val="24"/>
-        </w:rPr>
-        <w:t xml:space="preserve"> comme « Container »</w:t>
-      </w:r>
-      <w:r>
-        <w:rPr>
-          <w:rFonts w:ascii="Times New Roman" w:hAnsi="Times New Roman" w:cs="Times New Roman"/>
-          <w:sz w:val="24"/>
-          <w:szCs w:val="24"/>
-        </w:rPr>
-        <w:t xml:space="preserve">, alors, il </w:t>
-      </w:r>
-      <w:r>
-        <w:rPr>
-          <w:rFonts w:ascii="Times New Roman" w:hAnsi="Times New Roman" w:cs="Times New Roman"/>
-          <w:sz w:val="24"/>
-          <w:szCs w:val="24"/>
-        </w:rPr>
-        <w:t xml:space="preserve">faudrait changer aussi </w:t>
-      </w:r>
-      <w:r>
-        <w:rPr>
-          <w:rFonts w:ascii="Times New Roman" w:hAnsi="Times New Roman" w:cs="Times New Roman"/>
-          <w:sz w:val="24"/>
-          <w:szCs w:val="24"/>
-        </w:rPr>
-        <w:t>toutes les instances</w:t>
-      </w:r>
-      <w:r>
-        <w:rPr>
-          <w:rFonts w:ascii="Times New Roman" w:hAnsi="Times New Roman" w:cs="Times New Roman"/>
-          <w:sz w:val="24"/>
-          <w:szCs w:val="24"/>
-        </w:rPr>
-        <w:t xml:space="preserve"> de la classe « </w:t>
-      </w:r>
-      <w:r>
-        <w:rPr>
-          <w:rFonts w:ascii="Times New Roman" w:hAnsi="Times New Roman" w:cs="Times New Roman"/>
-          <w:sz w:val="24"/>
-          <w:szCs w:val="24"/>
-        </w:rPr>
-        <w:t>TransformContainer</w:t>
-      </w:r>
-      <w:r>
-        <w:rPr>
-          <w:rFonts w:ascii="Times New Roman" w:hAnsi="Times New Roman" w:cs="Times New Roman"/>
-          <w:sz w:val="24"/>
-          <w:szCs w:val="24"/>
-        </w:rPr>
-        <w:t xml:space="preserve"> </w:t>
-      </w:r>
-      <w:r>
-        <w:rPr>
-          <w:rFonts w:ascii="Times New Roman" w:hAnsi="Times New Roman" w:cs="Times New Roman"/>
-          <w:sz w:val="24"/>
-          <w:szCs w:val="24"/>
-        </w:rPr>
-        <w:t>» par la classe « </w:t>
-      </w:r>
-      <w:r>
-        <w:rPr>
-          <w:rFonts w:ascii="Times New Roman" w:hAnsi="Times New Roman" w:cs="Times New Roman"/>
-          <w:sz w:val="24"/>
-          <w:szCs w:val="24"/>
-        </w:rPr>
-        <w:t>Container</w:t>
-      </w:r>
-      <w:r>
-        <w:rPr>
-          <w:rFonts w:ascii="Times New Roman" w:hAnsi="Times New Roman" w:cs="Times New Roman"/>
-          <w:sz w:val="24"/>
-          <w:szCs w:val="24"/>
-        </w:rPr>
-        <w:t> »</w:t>
-      </w:r>
-      <w:r>
-        <w:rPr>
-          <w:rFonts w:ascii="Times New Roman" w:hAnsi="Times New Roman" w:cs="Times New Roman"/>
-          <w:sz w:val="24"/>
-          <w:szCs w:val="24"/>
-        </w:rPr>
-        <w:t xml:space="preserve"> dans le fichier « TransformContainer.h »</w:t>
-      </w:r>
-      <w:r>
-        <w:rPr>
-          <w:rFonts w:ascii="Times New Roman" w:hAnsi="Times New Roman" w:cs="Times New Roman"/>
-          <w:sz w:val="24"/>
-          <w:szCs w:val="24"/>
-        </w:rPr>
-        <w:t>. De plus, il faut aussi changer le nom du conteneur de la classe « A</w:t>
-      </w:r>
-      <w:r>
-        <w:rPr>
-          <w:rFonts w:ascii="Times New Roman" w:hAnsi="Times New Roman" w:cs="Times New Roman"/>
-          <w:sz w:val="24"/>
-          <w:szCs w:val="24"/>
-        </w:rPr>
-        <w:t>bsTransform</w:t>
-      </w:r>
-      <w:r>
-        <w:rPr>
-          <w:rFonts w:ascii="Times New Roman" w:hAnsi="Times New Roman" w:cs="Times New Roman"/>
-          <w:sz w:val="24"/>
-          <w:szCs w:val="24"/>
-        </w:rPr>
-        <w:t> »</w:t>
-      </w:r>
-      <w:r>
-        <w:rPr>
-          <w:rFonts w:ascii="Times New Roman" w:hAnsi="Times New Roman" w:cs="Times New Roman"/>
-          <w:sz w:val="24"/>
-          <w:szCs w:val="24"/>
-        </w:rPr>
-        <w:t>.</w:t>
-      </w:r>
-      <w:r>
-        <w:rPr>
-          <w:rFonts w:ascii="Times New Roman" w:hAnsi="Times New Roman" w:cs="Times New Roman"/>
-          <w:sz w:val="24"/>
-          <w:szCs w:val="24"/>
-        </w:rPr>
-        <w:t xml:space="preserve"> </w:t>
-      </w:r>
-      <w:r>
-        <w:rPr>
-          <w:rFonts w:ascii="Times New Roman" w:hAnsi="Times New Roman" w:cs="Times New Roman"/>
-          <w:sz w:val="24"/>
-          <w:szCs w:val="24"/>
-        </w:rPr>
-        <w:t>Finalement</w:t>
-      </w:r>
-      <w:r>
-        <w:rPr>
-          <w:rFonts w:ascii="Times New Roman" w:hAnsi="Times New Roman" w:cs="Times New Roman"/>
-          <w:sz w:val="24"/>
-          <w:szCs w:val="24"/>
-        </w:rPr>
-        <w:t xml:space="preserve">, il faut aussi modifier </w:t>
-      </w:r>
-      <w:r>
-        <w:rPr>
-          <w:rFonts w:ascii="Times New Roman" w:hAnsi="Times New Roman" w:cs="Times New Roman"/>
-          <w:sz w:val="24"/>
-          <w:szCs w:val="24"/>
-        </w:rPr>
-        <w:t>l’</w:t>
-      </w:r>
-      <w:r>
-        <w:rPr>
-          <w:rFonts w:ascii="Times New Roman" w:hAnsi="Times New Roman" w:cs="Times New Roman"/>
-          <w:sz w:val="24"/>
-          <w:szCs w:val="24"/>
-        </w:rPr>
-        <w:t>instance de la classe « </w:t>
-      </w:r>
-      <w:r>
-        <w:rPr>
-          <w:rFonts w:ascii="Times New Roman" w:hAnsi="Times New Roman" w:cs="Times New Roman"/>
-          <w:sz w:val="24"/>
-          <w:szCs w:val="24"/>
-        </w:rPr>
-        <w:t>TransformContainer</w:t>
-      </w:r>
-      <w:r>
-        <w:rPr>
-          <w:rFonts w:ascii="Times New Roman" w:hAnsi="Times New Roman" w:cs="Times New Roman"/>
-          <w:sz w:val="24"/>
-          <w:szCs w:val="24"/>
-        </w:rPr>
-        <w:t> » par « </w:t>
-      </w:r>
-      <w:r>
-        <w:rPr>
-          <w:rFonts w:ascii="Times New Roman" w:hAnsi="Times New Roman" w:cs="Times New Roman"/>
-          <w:sz w:val="24"/>
-          <w:szCs w:val="24"/>
-        </w:rPr>
-        <w:t>Container</w:t>
-      </w:r>
-      <w:r>
-        <w:rPr>
-          <w:rFonts w:ascii="Times New Roman" w:hAnsi="Times New Roman" w:cs="Times New Roman"/>
-          <w:sz w:val="24"/>
-          <w:szCs w:val="24"/>
-        </w:rPr>
-        <w:t> » dans le fichier « AbsTransform.cpp ».</w:t>
-      </w:r>
-    </w:p>
-    <w:p>
-      <w:pPr>
-        <w:jc w:val="both"/>
-        <w:rPr>
-          <w:rFonts w:ascii="Times New Roman" w:hAnsi="Times New Roman" w:cs="Times New Roman"/>
-          <w:sz w:val="24"/>
-          <w:szCs w:val="24"/>
-        </w:rPr>
-      </w:pPr>
-      <w:r>
-        <w:rPr>
-          <w:rFonts w:ascii="Times New Roman" w:hAnsi="Times New Roman" w:cs="Times New Roman"/>
-          <w:sz w:val="24"/>
-          <w:szCs w:val="24"/>
-        </w:rPr>
-        <w:t xml:space="preserve">À cause </w:t>
-      </w:r>
-      <w:r>
-        <w:rPr>
-          <w:rFonts w:ascii="Times New Roman" w:hAnsi="Times New Roman" w:cs="Times New Roman"/>
-          <w:sz w:val="24"/>
-          <w:szCs w:val="24"/>
-        </w:rPr>
-        <w:t>du fait qu’il y a beaucoup de changement à effectuer</w:t>
-      </w:r>
-      <w:r>
-        <w:rPr>
-          <w:rFonts w:ascii="Times New Roman" w:hAnsi="Times New Roman" w:cs="Times New Roman"/>
-          <w:sz w:val="24"/>
-          <w:szCs w:val="24"/>
-        </w:rPr>
-        <w:t xml:space="preserve"> après le changement </w:t>
-      </w:r>
-      <w:r>
-        <w:rPr>
-          <w:rFonts w:ascii="Times New Roman" w:hAnsi="Times New Roman" w:cs="Times New Roman"/>
-          <w:sz w:val="24"/>
-          <w:szCs w:val="24"/>
-        </w:rPr>
-        <w:t>du nom du conteneur, alors cela veut dire que la conception proposée ne respecte pas le principe d’encapsulation, car s’il le respectait on aurait un seul changement à effectuer</w:t>
-      </w:r>
-      <w:r>
-        <w:rPr>
-          <w:rFonts w:ascii="Times New Roman" w:hAnsi="Times New Roman" w:cs="Times New Roman"/>
-          <w:sz w:val="24"/>
-          <w:szCs w:val="24"/>
-        </w:rPr>
-        <w:t xml:space="preserve"> (le nom de la classe)</w:t>
-      </w:r>
-      <w:r>
-        <w:rPr>
-          <w:rFonts w:ascii="Times New Roman" w:hAnsi="Times New Roman" w:cs="Times New Roman"/>
-          <w:sz w:val="24"/>
-          <w:szCs w:val="24"/>
-        </w:rPr>
-        <w:t>.</w:t>
-      </w:r>
-    </w:p>
-    <w:p>
-      <w:pPr>
-        <w:jc w:val="both"/>
-        <w:rPr>
-          <w:rFonts w:ascii="Times New Roman" w:hAnsi="Times New Roman" w:cs="Times New Roman"/>
-          <w:sz w:val="24"/>
-          <w:szCs w:val="24"/>
-        </w:rPr>
-      </w:pPr>
-      <w:r>
-        <w:rPr>
-          <w:rFonts w:ascii="Times New Roman" w:hAnsi="Times New Roman" w:cs="Times New Roman"/>
-          <w:sz w:val="24"/>
-          <w:szCs w:val="24"/>
-        </w:rPr>
-        <w:lastRenderedPageBreak/>
-        <w:t>5)</w:t>
-      </w:r>
-      <w:r>
-        <w:rPr>
-          <w:rFonts w:ascii="Times New Roman" w:hAnsi="Times New Roman" w:cs="Times New Roman"/>
-          <w:sz w:val="24"/>
-          <w:szCs w:val="24"/>
-        </w:rPr>
-        <w:t xml:space="preserve"> Un avantage </w:t>
-      </w:r>
-      <w:r>
-        <w:rPr>
-          <w:rFonts w:ascii="Times New Roman" w:hAnsi="Times New Roman" w:cs="Times New Roman"/>
-          <w:sz w:val="24"/>
-          <w:szCs w:val="24"/>
-        </w:rPr>
-        <w:t>de ces surcharge</w:t>
-      </w:r>
-      <w:r>
-        <w:rPr>
-          <w:rFonts w:ascii="Times New Roman" w:hAnsi="Times New Roman" w:cs="Times New Roman"/>
-          <w:sz w:val="24"/>
-          <w:szCs w:val="24"/>
-        </w:rPr>
-        <w:t>s</w:t>
-      </w:r>
-      <w:r>
-        <w:rPr>
-          <w:rFonts w:ascii="Times New Roman" w:hAnsi="Times New Roman" w:cs="Times New Roman"/>
-          <w:sz w:val="24"/>
-          <w:szCs w:val="24"/>
-        </w:rPr>
-        <w:t xml:space="preserve"> est</w:t>
-      </w:r>
-      <w:r>
-        <w:rPr>
-          <w:rFonts w:ascii="Times New Roman" w:hAnsi="Times New Roman" w:cs="Times New Roman"/>
-          <w:sz w:val="24"/>
-          <w:szCs w:val="24"/>
-        </w:rPr>
-        <w:t xml:space="preserve"> que ces opérateur</w:t>
-      </w:r>
-      <w:r>
-        <w:rPr>
-          <w:rFonts w:ascii="Times New Roman" w:hAnsi="Times New Roman" w:cs="Times New Roman"/>
-          <w:sz w:val="24"/>
-          <w:szCs w:val="24"/>
-        </w:rPr>
-        <w:t>s</w:t>
-      </w:r>
-      <w:r>
-        <w:rPr>
-          <w:rFonts w:ascii="Times New Roman" w:hAnsi="Times New Roman" w:cs="Times New Roman"/>
-          <w:sz w:val="24"/>
-          <w:szCs w:val="24"/>
-        </w:rPr>
-        <w:t xml:space="preserve"> sont très intuitifs </w:t>
-      </w:r>
-      <w:r>
-        <w:rPr>
-          <w:rFonts w:ascii="Times New Roman" w:hAnsi="Times New Roman" w:cs="Times New Roman"/>
-          <w:sz w:val="24"/>
-          <w:szCs w:val="24"/>
-        </w:rPr>
-        <w:t>aux programmeurs</w:t>
-      </w:r>
-      <w:r>
-        <w:rPr>
-          <w:rFonts w:ascii="Times New Roman" w:hAnsi="Times New Roman" w:cs="Times New Roman"/>
-          <w:sz w:val="24"/>
-          <w:szCs w:val="24"/>
-        </w:rPr>
-        <w:t xml:space="preserve">, alors les gens qui vont utiliser ces classes vont comprendre </w:t>
-      </w:r>
-      <w:r>
-        <w:rPr>
-          <w:rFonts w:ascii="Times New Roman" w:hAnsi="Times New Roman" w:cs="Times New Roman"/>
-          <w:sz w:val="24"/>
-          <w:szCs w:val="24"/>
-        </w:rPr>
-        <w:t>la signification</w:t>
-      </w:r>
-      <w:r>
-        <w:rPr>
-          <w:rFonts w:ascii="Times New Roman" w:hAnsi="Times New Roman" w:cs="Times New Roman"/>
-          <w:sz w:val="24"/>
-          <w:szCs w:val="24"/>
-        </w:rPr>
-        <w:t xml:space="preserve"> de </w:t>
-      </w:r>
-      <w:r>
-        <w:rPr>
-          <w:rFonts w:ascii="Times New Roman" w:hAnsi="Times New Roman" w:cs="Times New Roman"/>
-          <w:sz w:val="24"/>
-          <w:szCs w:val="24"/>
-        </w:rPr>
-        <w:t>ces opérateurs</w:t>
-      </w:r>
-      <w:r>
-        <w:rPr>
-          <w:rFonts w:ascii="Times New Roman" w:hAnsi="Times New Roman" w:cs="Times New Roman"/>
-          <w:sz w:val="24"/>
-          <w:szCs w:val="24"/>
-        </w:rPr>
-        <w:t xml:space="preserve"> très facilement</w:t>
-      </w:r>
       <w:r>
         <w:rPr>
           <w:rFonts w:ascii="Times New Roman" w:hAnsi="Times New Roman" w:cs="Times New Roman"/>
@@ -2029,7 +2034,7 @@
 </file>
 
 <file path=word/numbering.xml><?xml version="1.0" encoding="utf-8"?>
-<w:numbering xmlns:wpc="http://schemas.microsoft.com/office/word/2010/wordprocessingCanvas" xmlns:cx="http://schemas.microsoft.com/office/drawing/2014/chartex" xmlns:cx1="http://schemas.microsoft.com/office/drawing/2015/9/8/chartex" xmlns:cx2="http://schemas.microsoft.com/office/drawing/2015/10/21/chartex" xmlns:cx3="http://schemas.microsoft.com/office/drawing/2016/5/9/chartex" xmlns:cx4="http://schemas.microsoft.com/office/drawing/2016/5/10/chartex" xmlns:cx5="http://schemas.microsoft.com/office/drawing/2016/5/11/chartex" xmlns:cx6="http://schemas.microsoft.com/office/drawing/2016/5/12/chartex" xmlns:cx7="http://schemas.microsoft.com/office/drawing/2016/5/13/chartex" xmlns:cx8="http://schemas.microsoft.com/office/drawing/2016/5/14/chartex" xmlns:mc="http://schemas.openxmlformats.org/markup-compatibility/2006" xmlns:aink="http://schemas.microsoft.com/office/drawing/2016/ink" xmlns:am3d="http://schemas.microsoft.com/office/drawing/2017/model3d" xmlns:o="urn:schemas-microsoft-com:office:office" xmlns:r="http://schemas.openxmlformats.org/officeDocument/2006/relationships" xmlns:m="http://schemas.openxmlformats.org/officeDocument/2006/math" xmlns:v="urn:schemas-microsoft-com:vml" xmlns:wp14="http://schemas.microsoft.com/office/word/2010/wordprocessingDrawing" xmlns:wp="http://schemas.openxmlformats.org/drawingml/2006/wordprocessingDrawing" xmlns:w10="urn:schemas-microsoft-com:office:word" xmlns:w="http://schemas.openxmlformats.org/wordprocessingml/2006/main" xmlns:w14="http://schemas.microsoft.com/office/word/2010/wordml" xmlns:w15="http://schemas.microsoft.com/office/word/2012/wordml" xmlns:w16cid="http://schemas.microsoft.com/office/word/2016/wordml/cid" xmlns:w16se="http://schemas.microsoft.com/office/word/2015/wordml/symex" xmlns:wpg="http://schemas.microsoft.com/office/word/2010/wordprocessingGroup" xmlns:wpi="http://schemas.microsoft.com/office/word/2010/wordprocessingInk" xmlns:wne="http://schemas.microsoft.com/office/word/2006/wordml" xmlns:wps="http://schemas.microsoft.com/office/word/2010/wordprocessingShape" mc:Ignorable="w14 w15 w16se w16cid wp14">
+<w:numbering xmlns:wpc="http://schemas.microsoft.com/office/word/2010/wordprocessingCanvas" xmlns:cx="http://schemas.microsoft.com/office/drawing/2014/chartex" xmlns:mc="http://schemas.openxmlformats.org/markup-compatibility/2006" xmlns:o="urn:schemas-microsoft-com:office:office" xmlns:r="http://schemas.openxmlformats.org/officeDocument/2006/relationships" xmlns:m="http://schemas.openxmlformats.org/officeDocument/2006/math" xmlns:v="urn:schemas-microsoft-com:vml" xmlns:wp14="http://schemas.microsoft.com/office/word/2010/wordprocessingDrawing" xmlns:wp="http://schemas.openxmlformats.org/drawingml/2006/wordprocessingDrawing" xmlns:w10="urn:schemas-microsoft-com:office:word" xmlns:w="http://schemas.openxmlformats.org/wordprocessingml/2006/main" xmlns:w14="http://schemas.microsoft.com/office/word/2010/wordml" xmlns:w15="http://schemas.microsoft.com/office/word/2012/wordml" xmlns:w16se="http://schemas.microsoft.com/office/word/2015/wordml/symex" xmlns:wpg="http://schemas.microsoft.com/office/word/2010/wordprocessingGroup" xmlns:wpi="http://schemas.microsoft.com/office/word/2010/wordprocessingInk" xmlns:wne="http://schemas.microsoft.com/office/word/2006/wordml" xmlns:wps="http://schemas.microsoft.com/office/word/2010/wordprocessingShape" mc:Ignorable="w14 w15 w16se wp14">
   <w:abstractNum w:abstractNumId="0" w15:restartNumberingAfterBreak="0">
     <w:nsid w:val="D88AA36F"/>
     <w:multiLevelType w:val="hybridMultilevel"/>
@@ -2234,7 +2239,7 @@
 </file>
 
 <file path=word/styles.xml><?xml version="1.0" encoding="utf-8"?>
-<w:styles xmlns:mc="http://schemas.openxmlformats.org/markup-compatibility/2006" xmlns:r="http://schemas.openxmlformats.org/officeDocument/2006/relationships" xmlns:w="http://schemas.openxmlformats.org/wordprocessingml/2006/main" xmlns:w14="http://schemas.microsoft.com/office/word/2010/wordml" xmlns:w15="http://schemas.microsoft.com/office/word/2012/wordml" xmlns:w16cid="http://schemas.microsoft.com/office/word/2016/wordml/cid" xmlns:w16se="http://schemas.microsoft.com/office/word/2015/wordml/symex" mc:Ignorable="w14 w15 w16se w16cid">
+<w:styles xmlns:mc="http://schemas.openxmlformats.org/markup-compatibility/2006" xmlns:r="http://schemas.openxmlformats.org/officeDocument/2006/relationships" xmlns:w="http://schemas.openxmlformats.org/wordprocessingml/2006/main" xmlns:w14="http://schemas.microsoft.com/office/word/2010/wordml" xmlns:w15="http://schemas.microsoft.com/office/word/2012/wordml" xmlns:w16se="http://schemas.microsoft.com/office/word/2015/wordml/symex" mc:Ignorable="w14 w15 w16se">
   <w:docDefaults>
     <w:rPrDefault>
       <w:rPr>
@@ -2250,7 +2255,7 @@
       </w:pPr>
     </w:pPrDefault>
   </w:docDefaults>
-  <w:latentStyles w:defLockedState="0" w:defUIPriority="99" w:defSemiHidden="0" w:defUnhideWhenUsed="0" w:defQFormat="0" w:count="375">
+  <w:latentStyles w:defLockedState="0" w:defUIPriority="99" w:defSemiHidden="0" w:defUnhideWhenUsed="0" w:defQFormat="0" w:count="371">
     <w:lsdException w:name="Normal" w:uiPriority="0" w:qFormat="1"/>
     <w:lsdException w:name="heading 1" w:uiPriority="9" w:qFormat="1"/>
     <w:lsdException w:name="heading 2" w:semiHidden="1" w:uiPriority="9" w:unhideWhenUsed="1" w:qFormat="1"/>
@@ -2356,6 +2361,7 @@
     <w:lsdException w:name="HTML Sample" w:semiHidden="1" w:unhideWhenUsed="1"/>
     <w:lsdException w:name="HTML Typewriter" w:semiHidden="1" w:unhideWhenUsed="1"/>
     <w:lsdException w:name="HTML Variable" w:semiHidden="1" w:unhideWhenUsed="1"/>
+    <w:lsdException w:name="Normal Table" w:semiHidden="1" w:unhideWhenUsed="1"/>
     <w:lsdException w:name="annotation subject" w:semiHidden="1" w:unhideWhenUsed="1"/>
     <w:lsdException w:name="No List" w:semiHidden="1" w:unhideWhenUsed="1"/>
     <w:lsdException w:name="Outline List 1" w:semiHidden="1" w:unhideWhenUsed="1"/>
@@ -2399,8 +2405,10 @@
     <w:lsdException w:name="Table Elegant" w:semiHidden="1" w:unhideWhenUsed="1"/>
     <w:lsdException w:name="Table Professional" w:semiHidden="1" w:unhideWhenUsed="1"/>
     <w:lsdException w:name="Table Subtle 1" w:semiHidden="1" w:unhideWhenUsed="1"/>
+    <w:lsdException w:name="Table Subtle 2" w:semiHidden="1" w:unhideWhenUsed="1"/>
     <w:lsdException w:name="Table Web 1" w:semiHidden="1" w:unhideWhenUsed="1"/>
     <w:lsdException w:name="Table Web 2" w:semiHidden="1" w:unhideWhenUsed="1"/>
+    <w:lsdException w:name="Table Web 3" w:semiHidden="1" w:unhideWhenUsed="1"/>
     <w:lsdException w:name="Balloon Text" w:semiHidden="1" w:unhideWhenUsed="1"/>
     <w:lsdException w:name="Table Grid" w:uiPriority="39"/>
     <w:lsdException w:name="Table Theme" w:semiHidden="1" w:unhideWhenUsed="1"/>
@@ -2619,22 +2627,18 @@
     <w:lsdException w:name="List Table 5 Dark Accent 6" w:uiPriority="50"/>
     <w:lsdException w:name="List Table 6 Colorful Accent 6" w:uiPriority="51"/>
     <w:lsdException w:name="List Table 7 Colorful Accent 6" w:uiPriority="52"/>
-    <w:lsdException w:name="Mention" w:semiHidden="1" w:unhideWhenUsed="1"/>
-    <w:lsdException w:name="Smart Hyperlink" w:semiHidden="1" w:unhideWhenUsed="1"/>
-    <w:lsdException w:name="Hashtag" w:semiHidden="1" w:unhideWhenUsed="1"/>
-    <w:lsdException w:name="Unresolved Mention" w:semiHidden="1" w:unhideWhenUsed="1"/>
   </w:latentStyles>
   <w:style w:type="paragraph" w:default="1" w:styleId="Normal">
     <w:name w:val="Normal"/>
     <w:qFormat/>
   </w:style>
-  <w:style w:type="character" w:default="1" w:styleId="DefaultParagraphFont">
+  <w:style w:type="character" w:default="1" w:styleId="Policepardfaut">
     <w:name w:val="Default Paragraph Font"/>
     <w:uiPriority w:val="1"/>
     <w:semiHidden/>
     <w:unhideWhenUsed/>
   </w:style>
-  <w:style w:type="table" w:default="1" w:styleId="TableNormal">
+  <w:style w:type="table" w:default="1" w:styleId="TableauNormal">
     <w:name w:val="Normal Table"/>
     <w:uiPriority w:val="99"/>
     <w:semiHidden/>
@@ -2649,13 +2653,13 @@
       </w:tblCellMar>
     </w:tblPr>
   </w:style>
-  <w:style w:type="numbering" w:default="1" w:styleId="NoList">
+  <w:style w:type="numbering" w:default="1" w:styleId="Aucuneliste">
     <w:name w:val="No List"/>
     <w:uiPriority w:val="99"/>
     <w:semiHidden/>
     <w:unhideWhenUsed/>
   </w:style>
-  <w:style w:type="paragraph" w:styleId="ListParagraph">
+  <w:style w:type="paragraph" w:styleId="Paragraphedeliste">
     <w:name w:val="List Paragraph"/>
     <w:basedOn w:val="Normal"/>
     <w:uiPriority w:val="34"/>

</xml_diff>